<commit_message>
Version 1.4[22/05/2023]: new version of domain model. See note for future updates.
</commit_message>
<xml_diff>
--- a/FasePreliminareIdeazione/UC_Dettagliato.docx
+++ b/FasePreliminareIdeazione/UC_Dettagliato.docx
@@ -203,15 +203,15 @@
         <w:tblLook w:val="0600" w:noHBand="1" w:noVBand="1" w:firstColumn="0" w:lastRow="0" w:lastColumn="0" w:firstRow="0"/>
       </w:tblPr>
       <w:tblGrid>
-        <w:gridCol w:w="567"/>
-        <w:gridCol w:w="5118"/>
+        <w:gridCol w:w="563"/>
+        <w:gridCol w:w="5122"/>
         <w:gridCol w:w="4830"/>
       </w:tblGrid>
       <w:tr>
         <w:trPr/>
         <w:tc>
           <w:tcPr>
-            <w:tcW w:w="567" w:type="dxa"/>
+            <w:tcW w:w="563" w:type="dxa"/>
             <w:tcBorders>
               <w:top w:val="single" w:sz="8" w:space="0" w:color="000000"/>
               <w:left w:val="single" w:sz="8" w:space="0" w:color="000000"/>
@@ -235,7 +235,7 @@
         </w:tc>
         <w:tc>
           <w:tcPr>
-            <w:tcW w:w="5118" w:type="dxa"/>
+            <w:tcW w:w="5122" w:type="dxa"/>
             <w:tcBorders>
               <w:top w:val="single" w:sz="8" w:space="0" w:color="000000"/>
               <w:bottom w:val="single" w:sz="8" w:space="0" w:color="000000"/>
@@ -290,7 +290,7 @@
         <w:trPr/>
         <w:tc>
           <w:tcPr>
-            <w:tcW w:w="567" w:type="dxa"/>
+            <w:tcW w:w="563" w:type="dxa"/>
             <w:tcBorders>
               <w:left w:val="single" w:sz="8" w:space="0" w:color="000000"/>
               <w:bottom w:val="single" w:sz="8" w:space="0" w:color="000000"/>
@@ -314,7 +314,7 @@
         </w:tc>
         <w:tc>
           <w:tcPr>
-            <w:tcW w:w="5118" w:type="dxa"/>
+            <w:tcW w:w="5122" w:type="dxa"/>
             <w:tcBorders>
               <w:bottom w:val="single" w:sz="8" w:space="0" w:color="000000"/>
               <w:right w:val="single" w:sz="8" w:space="0" w:color="000000"/>
@@ -338,7 +338,7 @@
             </w:r>
             <w:r>
               <w:rPr/>
-              <w:t>, genera la scheda con le informazioni sull’evento</w:t>
+              <w:t>,  inserisce le informazioni generali sull’evento</w:t>
             </w:r>
           </w:p>
         </w:tc>
@@ -361,7 +361,7 @@
             </w:pPr>
             <w:r>
               <w:rPr/>
-              <w:t>Registra la scheda dell’evento</w:t>
+              <w:t>Registra la informazioni generali dell’evento</w:t>
             </w:r>
           </w:p>
         </w:tc>
@@ -370,7 +370,7 @@
         <w:trPr/>
         <w:tc>
           <w:tcPr>
-            <w:tcW w:w="567" w:type="dxa"/>
+            <w:tcW w:w="563" w:type="dxa"/>
             <w:tcBorders>
               <w:left w:val="single" w:sz="8" w:space="0" w:color="000000"/>
               <w:bottom w:val="single" w:sz="8" w:space="0" w:color="000000"/>
@@ -388,12 +388,13 @@
             </w:pPr>
             <w:r>
               <w:rPr/>
-            </w:r>
-          </w:p>
-        </w:tc>
-        <w:tc>
-          <w:tcPr>
-            <w:tcW w:w="5118" w:type="dxa"/>
+              <w:t>2</w:t>
+            </w:r>
+          </w:p>
+        </w:tc>
+        <w:tc>
+          <w:tcPr>
+            <w:tcW w:w="5122" w:type="dxa"/>
             <w:tcBorders>
               <w:bottom w:val="single" w:sz="8" w:space="0" w:color="000000"/>
               <w:right w:val="single" w:sz="8" w:space="0" w:color="000000"/>
@@ -411,184 +412,22 @@
                 <w:i/>
                 <w:iCs/>
               </w:rPr>
-            </w:pPr>
-            <w:r>
-              <w:rPr>
-                <w:i/>
-                <w:iCs/>
-              </w:rPr>
-              <w:t>Prosegue al passo 2, oppure termina il caso d’uso</w:t>
-            </w:r>
-          </w:p>
-        </w:tc>
-        <w:tc>
-          <w:tcPr>
-            <w:tcW w:w="4830" w:type="dxa"/>
-            <w:tcBorders>
-              <w:bottom w:val="single" w:sz="8" w:space="0" w:color="000000"/>
-              <w:right w:val="single" w:sz="8" w:space="0" w:color="000000"/>
-            </w:tcBorders>
-            <w:shd w:color="auto" w:fill="auto" w:val="clear"/>
-          </w:tcPr>
-          <w:p>
-            <w:pPr>
-              <w:pStyle w:val="Normal"/>
-              <w:widowControl w:val="false"/>
-              <w:ind w:left="100" w:hanging="0"/>
-              <w:jc w:val="left"/>
-              <w:rPr/>
-            </w:pPr>
-            <w:r>
-              <w:rPr/>
-            </w:r>
-          </w:p>
-        </w:tc>
-      </w:tr>
-      <w:tr>
-        <w:trPr/>
-        <w:tc>
-          <w:tcPr>
-            <w:tcW w:w="567" w:type="dxa"/>
-            <w:tcBorders>
-              <w:left w:val="single" w:sz="8" w:space="0" w:color="000000"/>
-              <w:bottom w:val="single" w:sz="8" w:space="0" w:color="000000"/>
-              <w:right w:val="single" w:sz="8" w:space="0" w:color="000000"/>
-            </w:tcBorders>
-            <w:shd w:color="auto" w:fill="auto" w:val="clear"/>
-          </w:tcPr>
-          <w:p>
-            <w:pPr>
-              <w:pStyle w:val="Titolo3"/>
-              <w:widowControl w:val="false"/>
-              <w:spacing w:before="0" w:after="0"/>
-              <w:jc w:val="left"/>
-              <w:rPr/>
-            </w:pPr>
-            <w:r>
-              <w:rPr/>
-              <w:t>2</w:t>
-            </w:r>
-          </w:p>
-        </w:tc>
-        <w:tc>
-          <w:tcPr>
-            <w:tcW w:w="5118" w:type="dxa"/>
-            <w:tcBorders>
-              <w:bottom w:val="single" w:sz="8" w:space="0" w:color="000000"/>
-              <w:right w:val="single" w:sz="8" w:space="0" w:color="000000"/>
-            </w:tcBorders>
-            <w:shd w:color="auto" w:fill="auto" w:val="clear"/>
-          </w:tcPr>
-          <w:p>
-            <w:pPr>
-              <w:pStyle w:val="Normal"/>
-              <w:widowControl w:val="false"/>
-              <w:ind w:left="100" w:hanging="0"/>
-              <w:jc w:val="left"/>
-              <w:rPr/>
             </w:pPr>
             <w:r>
               <w:rPr>
                 <w:b/>
                 <w:bCs/>
+                <w:i w:val="false"/>
+                <w:iCs w:val="false"/>
+              </w:rPr>
+              <w:t>Opzionalmente</w:t>
+            </w:r>
+            <w:r>
+              <w:rPr>
                 <w:i/>
                 <w:iCs/>
               </w:rPr>
-              <w:t>Opzionalmente,</w:t>
-            </w:r>
-            <w:r>
-              <w:rPr>
-                <w:i/>
-                <w:iCs/>
-              </w:rPr>
-              <w:t xml:space="preserve"> </w:t>
-            </w:r>
-            <w:r>
-              <w:rPr/>
-              <w:t>assegna uno chef all’evento</w:t>
-            </w:r>
-          </w:p>
-        </w:tc>
-        <w:tc>
-          <w:tcPr>
-            <w:tcW w:w="4830" w:type="dxa"/>
-            <w:tcBorders>
-              <w:bottom w:val="single" w:sz="8" w:space="0" w:color="000000"/>
-              <w:right w:val="single" w:sz="8" w:space="0" w:color="000000"/>
-            </w:tcBorders>
-            <w:shd w:color="auto" w:fill="auto" w:val="clear"/>
-          </w:tcPr>
-          <w:p>
-            <w:pPr>
-              <w:pStyle w:val="Normal"/>
-              <w:widowControl w:val="false"/>
-              <w:jc w:val="left"/>
-              <w:rPr/>
-            </w:pPr>
-            <w:r>
-              <w:rPr/>
-              <w:t>Registra l’assegnazione dello chef e n</w:t>
-            </w:r>
-            <w:r>
-              <w:rPr>
-                <w:shd w:fill="FFFF00" w:val="clear"/>
-              </w:rPr>
-              <w:t>on lo rende disponibile nel periodo dell’evento (dove, non c’è nulla che lo registri...)</w:t>
-            </w:r>
-          </w:p>
-        </w:tc>
-      </w:tr>
-      <w:tr>
-        <w:trPr/>
-        <w:tc>
-          <w:tcPr>
-            <w:tcW w:w="567" w:type="dxa"/>
-            <w:tcBorders>
-              <w:left w:val="single" w:sz="8" w:space="0" w:color="000000"/>
-              <w:bottom w:val="single" w:sz="8" w:space="0" w:color="000000"/>
-              <w:right w:val="single" w:sz="8" w:space="0" w:color="000000"/>
-            </w:tcBorders>
-            <w:shd w:color="auto" w:fill="auto" w:val="clear"/>
-          </w:tcPr>
-          <w:p>
-            <w:pPr>
-              <w:pStyle w:val="Titolo3"/>
-              <w:widowControl w:val="false"/>
-              <w:spacing w:before="0" w:after="0"/>
-              <w:jc w:val="left"/>
-              <w:rPr/>
-            </w:pPr>
-            <w:r>
-              <w:rPr/>
-              <w:t>3</w:t>
-            </w:r>
-          </w:p>
-        </w:tc>
-        <w:tc>
-          <w:tcPr>
-            <w:tcW w:w="5118" w:type="dxa"/>
-            <w:tcBorders>
-              <w:bottom w:val="single" w:sz="8" w:space="0" w:color="000000"/>
-              <w:right w:val="single" w:sz="8" w:space="0" w:color="000000"/>
-            </w:tcBorders>
-            <w:shd w:color="auto" w:fill="auto" w:val="clear"/>
-          </w:tcPr>
-          <w:p>
-            <w:pPr>
-              <w:pStyle w:val="Normal"/>
-              <w:widowControl w:val="false"/>
-              <w:ind w:left="100" w:hanging="0"/>
-              <w:jc w:val="left"/>
-              <w:rPr/>
-            </w:pPr>
-            <w:r>
-              <w:rPr>
-                <w:b/>
-                <w:bCs/>
-                <w:i/>
-                <w:iCs/>
-              </w:rPr>
-              <w:t xml:space="preserve">Opzionalmente, </w:t>
+              <w:t xml:space="preserve">, </w:t>
             </w:r>
             <w:r>
               <w:rPr>
@@ -597,7 +436,329 @@
                 <w:i w:val="false"/>
                 <w:iCs w:val="false"/>
               </w:rPr>
-              <w:t xml:space="preserve">prenota </w:t>
+              <w:t>aggiunge un nuovo servizio all’evento</w:t>
+            </w:r>
+          </w:p>
+        </w:tc>
+        <w:tc>
+          <w:tcPr>
+            <w:tcW w:w="4830" w:type="dxa"/>
+            <w:tcBorders>
+              <w:bottom w:val="single" w:sz="8" w:space="0" w:color="000000"/>
+              <w:right w:val="single" w:sz="8" w:space="0" w:color="000000"/>
+            </w:tcBorders>
+            <w:shd w:color="auto" w:fill="auto" w:val="clear"/>
+          </w:tcPr>
+          <w:p>
+            <w:pPr>
+              <w:pStyle w:val="Normal"/>
+              <w:widowControl w:val="false"/>
+              <w:ind w:left="100" w:hanging="0"/>
+              <w:jc w:val="left"/>
+              <w:rPr/>
+            </w:pPr>
+            <w:r>
+              <w:rPr/>
+              <w:t>Registra le informazioni del nuovo servizio</w:t>
+            </w:r>
+          </w:p>
+        </w:tc>
+      </w:tr>
+      <w:tr>
+        <w:trPr/>
+        <w:tc>
+          <w:tcPr>
+            <w:tcW w:w="563" w:type="dxa"/>
+            <w:tcBorders>
+              <w:left w:val="single" w:sz="8" w:space="0" w:color="000000"/>
+              <w:bottom w:val="single" w:sz="8" w:space="0" w:color="000000"/>
+              <w:right w:val="single" w:sz="8" w:space="0" w:color="000000"/>
+            </w:tcBorders>
+            <w:shd w:color="auto" w:fill="auto" w:val="clear"/>
+          </w:tcPr>
+          <w:p>
+            <w:pPr>
+              <w:pStyle w:val="Titolo3"/>
+              <w:widowControl w:val="false"/>
+              <w:spacing w:before="0" w:after="0"/>
+              <w:jc w:val="left"/>
+              <w:rPr/>
+            </w:pPr>
+            <w:r>
+              <w:rPr/>
+            </w:r>
+          </w:p>
+        </w:tc>
+        <w:tc>
+          <w:tcPr>
+            <w:tcW w:w="5122" w:type="dxa"/>
+            <w:tcBorders>
+              <w:bottom w:val="single" w:sz="8" w:space="0" w:color="000000"/>
+              <w:right w:val="single" w:sz="8" w:space="0" w:color="000000"/>
+            </w:tcBorders>
+            <w:shd w:color="auto" w:fill="auto" w:val="clear"/>
+          </w:tcPr>
+          <w:p>
+            <w:pPr>
+              <w:pStyle w:val="Normal"/>
+              <w:widowControl w:val="false"/>
+              <w:ind w:left="100" w:hanging="0"/>
+              <w:jc w:val="left"/>
+              <w:rPr>
+                <w:i/>
+                <w:i/>
+                <w:iCs/>
+              </w:rPr>
+            </w:pPr>
+            <w:r>
+              <w:rPr>
+                <w:i/>
+                <w:iCs/>
+              </w:rPr>
+              <w:t>Ripete il passo 2, fino all’inserimento di tutti i servizi desiderati</w:t>
+            </w:r>
+          </w:p>
+        </w:tc>
+        <w:tc>
+          <w:tcPr>
+            <w:tcW w:w="4830" w:type="dxa"/>
+            <w:tcBorders>
+              <w:bottom w:val="single" w:sz="8" w:space="0" w:color="000000"/>
+              <w:right w:val="single" w:sz="8" w:space="0" w:color="000000"/>
+            </w:tcBorders>
+            <w:shd w:color="auto" w:fill="auto" w:val="clear"/>
+          </w:tcPr>
+          <w:p>
+            <w:pPr>
+              <w:pStyle w:val="Normal"/>
+              <w:widowControl w:val="false"/>
+              <w:ind w:left="100" w:hanging="0"/>
+              <w:jc w:val="left"/>
+              <w:rPr/>
+            </w:pPr>
+            <w:r>
+              <w:rPr/>
+            </w:r>
+          </w:p>
+        </w:tc>
+      </w:tr>
+      <w:tr>
+        <w:trPr/>
+        <w:tc>
+          <w:tcPr>
+            <w:tcW w:w="563" w:type="dxa"/>
+            <w:tcBorders>
+              <w:left w:val="single" w:sz="8" w:space="0" w:color="000000"/>
+              <w:bottom w:val="single" w:sz="8" w:space="0" w:color="000000"/>
+              <w:right w:val="single" w:sz="8" w:space="0" w:color="000000"/>
+            </w:tcBorders>
+            <w:shd w:color="auto" w:fill="auto" w:val="clear"/>
+          </w:tcPr>
+          <w:p>
+            <w:pPr>
+              <w:pStyle w:val="Titolo3"/>
+              <w:widowControl w:val="false"/>
+              <w:spacing w:before="0" w:after="0"/>
+              <w:jc w:val="left"/>
+              <w:rPr/>
+            </w:pPr>
+            <w:r>
+              <w:rPr/>
+            </w:r>
+          </w:p>
+        </w:tc>
+        <w:tc>
+          <w:tcPr>
+            <w:tcW w:w="5122" w:type="dxa"/>
+            <w:tcBorders>
+              <w:bottom w:val="single" w:sz="8" w:space="0" w:color="000000"/>
+              <w:right w:val="single" w:sz="8" w:space="0" w:color="000000"/>
+            </w:tcBorders>
+            <w:shd w:color="auto" w:fill="auto" w:val="clear"/>
+          </w:tcPr>
+          <w:p>
+            <w:pPr>
+              <w:pStyle w:val="Normal"/>
+              <w:widowControl w:val="false"/>
+              <w:ind w:left="100" w:hanging="0"/>
+              <w:jc w:val="left"/>
+              <w:rPr>
+                <w:i/>
+                <w:i/>
+                <w:iCs/>
+              </w:rPr>
+            </w:pPr>
+            <w:r>
+              <w:rPr>
+                <w:i/>
+                <w:iCs/>
+              </w:rPr>
+              <w:t>Prosegue al passo 3, oppure termina il caso d’uso</w:t>
+            </w:r>
+          </w:p>
+        </w:tc>
+        <w:tc>
+          <w:tcPr>
+            <w:tcW w:w="4830" w:type="dxa"/>
+            <w:tcBorders>
+              <w:bottom w:val="single" w:sz="8" w:space="0" w:color="000000"/>
+              <w:right w:val="single" w:sz="8" w:space="0" w:color="000000"/>
+            </w:tcBorders>
+            <w:shd w:color="auto" w:fill="auto" w:val="clear"/>
+          </w:tcPr>
+          <w:p>
+            <w:pPr>
+              <w:pStyle w:val="Normal"/>
+              <w:widowControl w:val="false"/>
+              <w:ind w:left="100" w:hanging="0"/>
+              <w:jc w:val="left"/>
+              <w:rPr/>
+            </w:pPr>
+            <w:r>
+              <w:rPr/>
+            </w:r>
+          </w:p>
+        </w:tc>
+      </w:tr>
+      <w:tr>
+        <w:trPr/>
+        <w:tc>
+          <w:tcPr>
+            <w:tcW w:w="563" w:type="dxa"/>
+            <w:tcBorders>
+              <w:left w:val="single" w:sz="8" w:space="0" w:color="000000"/>
+              <w:bottom w:val="single" w:sz="8" w:space="0" w:color="000000"/>
+              <w:right w:val="single" w:sz="8" w:space="0" w:color="000000"/>
+            </w:tcBorders>
+            <w:shd w:color="auto" w:fill="auto" w:val="clear"/>
+          </w:tcPr>
+          <w:p>
+            <w:pPr>
+              <w:pStyle w:val="Titolo3"/>
+              <w:widowControl w:val="false"/>
+              <w:spacing w:before="0" w:after="0"/>
+              <w:jc w:val="left"/>
+              <w:rPr/>
+            </w:pPr>
+            <w:r>
+              <w:rPr/>
+              <w:t>3</w:t>
+            </w:r>
+          </w:p>
+        </w:tc>
+        <w:tc>
+          <w:tcPr>
+            <w:tcW w:w="5122" w:type="dxa"/>
+            <w:tcBorders>
+              <w:bottom w:val="single" w:sz="8" w:space="0" w:color="000000"/>
+              <w:right w:val="single" w:sz="8" w:space="0" w:color="000000"/>
+            </w:tcBorders>
+            <w:shd w:color="auto" w:fill="auto" w:val="clear"/>
+          </w:tcPr>
+          <w:p>
+            <w:pPr>
+              <w:pStyle w:val="Normal"/>
+              <w:widowControl w:val="false"/>
+              <w:ind w:left="100" w:hanging="0"/>
+              <w:jc w:val="left"/>
+              <w:rPr/>
+            </w:pPr>
+            <w:r>
+              <w:rPr>
+                <w:b/>
+                <w:bCs/>
+                <w:i/>
+                <w:iCs/>
+              </w:rPr>
+              <w:t>Opzionalmente,</w:t>
+            </w:r>
+            <w:r>
+              <w:rPr>
+                <w:i/>
+                <w:iCs/>
+              </w:rPr>
+              <w:t xml:space="preserve"> </w:t>
+            </w:r>
+            <w:r>
+              <w:rPr/>
+              <w:t>assegna uno chef all’evento</w:t>
+            </w:r>
+          </w:p>
+        </w:tc>
+        <w:tc>
+          <w:tcPr>
+            <w:tcW w:w="4830" w:type="dxa"/>
+            <w:tcBorders>
+              <w:bottom w:val="single" w:sz="8" w:space="0" w:color="000000"/>
+              <w:right w:val="single" w:sz="8" w:space="0" w:color="000000"/>
+            </w:tcBorders>
+            <w:shd w:color="auto" w:fill="auto" w:val="clear"/>
+          </w:tcPr>
+          <w:p>
+            <w:pPr>
+              <w:pStyle w:val="Normal"/>
+              <w:widowControl w:val="false"/>
+              <w:jc w:val="left"/>
+              <w:rPr/>
+            </w:pPr>
+            <w:r>
+              <w:rPr/>
+              <w:t>Registra l’assegnazione dello chef</w:t>
+            </w:r>
+          </w:p>
+        </w:tc>
+      </w:tr>
+      <w:tr>
+        <w:trPr/>
+        <w:tc>
+          <w:tcPr>
+            <w:tcW w:w="563" w:type="dxa"/>
+            <w:tcBorders>
+              <w:left w:val="single" w:sz="8" w:space="0" w:color="000000"/>
+              <w:bottom w:val="single" w:sz="8" w:space="0" w:color="000000"/>
+              <w:right w:val="single" w:sz="8" w:space="0" w:color="000000"/>
+            </w:tcBorders>
+            <w:shd w:color="auto" w:fill="auto" w:val="clear"/>
+          </w:tcPr>
+          <w:p>
+            <w:pPr>
+              <w:pStyle w:val="Titolo3"/>
+              <w:widowControl w:val="false"/>
+              <w:spacing w:before="0" w:after="0"/>
+              <w:jc w:val="left"/>
+              <w:rPr/>
+            </w:pPr>
+            <w:r>
+              <w:rPr/>
+              <w:t>4</w:t>
+            </w:r>
+          </w:p>
+        </w:tc>
+        <w:tc>
+          <w:tcPr>
+            <w:tcW w:w="5122" w:type="dxa"/>
+            <w:tcBorders>
+              <w:bottom w:val="single" w:sz="8" w:space="0" w:color="000000"/>
+              <w:right w:val="single" w:sz="8" w:space="0" w:color="000000"/>
+            </w:tcBorders>
+            <w:shd w:color="auto" w:fill="auto" w:val="clear"/>
+          </w:tcPr>
+          <w:p>
+            <w:pPr>
+              <w:pStyle w:val="Normal"/>
+              <w:widowControl w:val="false"/>
+              <w:ind w:left="100" w:hanging="0"/>
+              <w:jc w:val="left"/>
+              <w:rPr/>
+            </w:pPr>
+            <w:r>
+              <w:rPr>
+                <w:b/>
+                <w:bCs/>
+                <w:i/>
+                <w:iCs/>
+              </w:rPr>
+              <w:t xml:space="preserve">Opzionalmente, </w:t>
             </w:r>
             <w:r>
               <w:rPr>
@@ -606,16 +767,7 @@
                 <w:i w:val="false"/>
                 <w:iCs w:val="false"/>
               </w:rPr>
-              <w:t>un membro</w:t>
-            </w:r>
-            <w:r>
-              <w:rPr>
-                <w:b w:val="false"/>
-                <w:bCs w:val="false"/>
-                <w:i w:val="false"/>
-                <w:iCs w:val="false"/>
-              </w:rPr>
-              <w:t xml:space="preserve"> personale di servizio</w:t>
+              <w:t>prenota un membro del personale (cuoco oppure personale di servizio)</w:t>
             </w:r>
           </w:p>
         </w:tc>
@@ -636,14 +788,8 @@
               <w:rPr/>
             </w:pPr>
             <w:r>
-              <w:rPr>
-                <w:shd w:fill="FFFF00" w:val="clear"/>
-              </w:rPr>
-              <w:t>Aggiorna il tabellone dei turni,</w:t>
-            </w:r>
-            <w:r>
-              <w:rPr/>
-              <w:t xml:space="preserve"> registrando la prenotazione</w:t>
+              <w:rPr/>
+              <w:t>Registra la prenotazione</w:t>
             </w:r>
           </w:p>
         </w:tc>
@@ -652,7 +798,7 @@
         <w:trPr/>
         <w:tc>
           <w:tcPr>
-            <w:tcW w:w="567" w:type="dxa"/>
+            <w:tcW w:w="563" w:type="dxa"/>
             <w:tcBorders>
               <w:left w:val="single" w:sz="8" w:space="0" w:color="000000"/>
               <w:bottom w:val="single" w:sz="8" w:space="0" w:color="000000"/>
@@ -675,7 +821,7 @@
         </w:tc>
         <w:tc>
           <w:tcPr>
-            <w:tcW w:w="5118" w:type="dxa"/>
+            <w:tcW w:w="5122" w:type="dxa"/>
             <w:tcBorders>
               <w:bottom w:val="single" w:sz="8" w:space="0" w:color="000000"/>
               <w:right w:val="single" w:sz="8" w:space="0" w:color="000000"/>
@@ -711,7 +857,7 @@
                 <w:szCs w:val="24"/>
                 <w:lang w:val="it-IT" w:eastAsia="it-IT" w:bidi="ar-SA"/>
               </w:rPr>
-              <w:t>Ripete il passo 3 fino alla prenotazione di tutto il personale desiderato</w:t>
+              <w:t>Ripete il passo 4 fino alla prenotazione di tutto il personale desiderato</w:t>
             </w:r>
           </w:p>
         </w:tc>
@@ -741,7 +887,7 @@
         <w:trPr/>
         <w:tc>
           <w:tcPr>
-            <w:tcW w:w="567" w:type="dxa"/>
+            <w:tcW w:w="563" w:type="dxa"/>
             <w:tcBorders>
               <w:left w:val="single" w:sz="8" w:space="0" w:color="000000"/>
               <w:bottom w:val="single" w:sz="8" w:space="0" w:color="000000"/>
@@ -759,13 +905,13 @@
             </w:pPr>
             <w:r>
               <w:rPr/>
-              <w:t>4</w:t>
-            </w:r>
-          </w:p>
-        </w:tc>
-        <w:tc>
-          <w:tcPr>
-            <w:tcW w:w="5118" w:type="dxa"/>
+              <w:t>5</w:t>
+            </w:r>
+          </w:p>
+        </w:tc>
+        <w:tc>
+          <w:tcPr>
+            <w:tcW w:w="5122" w:type="dxa"/>
             <w:tcBorders>
               <w:bottom w:val="single" w:sz="8" w:space="0" w:color="000000"/>
               <w:right w:val="single" w:sz="8" w:space="0" w:color="000000"/>
@@ -791,23 +937,7 @@
             </w:r>
             <w:r>
               <w:rPr/>
-              <w:t xml:space="preserve">approva </w:t>
-            </w:r>
-            <w:r>
-              <w:rPr/>
-              <w:t>un</w:t>
-            </w:r>
-            <w:r>
-              <w:rPr/>
-              <w:t xml:space="preserve"> menù scelt</w:t>
-            </w:r>
-            <w:r>
-              <w:rPr/>
-              <w:t>o</w:t>
-            </w:r>
-            <w:r>
-              <w:rPr/>
-              <w:t xml:space="preserve"> dallo chef</w:t>
+              <w:t>approva un menù scelto dallo chef</w:t>
             </w:r>
           </w:p>
         </w:tc>
@@ -823,31 +953,21 @@
           <w:p>
             <w:pPr>
               <w:pStyle w:val="Normal"/>
-              <w:widowControl w:val="false"/>
-              <w:jc w:val="left"/>
-              <w:rPr/>
-            </w:pPr>
-            <w:r>
-              <w:rPr>
-                <w:shd w:fill="158466" w:val="clear"/>
-              </w:rPr>
-              <w:t>Se tutti i menù sono stati approvati,</w:t>
-            </w:r>
-            <w:r>
-              <w:rPr/>
-              <w:t xml:space="preserve"> a</w:t>
-            </w:r>
-            <w:r>
-              <w:rPr/>
-              <w:t xml:space="preserve">ggiorna lo stato dell’evento </w:t>
-            </w:r>
-            <w:r>
-              <w:rPr/>
-              <w:t>ad</w:t>
-            </w:r>
-            <w:r>
-              <w:rPr/>
-              <w:t xml:space="preserve"> “in corso”</w:t>
+              <w:rPr/>
+            </w:pPr>
+            <w:r>
+              <w:rPr/>
+              <w:t>Registra l’approvazione del menù</w:t>
+            </w:r>
+          </w:p>
+          <w:p>
+            <w:pPr>
+              <w:pStyle w:val="Normal"/>
+              <w:rPr/>
+            </w:pPr>
+            <w:r>
+              <w:rPr/>
+              <w:t>Se tutti i menù sono stati approvati, aggiorna lo stato dell’evento ad “in corso”</w:t>
             </w:r>
           </w:p>
         </w:tc>
@@ -856,7 +976,7 @@
         <w:trPr/>
         <w:tc>
           <w:tcPr>
-            <w:tcW w:w="567" w:type="dxa"/>
+            <w:tcW w:w="563" w:type="dxa"/>
             <w:tcBorders>
               <w:left w:val="single" w:sz="8" w:space="0" w:color="000000"/>
               <w:bottom w:val="single" w:sz="8" w:space="0" w:color="000000"/>
@@ -879,24 +999,24 @@
         </w:tc>
         <w:tc>
           <w:tcPr>
-            <w:tcW w:w="5118" w:type="dxa"/>
-            <w:tcBorders>
-              <w:bottom w:val="single" w:sz="8" w:space="0" w:color="000000"/>
-              <w:right w:val="single" w:sz="8" w:space="0" w:color="000000"/>
-            </w:tcBorders>
-            <w:shd w:color="auto" w:fill="auto" w:val="clear"/>
-          </w:tcPr>
-          <w:p>
-            <w:pPr>
-              <w:pStyle w:val="Normal"/>
-              <w:widowControl w:val="false"/>
-              <w:ind w:left="100" w:hanging="0"/>
-              <w:jc w:val="left"/>
-              <w:rPr/>
-            </w:pPr>
-            <w:r>
-              <w:rPr/>
-              <w:t>Ripete il passo 4 fino all’approvazione di tutti i menù desiderati.</w:t>
+            <w:tcW w:w="5122" w:type="dxa"/>
+            <w:tcBorders>
+              <w:bottom w:val="single" w:sz="8" w:space="0" w:color="000000"/>
+              <w:right w:val="single" w:sz="8" w:space="0" w:color="000000"/>
+            </w:tcBorders>
+            <w:shd w:color="auto" w:fill="auto" w:val="clear"/>
+          </w:tcPr>
+          <w:p>
+            <w:pPr>
+              <w:pStyle w:val="Normal"/>
+              <w:widowControl w:val="false"/>
+              <w:ind w:left="100" w:hanging="0"/>
+              <w:jc w:val="left"/>
+              <w:rPr/>
+            </w:pPr>
+            <w:r>
+              <w:rPr/>
+              <w:t>Ripete il passo 5 fino all’approvazione di tutti i menù desiderati.</w:t>
             </w:r>
           </w:p>
         </w:tc>
@@ -926,7 +1046,7 @@
         <w:trPr/>
         <w:tc>
           <w:tcPr>
-            <w:tcW w:w="567" w:type="dxa"/>
+            <w:tcW w:w="563" w:type="dxa"/>
             <w:tcBorders>
               <w:left w:val="single" w:sz="8" w:space="0" w:color="000000"/>
               <w:bottom w:val="single" w:sz="8" w:space="0" w:color="000000"/>
@@ -944,13 +1064,13 @@
             </w:pPr>
             <w:r>
               <w:rPr/>
-              <w:t>5</w:t>
-            </w:r>
-          </w:p>
-        </w:tc>
-        <w:tc>
-          <w:tcPr>
-            <w:tcW w:w="5118" w:type="dxa"/>
+              <w:t>6</w:t>
+            </w:r>
+          </w:p>
+        </w:tc>
+        <w:tc>
+          <w:tcPr>
+            <w:tcW w:w="5122" w:type="dxa"/>
             <w:tcBorders>
               <w:bottom w:val="single" w:sz="8" w:space="0" w:color="000000"/>
               <w:right w:val="single" w:sz="8" w:space="0" w:color="000000"/>
@@ -981,25 +1101,7 @@
                 <w:i w:val="false"/>
                 <w:iCs w:val="false"/>
               </w:rPr>
-              <w:t xml:space="preserve">assegna un ruolo ad </w:t>
-            </w:r>
-            <w:r>
-              <w:rPr>
-                <w:b w:val="false"/>
-                <w:bCs w:val="false"/>
-                <w:i w:val="false"/>
-                <w:iCs w:val="false"/>
-              </w:rPr>
-              <w:t>un</w:t>
-            </w:r>
-            <w:r>
-              <w:rPr>
-                <w:b w:val="false"/>
-                <w:bCs w:val="false"/>
-                <w:i w:val="false"/>
-                <w:iCs w:val="false"/>
-              </w:rPr>
-              <w:t xml:space="preserve"> membro del personale di servizio</w:t>
+              <w:t>assegna un ruolo ad un membro del personale di servizio</w:t>
             </w:r>
           </w:p>
         </w:tc>
@@ -1030,7 +1132,7 @@
         <w:trPr/>
         <w:tc>
           <w:tcPr>
-            <w:tcW w:w="567" w:type="dxa"/>
+            <w:tcW w:w="563" w:type="dxa"/>
             <w:tcBorders>
               <w:left w:val="single" w:sz="8" w:space="0" w:color="000000"/>
               <w:bottom w:val="single" w:sz="8" w:space="0" w:color="000000"/>
@@ -1053,24 +1155,24 @@
         </w:tc>
         <w:tc>
           <w:tcPr>
-            <w:tcW w:w="5118" w:type="dxa"/>
-            <w:tcBorders>
-              <w:bottom w:val="single" w:sz="8" w:space="0" w:color="000000"/>
-              <w:right w:val="single" w:sz="8" w:space="0" w:color="000000"/>
-            </w:tcBorders>
-            <w:shd w:color="auto" w:fill="auto" w:val="clear"/>
-          </w:tcPr>
-          <w:p>
-            <w:pPr>
-              <w:pStyle w:val="Normal"/>
-              <w:widowControl w:val="false"/>
-              <w:ind w:left="100" w:hanging="0"/>
-              <w:jc w:val="left"/>
-              <w:rPr/>
-            </w:pPr>
-            <w:r>
-              <w:rPr/>
-              <w:t>Ripete il passo 5 fino all’assegnazione di tutti i ruoli desiderati</w:t>
+            <w:tcW w:w="5122" w:type="dxa"/>
+            <w:tcBorders>
+              <w:bottom w:val="single" w:sz="8" w:space="0" w:color="000000"/>
+              <w:right w:val="single" w:sz="8" w:space="0" w:color="000000"/>
+            </w:tcBorders>
+            <w:shd w:color="auto" w:fill="auto" w:val="clear"/>
+          </w:tcPr>
+          <w:p>
+            <w:pPr>
+              <w:pStyle w:val="Normal"/>
+              <w:widowControl w:val="false"/>
+              <w:ind w:left="100" w:hanging="0"/>
+              <w:jc w:val="left"/>
+              <w:rPr/>
+            </w:pPr>
+            <w:r>
+              <w:rPr/>
+              <w:t>Ripete il passo 6 fino all’assegnazione di tutti i ruoli desiderati</w:t>
             </w:r>
           </w:p>
         </w:tc>
@@ -1100,7 +1202,7 @@
         <w:trPr/>
         <w:tc>
           <w:tcPr>
-            <w:tcW w:w="567" w:type="dxa"/>
+            <w:tcW w:w="563" w:type="dxa"/>
             <w:tcBorders>
               <w:left w:val="single" w:sz="8" w:space="0" w:color="000000"/>
               <w:bottom w:val="single" w:sz="8" w:space="0" w:color="000000"/>
@@ -1123,24 +1225,24 @@
         </w:tc>
         <w:tc>
           <w:tcPr>
-            <w:tcW w:w="5118" w:type="dxa"/>
-            <w:tcBorders>
-              <w:bottom w:val="single" w:sz="8" w:space="0" w:color="000000"/>
-              <w:right w:val="single" w:sz="8" w:space="0" w:color="000000"/>
-            </w:tcBorders>
-            <w:shd w:color="auto" w:fill="auto" w:val="clear"/>
-          </w:tcPr>
-          <w:p>
-            <w:pPr>
-              <w:pStyle w:val="Normal"/>
-              <w:widowControl w:val="false"/>
-              <w:ind w:left="100" w:hanging="0"/>
-              <w:jc w:val="left"/>
-              <w:rPr/>
-            </w:pPr>
-            <w:r>
-              <w:rPr/>
-              <w:t>Ripete a partire dal passo 3 e fino alla selezione di tutto il personale desiderato</w:t>
+            <w:tcW w:w="5122" w:type="dxa"/>
+            <w:tcBorders>
+              <w:bottom w:val="single" w:sz="8" w:space="0" w:color="000000"/>
+              <w:right w:val="single" w:sz="8" w:space="0" w:color="000000"/>
+            </w:tcBorders>
+            <w:shd w:color="auto" w:fill="auto" w:val="clear"/>
+          </w:tcPr>
+          <w:p>
+            <w:pPr>
+              <w:pStyle w:val="Normal"/>
+              <w:widowControl w:val="false"/>
+              <w:ind w:left="100" w:hanging="0"/>
+              <w:jc w:val="left"/>
+              <w:rPr/>
+            </w:pPr>
+            <w:r>
+              <w:rPr/>
+              <w:t>Ripete a partire dal passo 4 e fino alla selezione di tutto il personale desiderato</w:t>
             </w:r>
           </w:p>
         </w:tc>
@@ -1170,7 +1272,7 @@
         <w:trPr/>
         <w:tc>
           <w:tcPr>
-            <w:tcW w:w="567" w:type="dxa"/>
+            <w:tcW w:w="563" w:type="dxa"/>
             <w:tcBorders>
               <w:left w:val="single" w:sz="8" w:space="0" w:color="000000"/>
               <w:bottom w:val="single" w:sz="8" w:space="0" w:color="000000"/>
@@ -1193,7 +1295,7 @@
         </w:tc>
         <w:tc>
           <w:tcPr>
-            <w:tcW w:w="5118" w:type="dxa"/>
+            <w:tcW w:w="5122" w:type="dxa"/>
             <w:tcBorders>
               <w:bottom w:val="single" w:sz="8" w:space="0" w:color="000000"/>
               <w:right w:val="single" w:sz="8" w:space="0" w:color="000000"/>
@@ -1214,7 +1316,7 @@
               <w:rPr>
                 <w:highlight w:val="white"/>
               </w:rPr>
-              <w:t>Ritorno al passo 2 oppure termina il caso d’uso</w:t>
+              <w:t>Ritorno al passo 1 oppure termina il caso d’uso</w:t>
             </w:r>
           </w:p>
         </w:tc>
@@ -1302,15 +1404,15 @@
         <w:tblLook w:val="0600" w:noHBand="1" w:noVBand="1" w:firstColumn="0" w:lastRow="0" w:lastColumn="0" w:firstRow="0"/>
       </w:tblPr>
       <w:tblGrid>
-        <w:gridCol w:w="1077"/>
-        <w:gridCol w:w="4608"/>
+        <w:gridCol w:w="1073"/>
+        <w:gridCol w:w="4612"/>
         <w:gridCol w:w="4830"/>
       </w:tblGrid>
       <w:tr>
         <w:trPr/>
         <w:tc>
           <w:tcPr>
-            <w:tcW w:w="1077" w:type="dxa"/>
+            <w:tcW w:w="1073" w:type="dxa"/>
             <w:tcBorders>
               <w:top w:val="single" w:sz="8" w:space="0" w:color="000000"/>
               <w:left w:val="single" w:sz="8" w:space="0" w:color="000000"/>
@@ -1336,7 +1438,7 @@
         </w:tc>
         <w:tc>
           <w:tcPr>
-            <w:tcW w:w="4608" w:type="dxa"/>
+            <w:tcW w:w="4612" w:type="dxa"/>
             <w:tcBorders>
               <w:top w:val="single" w:sz="8" w:space="0" w:color="000000"/>
               <w:bottom w:val="single" w:sz="8" w:space="0" w:color="000000"/>
@@ -1393,7 +1495,7 @@
         <w:trPr/>
         <w:tc>
           <w:tcPr>
-            <w:tcW w:w="1077" w:type="dxa"/>
+            <w:tcW w:w="1073" w:type="dxa"/>
             <w:tcBorders>
               <w:left w:val="single" w:sz="8" w:space="0" w:color="000000"/>
               <w:bottom w:val="single" w:sz="8" w:space="0" w:color="000000"/>
@@ -1417,24 +1519,24 @@
         </w:tc>
         <w:tc>
           <w:tcPr>
-            <w:tcW w:w="4608" w:type="dxa"/>
-            <w:tcBorders>
-              <w:bottom w:val="single" w:sz="8" w:space="0" w:color="000000"/>
-              <w:right w:val="single" w:sz="8" w:space="0" w:color="000000"/>
-            </w:tcBorders>
-            <w:shd w:color="auto" w:fill="auto" w:val="clear"/>
-          </w:tcPr>
-          <w:p>
-            <w:pPr>
-              <w:pStyle w:val="Normal"/>
-              <w:widowControl w:val="false"/>
-              <w:ind w:left="100" w:hanging="0"/>
-              <w:jc w:val="left"/>
-              <w:rPr/>
-            </w:pPr>
-            <w:r>
-              <w:rPr/>
-              <w:t>Modifica la scheda di un evento esistente</w:t>
+            <w:tcW w:w="4612" w:type="dxa"/>
+            <w:tcBorders>
+              <w:bottom w:val="single" w:sz="8" w:space="0" w:color="000000"/>
+              <w:right w:val="single" w:sz="8" w:space="0" w:color="000000"/>
+            </w:tcBorders>
+            <w:shd w:color="auto" w:fill="auto" w:val="clear"/>
+          </w:tcPr>
+          <w:p>
+            <w:pPr>
+              <w:pStyle w:val="Normal"/>
+              <w:widowControl w:val="false"/>
+              <w:ind w:left="100" w:hanging="0"/>
+              <w:jc w:val="left"/>
+              <w:rPr/>
+            </w:pPr>
+            <w:r>
+              <w:rPr/>
+              <w:t>Modifica le informazioni di un evento esistente</w:t>
             </w:r>
           </w:p>
         </w:tc>
@@ -1456,7 +1558,7 @@
             </w:pPr>
             <w:r>
               <w:rPr/>
-              <w:t>Registra le modifiche alla scheda</w:t>
+              <w:t>Registra le modifiche all’evento</w:t>
             </w:r>
           </w:p>
         </w:tc>
@@ -1465,7 +1567,7 @@
         <w:trPr/>
         <w:tc>
           <w:tcPr>
-            <w:tcW w:w="1077" w:type="dxa"/>
+            <w:tcW w:w="1073" w:type="dxa"/>
             <w:tcBorders>
               <w:left w:val="single" w:sz="8" w:space="0" w:color="000000"/>
               <w:bottom w:val="single" w:sz="8" w:space="0" w:color="000000"/>
@@ -1491,7 +1593,7 @@
         </w:tc>
         <w:tc>
           <w:tcPr>
-            <w:tcW w:w="4608" w:type="dxa"/>
+            <w:tcW w:w="4612" w:type="dxa"/>
             <w:tcBorders>
               <w:bottom w:val="single" w:sz="8" w:space="0" w:color="000000"/>
               <w:right w:val="single" w:sz="8" w:space="0" w:color="000000"/>
@@ -1637,15 +1739,15 @@
         <w:tblLook w:val="0600" w:noHBand="1" w:noVBand="1" w:firstColumn="0" w:lastRow="0" w:lastColumn="0" w:firstRow="0"/>
       </w:tblPr>
       <w:tblGrid>
-        <w:gridCol w:w="1077"/>
-        <w:gridCol w:w="4608"/>
+        <w:gridCol w:w="1073"/>
+        <w:gridCol w:w="4612"/>
         <w:gridCol w:w="4830"/>
       </w:tblGrid>
       <w:tr>
         <w:trPr/>
         <w:tc>
           <w:tcPr>
-            <w:tcW w:w="1077" w:type="dxa"/>
+            <w:tcW w:w="1073" w:type="dxa"/>
             <w:tcBorders>
               <w:top w:val="single" w:sz="8" w:space="0" w:color="000000"/>
               <w:left w:val="single" w:sz="8" w:space="0" w:color="000000"/>
@@ -1669,7 +1771,7 @@
         </w:tc>
         <w:tc>
           <w:tcPr>
-            <w:tcW w:w="4608" w:type="dxa"/>
+            <w:tcW w:w="4612" w:type="dxa"/>
             <w:tcBorders>
               <w:top w:val="single" w:sz="8" w:space="0" w:color="000000"/>
               <w:bottom w:val="single" w:sz="8" w:space="0" w:color="000000"/>
@@ -1722,7 +1824,7 @@
         <w:trPr/>
         <w:tc>
           <w:tcPr>
-            <w:tcW w:w="1077" w:type="dxa"/>
+            <w:tcW w:w="1073" w:type="dxa"/>
             <w:tcBorders>
               <w:left w:val="single" w:sz="8" w:space="0" w:color="000000"/>
               <w:bottom w:val="single" w:sz="8" w:space="0" w:color="000000"/>
@@ -1746,7 +1848,7 @@
         </w:tc>
         <w:tc>
           <w:tcPr>
-            <w:tcW w:w="4608" w:type="dxa"/>
+            <w:tcW w:w="4612" w:type="dxa"/>
             <w:tcBorders>
               <w:bottom w:val="single" w:sz="8" w:space="0" w:color="000000"/>
               <w:right w:val="single" w:sz="8" w:space="0" w:color="000000"/>
@@ -1794,7 +1896,7 @@
         <w:trPr/>
         <w:tc>
           <w:tcPr>
-            <w:tcW w:w="1077" w:type="dxa"/>
+            <w:tcW w:w="1073" w:type="dxa"/>
             <w:tcBorders>
               <w:left w:val="single" w:sz="8" w:space="0" w:color="000000"/>
               <w:bottom w:val="single" w:sz="8" w:space="0" w:color="000000"/>
@@ -1817,7 +1919,7 @@
         </w:tc>
         <w:tc>
           <w:tcPr>
-            <w:tcW w:w="4608" w:type="dxa"/>
+            <w:tcW w:w="4612" w:type="dxa"/>
             <w:tcBorders>
               <w:bottom w:val="single" w:sz="8" w:space="0" w:color="000000"/>
               <w:right w:val="single" w:sz="8" w:space="0" w:color="000000"/>
@@ -1903,15 +2005,15 @@
         <w:tblLook w:val="0600" w:noHBand="1" w:noVBand="1" w:firstColumn="0" w:lastRow="0" w:lastColumn="0" w:firstRow="0"/>
       </w:tblPr>
       <w:tblGrid>
-        <w:gridCol w:w="1077"/>
-        <w:gridCol w:w="4608"/>
+        <w:gridCol w:w="1073"/>
+        <w:gridCol w:w="4612"/>
         <w:gridCol w:w="4830"/>
       </w:tblGrid>
       <w:tr>
         <w:trPr/>
         <w:tc>
           <w:tcPr>
-            <w:tcW w:w="1077" w:type="dxa"/>
+            <w:tcW w:w="1073" w:type="dxa"/>
             <w:tcBorders>
               <w:top w:val="single" w:sz="8" w:space="0" w:color="000000"/>
               <w:left w:val="single" w:sz="8" w:space="0" w:color="000000"/>
@@ -1935,7 +2037,7 @@
         </w:tc>
         <w:tc>
           <w:tcPr>
-            <w:tcW w:w="4608" w:type="dxa"/>
+            <w:tcW w:w="4612" w:type="dxa"/>
             <w:tcBorders>
               <w:top w:val="single" w:sz="8" w:space="0" w:color="000000"/>
               <w:bottom w:val="single" w:sz="8" w:space="0" w:color="000000"/>
@@ -1988,7 +2090,7 @@
         <w:trPr/>
         <w:tc>
           <w:tcPr>
-            <w:tcW w:w="1077" w:type="dxa"/>
+            <w:tcW w:w="1073" w:type="dxa"/>
             <w:tcBorders>
               <w:left w:val="single" w:sz="8" w:space="0" w:color="000000"/>
               <w:bottom w:val="single" w:sz="8" w:space="0" w:color="000000"/>
@@ -2012,7 +2114,7 @@
         </w:tc>
         <w:tc>
           <w:tcPr>
-            <w:tcW w:w="4608" w:type="dxa"/>
+            <w:tcW w:w="4612" w:type="dxa"/>
             <w:tcBorders>
               <w:bottom w:val="single" w:sz="8" w:space="0" w:color="000000"/>
               <w:right w:val="single" w:sz="8" w:space="0" w:color="000000"/>
@@ -2060,7 +2162,7 @@
         <w:trPr/>
         <w:tc>
           <w:tcPr>
-            <w:tcW w:w="1077" w:type="dxa"/>
+            <w:tcW w:w="1073" w:type="dxa"/>
             <w:tcBorders>
               <w:left w:val="single" w:sz="8" w:space="0" w:color="000000"/>
               <w:bottom w:val="single" w:sz="8" w:space="0" w:color="000000"/>
@@ -2083,7 +2185,7 @@
         </w:tc>
         <w:tc>
           <w:tcPr>
-            <w:tcW w:w="4608" w:type="dxa"/>
+            <w:tcW w:w="4612" w:type="dxa"/>
             <w:tcBorders>
               <w:bottom w:val="single" w:sz="8" w:space="0" w:color="000000"/>
               <w:right w:val="single" w:sz="8" w:space="0" w:color="000000"/>
@@ -2173,15 +2275,15 @@
         <w:tblLook w:val="0600" w:noHBand="1" w:noVBand="1" w:firstColumn="0" w:lastRow="0" w:lastColumn="0" w:firstRow="0"/>
       </w:tblPr>
       <w:tblGrid>
-        <w:gridCol w:w="1077"/>
-        <w:gridCol w:w="4608"/>
+        <w:gridCol w:w="1073"/>
+        <w:gridCol w:w="4612"/>
         <w:gridCol w:w="4830"/>
       </w:tblGrid>
       <w:tr>
         <w:trPr/>
         <w:tc>
           <w:tcPr>
-            <w:tcW w:w="1077" w:type="dxa"/>
+            <w:tcW w:w="1073" w:type="dxa"/>
             <w:tcBorders>
               <w:top w:val="single" w:sz="8" w:space="0" w:color="000000"/>
               <w:left w:val="single" w:sz="8" w:space="0" w:color="000000"/>
@@ -2205,7 +2307,7 @@
         </w:tc>
         <w:tc>
           <w:tcPr>
-            <w:tcW w:w="4608" w:type="dxa"/>
+            <w:tcW w:w="4612" w:type="dxa"/>
             <w:tcBorders>
               <w:top w:val="single" w:sz="8" w:space="0" w:color="000000"/>
               <w:bottom w:val="single" w:sz="8" w:space="0" w:color="000000"/>
@@ -2258,7 +2360,7 @@
         <w:trPr/>
         <w:tc>
           <w:tcPr>
-            <w:tcW w:w="1077" w:type="dxa"/>
+            <w:tcW w:w="1073" w:type="dxa"/>
             <w:tcBorders>
               <w:left w:val="single" w:sz="8" w:space="0" w:color="000000"/>
               <w:bottom w:val="single" w:sz="8" w:space="0" w:color="000000"/>
@@ -2282,7 +2384,7 @@
         </w:tc>
         <w:tc>
           <w:tcPr>
-            <w:tcW w:w="4608" w:type="dxa"/>
+            <w:tcW w:w="4612" w:type="dxa"/>
             <w:tcBorders>
               <w:bottom w:val="single" w:sz="8" w:space="0" w:color="000000"/>
               <w:right w:val="single" w:sz="8" w:space="0" w:color="000000"/>
@@ -2330,7 +2432,7 @@
         <w:trPr/>
         <w:tc>
           <w:tcPr>
-            <w:tcW w:w="1077" w:type="dxa"/>
+            <w:tcW w:w="1073" w:type="dxa"/>
             <w:tcBorders>
               <w:left w:val="single" w:sz="8" w:space="0" w:color="000000"/>
               <w:bottom w:val="single" w:sz="8" w:space="0" w:color="000000"/>
@@ -2353,7 +2455,7 @@
         </w:tc>
         <w:tc>
           <w:tcPr>
-            <w:tcW w:w="4608" w:type="dxa"/>
+            <w:tcW w:w="4612" w:type="dxa"/>
             <w:tcBorders>
               <w:bottom w:val="single" w:sz="8" w:space="0" w:color="000000"/>
               <w:right w:val="single" w:sz="8" w:space="0" w:color="000000"/>
@@ -2439,15 +2541,15 @@
         <w:tblLook w:val="0600" w:noHBand="1" w:noVBand="1" w:firstColumn="0" w:lastRow="0" w:lastColumn="0" w:firstRow="0"/>
       </w:tblPr>
       <w:tblGrid>
-        <w:gridCol w:w="1077"/>
-        <w:gridCol w:w="4608"/>
+        <w:gridCol w:w="1073"/>
+        <w:gridCol w:w="4612"/>
         <w:gridCol w:w="4830"/>
       </w:tblGrid>
       <w:tr>
         <w:trPr/>
         <w:tc>
           <w:tcPr>
-            <w:tcW w:w="1077" w:type="dxa"/>
+            <w:tcW w:w="1073" w:type="dxa"/>
             <w:tcBorders>
               <w:top w:val="single" w:sz="8" w:space="0" w:color="000000"/>
               <w:left w:val="single" w:sz="8" w:space="0" w:color="000000"/>
@@ -2471,7 +2573,7 @@
         </w:tc>
         <w:tc>
           <w:tcPr>
-            <w:tcW w:w="4608" w:type="dxa"/>
+            <w:tcW w:w="4612" w:type="dxa"/>
             <w:tcBorders>
               <w:top w:val="single" w:sz="8" w:space="0" w:color="000000"/>
               <w:bottom w:val="single" w:sz="8" w:space="0" w:color="000000"/>
@@ -2524,7 +2626,7 @@
         <w:trPr/>
         <w:tc>
           <w:tcPr>
-            <w:tcW w:w="1077" w:type="dxa"/>
+            <w:tcW w:w="1073" w:type="dxa"/>
             <w:tcBorders>
               <w:left w:val="single" w:sz="8" w:space="0" w:color="000000"/>
               <w:bottom w:val="single" w:sz="8" w:space="0" w:color="000000"/>
@@ -2548,7 +2650,7 @@
         </w:tc>
         <w:tc>
           <w:tcPr>
-            <w:tcW w:w="4608" w:type="dxa"/>
+            <w:tcW w:w="4612" w:type="dxa"/>
             <w:tcBorders>
               <w:bottom w:val="single" w:sz="8" w:space="0" w:color="000000"/>
               <w:right w:val="single" w:sz="8" w:space="0" w:color="000000"/>
@@ -2596,7 +2698,7 @@
         <w:trPr/>
         <w:tc>
           <w:tcPr>
-            <w:tcW w:w="1077" w:type="dxa"/>
+            <w:tcW w:w="1073" w:type="dxa"/>
             <w:tcBorders>
               <w:left w:val="single" w:sz="8" w:space="0" w:color="000000"/>
               <w:bottom w:val="single" w:sz="8" w:space="0" w:color="000000"/>
@@ -2619,7 +2721,7 @@
         </w:tc>
         <w:tc>
           <w:tcPr>
-            <w:tcW w:w="4608" w:type="dxa"/>
+            <w:tcW w:w="4612" w:type="dxa"/>
             <w:tcBorders>
               <w:bottom w:val="single" w:sz="8" w:space="0" w:color="000000"/>
               <w:right w:val="single" w:sz="8" w:space="0" w:color="000000"/>
@@ -2730,15 +2832,15 @@
         <w:tblLook w:val="0600" w:noHBand="1" w:noVBand="1" w:firstColumn="0" w:lastRow="0" w:lastColumn="0" w:firstRow="0"/>
       </w:tblPr>
       <w:tblGrid>
-        <w:gridCol w:w="1077"/>
-        <w:gridCol w:w="4608"/>
+        <w:gridCol w:w="1073"/>
+        <w:gridCol w:w="4612"/>
         <w:gridCol w:w="4830"/>
       </w:tblGrid>
       <w:tr>
         <w:trPr/>
         <w:tc>
           <w:tcPr>
-            <w:tcW w:w="1077" w:type="dxa"/>
+            <w:tcW w:w="1073" w:type="dxa"/>
             <w:tcBorders>
               <w:top w:val="single" w:sz="8" w:space="0" w:color="000000"/>
               <w:left w:val="single" w:sz="8" w:space="0" w:color="000000"/>
@@ -2762,7 +2864,7 @@
         </w:tc>
         <w:tc>
           <w:tcPr>
-            <w:tcW w:w="4608" w:type="dxa"/>
+            <w:tcW w:w="4612" w:type="dxa"/>
             <w:tcBorders>
               <w:top w:val="single" w:sz="8" w:space="0" w:color="000000"/>
               <w:bottom w:val="single" w:sz="8" w:space="0" w:color="000000"/>
@@ -2815,7 +2917,7 @@
         <w:trPr/>
         <w:tc>
           <w:tcPr>
-            <w:tcW w:w="1077" w:type="dxa"/>
+            <w:tcW w:w="1073" w:type="dxa"/>
             <w:tcBorders>
               <w:left w:val="single" w:sz="8" w:space="0" w:color="000000"/>
               <w:bottom w:val="single" w:sz="8" w:space="0" w:color="000000"/>
@@ -2839,7 +2941,7 @@
         </w:tc>
         <w:tc>
           <w:tcPr>
-            <w:tcW w:w="4608" w:type="dxa"/>
+            <w:tcW w:w="4612" w:type="dxa"/>
             <w:tcBorders>
               <w:bottom w:val="single" w:sz="8" w:space="0" w:color="000000"/>
               <w:right w:val="single" w:sz="8" w:space="0" w:color="000000"/>
@@ -2904,7 +3006,7 @@
         <w:trPr/>
         <w:tc>
           <w:tcPr>
-            <w:tcW w:w="1077" w:type="dxa"/>
+            <w:tcW w:w="1073" w:type="dxa"/>
             <w:tcBorders>
               <w:left w:val="single" w:sz="8" w:space="0" w:color="000000"/>
               <w:bottom w:val="single" w:sz="8" w:space="0" w:color="000000"/>
@@ -2927,7 +3029,7 @@
         </w:tc>
         <w:tc>
           <w:tcPr>
-            <w:tcW w:w="4608" w:type="dxa"/>
+            <w:tcW w:w="4612" w:type="dxa"/>
             <w:tcBorders>
               <w:bottom w:val="single" w:sz="8" w:space="0" w:color="000000"/>
               <w:right w:val="single" w:sz="8" w:space="0" w:color="000000"/>
@@ -2981,21 +3083,11 @@
       <w:pPr>
         <w:pStyle w:val="Titolo1"/>
         <w:spacing w:before="400" w:after="0"/>
-        <w:rPr>
-          <w:color w:val="FF0000"/>
-        </w:rPr>
+        <w:rPr/>
       </w:pPr>
       <w:r>
-        <w:rPr>
-          <w:color w:val="FF0000"/>
-        </w:rPr>
-        <w:t>Eccezione 2</w:t>
-      </w:r>
-      <w:r>
-        <w:rPr>
-          <w:color w:val="FF0000"/>
-        </w:rPr>
-        <w:t>a</w:t>
+        <w:rPr/>
+        <w:t>Estensione 2a</w:t>
       </w:r>
     </w:p>
     <w:tbl>
@@ -3014,15 +3106,15 @@
         <w:tblLook w:val="0600" w:noHBand="1" w:noVBand="1" w:firstColumn="0" w:lastRow="0" w:lastColumn="0" w:firstRow="0"/>
       </w:tblPr>
       <w:tblGrid>
-        <w:gridCol w:w="1077"/>
-        <w:gridCol w:w="4608"/>
+        <w:gridCol w:w="1073"/>
+        <w:gridCol w:w="4612"/>
         <w:gridCol w:w="4830"/>
       </w:tblGrid>
       <w:tr>
         <w:trPr/>
         <w:tc>
           <w:tcPr>
-            <w:tcW w:w="1077" w:type="dxa"/>
+            <w:tcW w:w="1073" w:type="dxa"/>
             <w:tcBorders>
               <w:top w:val="single" w:sz="8" w:space="0" w:color="000000"/>
               <w:left w:val="single" w:sz="8" w:space="0" w:color="000000"/>
@@ -3046,7 +3138,7 @@
         </w:tc>
         <w:tc>
           <w:tcPr>
-            <w:tcW w:w="4608" w:type="dxa"/>
+            <w:tcW w:w="4612" w:type="dxa"/>
             <w:tcBorders>
               <w:top w:val="single" w:sz="8" w:space="0" w:color="000000"/>
               <w:bottom w:val="single" w:sz="8" w:space="0" w:color="000000"/>
@@ -3099,7 +3191,7 @@
         <w:trPr/>
         <w:tc>
           <w:tcPr>
-            <w:tcW w:w="1077" w:type="dxa"/>
+            <w:tcW w:w="1073" w:type="dxa"/>
             <w:tcBorders>
               <w:left w:val="single" w:sz="8" w:space="0" w:color="000000"/>
               <w:bottom w:val="single" w:sz="8" w:space="0" w:color="000000"/>
@@ -3117,56 +3209,30 @@
             </w:pPr>
             <w:r>
               <w:rPr/>
-              <w:t>2</w:t>
-            </w:r>
-            <w:r>
-              <w:rPr>
-                <w:vertAlign w:val="superscript"/>
-              </w:rPr>
-              <w:t>a</w:t>
-            </w:r>
-            <w:r>
-              <w:rPr/>
-              <w:t>.1</w:t>
-            </w:r>
-          </w:p>
-        </w:tc>
-        <w:tc>
-          <w:tcPr>
-            <w:tcW w:w="4608" w:type="dxa"/>
-            <w:tcBorders>
-              <w:bottom w:val="single" w:sz="8" w:space="0" w:color="000000"/>
-              <w:right w:val="single" w:sz="8" w:space="0" w:color="000000"/>
-            </w:tcBorders>
-            <w:shd w:color="auto" w:fill="auto" w:val="clear"/>
-          </w:tcPr>
-          <w:p>
-            <w:pPr>
-              <w:pStyle w:val="Normal"/>
-              <w:widowControl w:val="false"/>
-              <w:ind w:left="100" w:hanging="0"/>
-              <w:jc w:val="left"/>
-              <w:rPr/>
-            </w:pPr>
-            <w:r>
-              <w:rPr>
-                <w:b/>
-                <w:bCs/>
-                <w:i/>
-                <w:iCs/>
-              </w:rPr>
-              <w:t>Opzionalmente,</w:t>
-            </w:r>
-            <w:r>
-              <w:rPr>
-                <w:i/>
-                <w:iCs/>
-              </w:rPr>
-              <w:t xml:space="preserve"> </w:t>
-            </w:r>
-            <w:r>
-              <w:rPr/>
-              <w:t>assegna uno chef all’evento</w:t>
+              <w:t>2a.1</w:t>
+            </w:r>
+          </w:p>
+        </w:tc>
+        <w:tc>
+          <w:tcPr>
+            <w:tcW w:w="4612" w:type="dxa"/>
+            <w:tcBorders>
+              <w:bottom w:val="single" w:sz="8" w:space="0" w:color="000000"/>
+              <w:right w:val="single" w:sz="8" w:space="0" w:color="000000"/>
+            </w:tcBorders>
+            <w:shd w:color="auto" w:fill="auto" w:val="clear"/>
+          </w:tcPr>
+          <w:p>
+            <w:pPr>
+              <w:pStyle w:val="Normal"/>
+              <w:widowControl w:val="false"/>
+              <w:ind w:left="100" w:hanging="0"/>
+              <w:jc w:val="left"/>
+              <w:rPr/>
+            </w:pPr>
+            <w:r>
+              <w:rPr/>
+              <w:t>Modifica un servizio</w:t>
             </w:r>
           </w:p>
         </w:tc>
@@ -3177,18 +3243,18 @@
               <w:bottom w:val="single" w:sz="8" w:space="0" w:color="000000"/>
               <w:right w:val="single" w:sz="8" w:space="0" w:color="000000"/>
             </w:tcBorders>
-            <w:shd w:color="auto" w:fill="F5CCCD" w:val="clear"/>
-          </w:tcPr>
-          <w:p>
-            <w:pPr>
-              <w:pStyle w:val="Normal"/>
-              <w:widowControl w:val="false"/>
-              <w:jc w:val="left"/>
-              <w:rPr/>
-            </w:pPr>
-            <w:r>
-              <w:rPr/>
-              <w:t>Lo chef scelto è già impegnato in un altro evento nella stessa data ed ora</w:t>
+            <w:shd w:color="auto" w:fill="auto" w:val="clear"/>
+          </w:tcPr>
+          <w:p>
+            <w:pPr>
+              <w:pStyle w:val="Normal"/>
+              <w:widowControl w:val="false"/>
+              <w:jc w:val="left"/>
+              <w:rPr/>
+            </w:pPr>
+            <w:r>
+              <w:rPr/>
+              <w:t>Registra le modifiche al servizio</w:t>
             </w:r>
           </w:p>
         </w:tc>
@@ -3197,7 +3263,7 @@
         <w:trPr/>
         <w:tc>
           <w:tcPr>
-            <w:tcW w:w="1077" w:type="dxa"/>
+            <w:tcW w:w="1073" w:type="dxa"/>
             <w:tcBorders>
               <w:left w:val="single" w:sz="8" w:space="0" w:color="000000"/>
               <w:bottom w:val="single" w:sz="8" w:space="0" w:color="000000"/>
@@ -3220,7 +3286,566 @@
         </w:tc>
         <w:tc>
           <w:tcPr>
-            <w:tcW w:w="4608" w:type="dxa"/>
+            <w:tcW w:w="4612" w:type="dxa"/>
+            <w:tcBorders>
+              <w:bottom w:val="single" w:sz="8" w:space="0" w:color="000000"/>
+              <w:right w:val="single" w:sz="8" w:space="0" w:color="000000"/>
+            </w:tcBorders>
+            <w:shd w:color="auto" w:fill="auto" w:val="clear"/>
+          </w:tcPr>
+          <w:p>
+            <w:pPr>
+              <w:pStyle w:val="Normal"/>
+              <w:widowControl w:val="false"/>
+              <w:ind w:hanging="0"/>
+              <w:jc w:val="left"/>
+              <w:rPr>
+                <w:i/>
+                <w:i/>
+              </w:rPr>
+            </w:pPr>
+            <w:r>
+              <w:rPr>
+                <w:i/>
+              </w:rPr>
+              <w:t xml:space="preserve"> </w:t>
+            </w:r>
+            <w:r>
+              <w:rPr>
+                <w:i/>
+              </w:rPr>
+              <w:t>Termina il caso d’uso</w:t>
+            </w:r>
+          </w:p>
+        </w:tc>
+        <w:tc>
+          <w:tcPr>
+            <w:tcW w:w="4830" w:type="dxa"/>
+            <w:tcBorders>
+              <w:bottom w:val="single" w:sz="8" w:space="0" w:color="000000"/>
+              <w:right w:val="single" w:sz="8" w:space="0" w:color="000000"/>
+            </w:tcBorders>
+            <w:shd w:color="auto" w:fill="auto" w:val="clear"/>
+          </w:tcPr>
+          <w:p>
+            <w:pPr>
+              <w:pStyle w:val="Normal"/>
+              <w:widowControl w:val="false"/>
+              <w:ind w:left="100" w:hanging="0"/>
+              <w:jc w:val="left"/>
+              <w:rPr/>
+            </w:pPr>
+            <w:r>
+              <w:rPr/>
+            </w:r>
+          </w:p>
+        </w:tc>
+      </w:tr>
+    </w:tbl>
+    <w:p>
+      <w:pPr>
+        <w:pStyle w:val="Titolo1"/>
+        <w:spacing w:before="400" w:after="0"/>
+        <w:rPr/>
+      </w:pPr>
+      <w:r>
+        <w:rPr/>
+        <w:t>Estensione 2b</w:t>
+      </w:r>
+    </w:p>
+    <w:tbl>
+      <w:tblPr>
+        <w:tblStyle w:val="a0"/>
+        <w:tblW w:w="10515" w:type="dxa"/>
+        <w:jc w:val="left"/>
+        <w:tblInd w:w="30" w:type="dxa"/>
+        <w:tblLayout w:type="fixed"/>
+        <w:tblCellMar>
+          <w:top w:w="100" w:type="dxa"/>
+          <w:left w:w="100" w:type="dxa"/>
+          <w:bottom w:w="100" w:type="dxa"/>
+          <w:right w:w="100" w:type="dxa"/>
+        </w:tblCellMar>
+        <w:tblLook w:val="0600" w:noHBand="1" w:noVBand="1" w:firstColumn="0" w:lastRow="0" w:lastColumn="0" w:firstRow="0"/>
+      </w:tblPr>
+      <w:tblGrid>
+        <w:gridCol w:w="1073"/>
+        <w:gridCol w:w="4612"/>
+        <w:gridCol w:w="4830"/>
+      </w:tblGrid>
+      <w:tr>
+        <w:trPr/>
+        <w:tc>
+          <w:tcPr>
+            <w:tcW w:w="1073" w:type="dxa"/>
+            <w:tcBorders>
+              <w:top w:val="single" w:sz="8" w:space="0" w:color="000000"/>
+              <w:left w:val="single" w:sz="8" w:space="0" w:color="000000"/>
+              <w:bottom w:val="single" w:sz="8" w:space="0" w:color="000000"/>
+              <w:right w:val="single" w:sz="8" w:space="0" w:color="000000"/>
+            </w:tcBorders>
+            <w:shd w:color="auto" w:fill="C5F5E7" w:val="clear"/>
+          </w:tcPr>
+          <w:p>
+            <w:pPr>
+              <w:pStyle w:val="Titolo2"/>
+              <w:widowControl w:val="false"/>
+              <w:spacing w:before="0" w:after="0"/>
+              <w:rPr/>
+            </w:pPr>
+            <w:r>
+              <w:rPr/>
+              <w:t xml:space="preserve"># </w:t>
+            </w:r>
+          </w:p>
+        </w:tc>
+        <w:tc>
+          <w:tcPr>
+            <w:tcW w:w="4612" w:type="dxa"/>
+            <w:tcBorders>
+              <w:top w:val="single" w:sz="8" w:space="0" w:color="000000"/>
+              <w:bottom w:val="single" w:sz="8" w:space="0" w:color="000000"/>
+              <w:right w:val="single" w:sz="8" w:space="0" w:color="000000"/>
+            </w:tcBorders>
+            <w:shd w:color="auto" w:fill="C5F5E7" w:val="clear"/>
+          </w:tcPr>
+          <w:p>
+            <w:pPr>
+              <w:pStyle w:val="Titolo2"/>
+              <w:widowControl w:val="false"/>
+              <w:spacing w:before="0" w:after="0"/>
+              <w:ind w:left="100" w:hanging="0"/>
+              <w:jc w:val="center"/>
+              <w:rPr/>
+            </w:pPr>
+            <w:r>
+              <w:rPr/>
+              <w:t>Attore</w:t>
+            </w:r>
+          </w:p>
+        </w:tc>
+        <w:tc>
+          <w:tcPr>
+            <w:tcW w:w="4830" w:type="dxa"/>
+            <w:tcBorders>
+              <w:top w:val="single" w:sz="8" w:space="0" w:color="000000"/>
+              <w:bottom w:val="single" w:sz="8" w:space="0" w:color="000000"/>
+              <w:right w:val="single" w:sz="8" w:space="0" w:color="000000"/>
+            </w:tcBorders>
+            <w:shd w:color="auto" w:fill="C5F5E7" w:val="clear"/>
+          </w:tcPr>
+          <w:p>
+            <w:pPr>
+              <w:pStyle w:val="Titolo2"/>
+              <w:widowControl w:val="false"/>
+              <w:spacing w:before="0" w:after="0"/>
+              <w:ind w:left="100" w:hanging="0"/>
+              <w:jc w:val="center"/>
+              <w:rPr/>
+            </w:pPr>
+            <w:r>
+              <w:rPr/>
+              <w:t>Sistema</w:t>
+            </w:r>
+          </w:p>
+        </w:tc>
+      </w:tr>
+      <w:tr>
+        <w:trPr/>
+        <w:tc>
+          <w:tcPr>
+            <w:tcW w:w="1073" w:type="dxa"/>
+            <w:tcBorders>
+              <w:left w:val="single" w:sz="8" w:space="0" w:color="000000"/>
+              <w:bottom w:val="single" w:sz="8" w:space="0" w:color="000000"/>
+              <w:right w:val="single" w:sz="8" w:space="0" w:color="000000"/>
+            </w:tcBorders>
+            <w:shd w:color="auto" w:fill="auto" w:val="clear"/>
+          </w:tcPr>
+          <w:p>
+            <w:pPr>
+              <w:pStyle w:val="Titolo3"/>
+              <w:widowControl w:val="false"/>
+              <w:spacing w:before="0" w:after="0"/>
+              <w:jc w:val="left"/>
+              <w:rPr/>
+            </w:pPr>
+            <w:r>
+              <w:rPr/>
+              <w:t>2b.1</w:t>
+            </w:r>
+          </w:p>
+        </w:tc>
+        <w:tc>
+          <w:tcPr>
+            <w:tcW w:w="4612" w:type="dxa"/>
+            <w:tcBorders>
+              <w:bottom w:val="single" w:sz="8" w:space="0" w:color="000000"/>
+              <w:right w:val="single" w:sz="8" w:space="0" w:color="000000"/>
+            </w:tcBorders>
+            <w:shd w:color="auto" w:fill="auto" w:val="clear"/>
+          </w:tcPr>
+          <w:p>
+            <w:pPr>
+              <w:pStyle w:val="Normal"/>
+              <w:widowControl w:val="false"/>
+              <w:ind w:left="100" w:hanging="0"/>
+              <w:jc w:val="left"/>
+              <w:rPr/>
+            </w:pPr>
+            <w:r>
+              <w:rPr/>
+              <w:t>Elimina un servizio</w:t>
+            </w:r>
+          </w:p>
+        </w:tc>
+        <w:tc>
+          <w:tcPr>
+            <w:tcW w:w="4830" w:type="dxa"/>
+            <w:tcBorders>
+              <w:bottom w:val="single" w:sz="8" w:space="0" w:color="000000"/>
+              <w:right w:val="single" w:sz="8" w:space="0" w:color="000000"/>
+            </w:tcBorders>
+            <w:shd w:color="auto" w:fill="auto" w:val="clear"/>
+          </w:tcPr>
+          <w:p>
+            <w:pPr>
+              <w:pStyle w:val="Normal"/>
+              <w:widowControl w:val="false"/>
+              <w:jc w:val="left"/>
+              <w:rPr/>
+            </w:pPr>
+            <w:r>
+              <w:rPr/>
+              <w:t>Registra l’eliminazione del servizio</w:t>
+            </w:r>
+          </w:p>
+        </w:tc>
+      </w:tr>
+      <w:tr>
+        <w:trPr/>
+        <w:tc>
+          <w:tcPr>
+            <w:tcW w:w="1073" w:type="dxa"/>
+            <w:tcBorders>
+              <w:left w:val="single" w:sz="8" w:space="0" w:color="000000"/>
+              <w:bottom w:val="single" w:sz="8" w:space="0" w:color="000000"/>
+              <w:right w:val="single" w:sz="8" w:space="0" w:color="000000"/>
+            </w:tcBorders>
+            <w:shd w:color="auto" w:fill="auto" w:val="clear"/>
+          </w:tcPr>
+          <w:p>
+            <w:pPr>
+              <w:pStyle w:val="Titolo3"/>
+              <w:widowControl w:val="false"/>
+              <w:spacing w:before="0" w:after="0"/>
+              <w:jc w:val="left"/>
+              <w:rPr/>
+            </w:pPr>
+            <w:r>
+              <w:rPr/>
+            </w:r>
+          </w:p>
+        </w:tc>
+        <w:tc>
+          <w:tcPr>
+            <w:tcW w:w="4612" w:type="dxa"/>
+            <w:tcBorders>
+              <w:bottom w:val="single" w:sz="8" w:space="0" w:color="000000"/>
+              <w:right w:val="single" w:sz="8" w:space="0" w:color="000000"/>
+            </w:tcBorders>
+            <w:shd w:color="auto" w:fill="auto" w:val="clear"/>
+          </w:tcPr>
+          <w:p>
+            <w:pPr>
+              <w:pStyle w:val="Normal"/>
+              <w:widowControl w:val="false"/>
+              <w:ind w:left="100" w:hanging="0"/>
+              <w:jc w:val="left"/>
+              <w:rPr>
+                <w:i/>
+                <w:i/>
+              </w:rPr>
+            </w:pPr>
+            <w:r>
+              <w:rPr>
+                <w:i/>
+              </w:rPr>
+              <w:t>Termina il caso d’uso</w:t>
+            </w:r>
+          </w:p>
+        </w:tc>
+        <w:tc>
+          <w:tcPr>
+            <w:tcW w:w="4830" w:type="dxa"/>
+            <w:tcBorders>
+              <w:bottom w:val="single" w:sz="8" w:space="0" w:color="000000"/>
+              <w:right w:val="single" w:sz="8" w:space="0" w:color="000000"/>
+            </w:tcBorders>
+            <w:shd w:color="auto" w:fill="auto" w:val="clear"/>
+          </w:tcPr>
+          <w:p>
+            <w:pPr>
+              <w:pStyle w:val="Normal"/>
+              <w:widowControl w:val="false"/>
+              <w:ind w:left="100" w:hanging="0"/>
+              <w:jc w:val="left"/>
+              <w:rPr/>
+            </w:pPr>
+            <w:r>
+              <w:rPr/>
+            </w:r>
+          </w:p>
+        </w:tc>
+      </w:tr>
+    </w:tbl>
+    <w:p>
+      <w:pPr>
+        <w:pStyle w:val="Titolo1"/>
+        <w:spacing w:before="400" w:after="0"/>
+        <w:rPr>
+          <w:color w:val="FF0000"/>
+        </w:rPr>
+      </w:pPr>
+      <w:r>
+        <w:rPr>
+          <w:color w:val="FF0000"/>
+        </w:rPr>
+        <w:t>Eccezione 2a</w:t>
+      </w:r>
+    </w:p>
+    <w:tbl>
+      <w:tblPr>
+        <w:tblStyle w:val="a0"/>
+        <w:tblW w:w="10515" w:type="dxa"/>
+        <w:jc w:val="left"/>
+        <w:tblInd w:w="30" w:type="dxa"/>
+        <w:tblLayout w:type="fixed"/>
+        <w:tblCellMar>
+          <w:top w:w="100" w:type="dxa"/>
+          <w:left w:w="100" w:type="dxa"/>
+          <w:bottom w:w="100" w:type="dxa"/>
+          <w:right w:w="100" w:type="dxa"/>
+        </w:tblCellMar>
+        <w:tblLook w:val="0600" w:noHBand="1" w:noVBand="1" w:firstColumn="0" w:lastRow="0" w:lastColumn="0" w:firstRow="0"/>
+      </w:tblPr>
+      <w:tblGrid>
+        <w:gridCol w:w="1073"/>
+        <w:gridCol w:w="4612"/>
+        <w:gridCol w:w="4830"/>
+      </w:tblGrid>
+      <w:tr>
+        <w:trPr/>
+        <w:tc>
+          <w:tcPr>
+            <w:tcW w:w="1073" w:type="dxa"/>
+            <w:tcBorders>
+              <w:top w:val="single" w:sz="8" w:space="0" w:color="000000"/>
+              <w:left w:val="single" w:sz="8" w:space="0" w:color="000000"/>
+              <w:bottom w:val="single" w:sz="8" w:space="0" w:color="000000"/>
+              <w:right w:val="single" w:sz="8" w:space="0" w:color="000000"/>
+            </w:tcBorders>
+            <w:shd w:color="auto" w:fill="C5F5E7" w:val="clear"/>
+          </w:tcPr>
+          <w:p>
+            <w:pPr>
+              <w:pStyle w:val="Titolo2"/>
+              <w:widowControl w:val="false"/>
+              <w:spacing w:before="0" w:after="0"/>
+              <w:rPr/>
+            </w:pPr>
+            <w:r>
+              <w:rPr/>
+              <w:t xml:space="preserve"># </w:t>
+            </w:r>
+          </w:p>
+        </w:tc>
+        <w:tc>
+          <w:tcPr>
+            <w:tcW w:w="4612" w:type="dxa"/>
+            <w:tcBorders>
+              <w:top w:val="single" w:sz="8" w:space="0" w:color="000000"/>
+              <w:bottom w:val="single" w:sz="8" w:space="0" w:color="000000"/>
+              <w:right w:val="single" w:sz="8" w:space="0" w:color="000000"/>
+            </w:tcBorders>
+            <w:shd w:color="auto" w:fill="C5F5E7" w:val="clear"/>
+          </w:tcPr>
+          <w:p>
+            <w:pPr>
+              <w:pStyle w:val="Titolo2"/>
+              <w:widowControl w:val="false"/>
+              <w:spacing w:before="0" w:after="0"/>
+              <w:ind w:left="100" w:hanging="0"/>
+              <w:jc w:val="center"/>
+              <w:rPr/>
+            </w:pPr>
+            <w:r>
+              <w:rPr/>
+              <w:t>Attore</w:t>
+            </w:r>
+          </w:p>
+        </w:tc>
+        <w:tc>
+          <w:tcPr>
+            <w:tcW w:w="4830" w:type="dxa"/>
+            <w:tcBorders>
+              <w:top w:val="single" w:sz="8" w:space="0" w:color="000000"/>
+              <w:bottom w:val="single" w:sz="8" w:space="0" w:color="000000"/>
+              <w:right w:val="single" w:sz="8" w:space="0" w:color="000000"/>
+            </w:tcBorders>
+            <w:shd w:color="auto" w:fill="C5F5E7" w:val="clear"/>
+          </w:tcPr>
+          <w:p>
+            <w:pPr>
+              <w:pStyle w:val="Titolo2"/>
+              <w:widowControl w:val="false"/>
+              <w:spacing w:before="0" w:after="0"/>
+              <w:ind w:left="100" w:hanging="0"/>
+              <w:jc w:val="center"/>
+              <w:rPr/>
+            </w:pPr>
+            <w:r>
+              <w:rPr/>
+              <w:t>Sistema</w:t>
+            </w:r>
+          </w:p>
+        </w:tc>
+      </w:tr>
+      <w:tr>
+        <w:trPr/>
+        <w:tc>
+          <w:tcPr>
+            <w:tcW w:w="1073" w:type="dxa"/>
+            <w:tcBorders>
+              <w:left w:val="single" w:sz="8" w:space="0" w:color="000000"/>
+              <w:bottom w:val="single" w:sz="8" w:space="0" w:color="000000"/>
+              <w:right w:val="single" w:sz="8" w:space="0" w:color="000000"/>
+            </w:tcBorders>
+            <w:shd w:color="auto" w:fill="auto" w:val="clear"/>
+          </w:tcPr>
+          <w:p>
+            <w:pPr>
+              <w:pStyle w:val="Titolo3"/>
+              <w:widowControl w:val="false"/>
+              <w:spacing w:before="0" w:after="0"/>
+              <w:jc w:val="left"/>
+              <w:rPr>
+                <w:position w:val="0"/>
+                <w:sz w:val="24"/>
+                <w:sz w:val="24"/>
+                <w:vertAlign w:val="baseline"/>
+              </w:rPr>
+            </w:pPr>
+            <w:r>
+              <w:rPr>
+                <w:position w:val="0"/>
+                <w:sz w:val="24"/>
+                <w:sz w:val="24"/>
+                <w:vertAlign w:val="baseline"/>
+              </w:rPr>
+              <w:t>2a.1</w:t>
+            </w:r>
+          </w:p>
+        </w:tc>
+        <w:tc>
+          <w:tcPr>
+            <w:tcW w:w="4612" w:type="dxa"/>
+            <w:tcBorders>
+              <w:bottom w:val="single" w:sz="8" w:space="0" w:color="000000"/>
+              <w:right w:val="single" w:sz="8" w:space="0" w:color="000000"/>
+            </w:tcBorders>
+            <w:shd w:color="auto" w:fill="auto" w:val="clear"/>
+          </w:tcPr>
+          <w:p>
+            <w:pPr>
+              <w:pStyle w:val="Normal"/>
+              <w:widowControl w:val="false"/>
+              <w:ind w:left="100" w:hanging="0"/>
+              <w:jc w:val="left"/>
+              <w:rPr>
+                <w:i/>
+                <w:i/>
+                <w:iCs/>
+              </w:rPr>
+            </w:pPr>
+            <w:r>
+              <w:rPr>
+                <w:b/>
+                <w:bCs/>
+                <w:i w:val="false"/>
+                <w:iCs w:val="false"/>
+              </w:rPr>
+              <w:t>Opzionalmente</w:t>
+            </w:r>
+            <w:r>
+              <w:rPr>
+                <w:i/>
+                <w:iCs/>
+              </w:rPr>
+              <w:t xml:space="preserve">, </w:t>
+            </w:r>
+            <w:r>
+              <w:rPr>
+                <w:b w:val="false"/>
+                <w:bCs w:val="false"/>
+                <w:i w:val="false"/>
+                <w:iCs w:val="false"/>
+              </w:rPr>
+              <w:t>aggiunge un nuovo servizio all’evento</w:t>
+            </w:r>
+          </w:p>
+        </w:tc>
+        <w:tc>
+          <w:tcPr>
+            <w:tcW w:w="4830" w:type="dxa"/>
+            <w:tcBorders>
+              <w:bottom w:val="single" w:sz="8" w:space="0" w:color="000000"/>
+              <w:right w:val="single" w:sz="8" w:space="0" w:color="000000"/>
+            </w:tcBorders>
+            <w:shd w:color="auto" w:fill="F5CCCD" w:val="clear"/>
+          </w:tcPr>
+          <w:p>
+            <w:pPr>
+              <w:pStyle w:val="Normal"/>
+              <w:widowControl w:val="false"/>
+              <w:jc w:val="left"/>
+              <w:rPr/>
+            </w:pPr>
+            <w:r>
+              <w:rPr/>
+              <w:t>L’evento associato al servizio è “in corso”</w:t>
+            </w:r>
+          </w:p>
+        </w:tc>
+      </w:tr>
+      <w:tr>
+        <w:trPr/>
+        <w:tc>
+          <w:tcPr>
+            <w:tcW w:w="1073" w:type="dxa"/>
+            <w:tcBorders>
+              <w:left w:val="single" w:sz="8" w:space="0" w:color="000000"/>
+              <w:bottom w:val="single" w:sz="8" w:space="0" w:color="000000"/>
+              <w:right w:val="single" w:sz="8" w:space="0" w:color="000000"/>
+            </w:tcBorders>
+            <w:shd w:color="auto" w:fill="auto" w:val="clear"/>
+          </w:tcPr>
+          <w:p>
+            <w:pPr>
+              <w:pStyle w:val="Titolo3"/>
+              <w:widowControl w:val="false"/>
+              <w:spacing w:before="0" w:after="0"/>
+              <w:jc w:val="left"/>
+              <w:rPr/>
+            </w:pPr>
+            <w:r>
+              <w:rPr/>
+            </w:r>
+          </w:p>
+        </w:tc>
+        <w:tc>
+          <w:tcPr>
+            <w:tcW w:w="4612" w:type="dxa"/>
             <w:tcBorders>
               <w:bottom w:val="single" w:sz="8" w:space="0" w:color="000000"/>
               <w:right w:val="single" w:sz="8" w:space="0" w:color="000000"/>
@@ -3243,6 +3868,577 @@
                 <w:i/>
               </w:rPr>
               <w:t>Ritorno al passo 2</w:t>
+            </w:r>
+          </w:p>
+        </w:tc>
+        <w:tc>
+          <w:tcPr>
+            <w:tcW w:w="4830" w:type="dxa"/>
+            <w:tcBorders>
+              <w:bottom w:val="single" w:sz="8" w:space="0" w:color="000000"/>
+              <w:right w:val="single" w:sz="8" w:space="0" w:color="000000"/>
+            </w:tcBorders>
+            <w:shd w:color="auto" w:fill="auto" w:val="clear"/>
+          </w:tcPr>
+          <w:p>
+            <w:pPr>
+              <w:pStyle w:val="Normal"/>
+              <w:widowControl w:val="false"/>
+              <w:ind w:left="100" w:hanging="0"/>
+              <w:jc w:val="left"/>
+              <w:rPr/>
+            </w:pPr>
+            <w:r>
+              <w:rPr/>
+            </w:r>
+          </w:p>
+        </w:tc>
+      </w:tr>
+    </w:tbl>
+    <w:p>
+      <w:pPr>
+        <w:pStyle w:val="Titolo1"/>
+        <w:spacing w:before="400" w:after="0"/>
+        <w:rPr>
+          <w:color w:val="FF0000"/>
+        </w:rPr>
+      </w:pPr>
+      <w:r>
+        <w:rPr>
+          <w:color w:val="FF0000"/>
+        </w:rPr>
+        <w:t>Eccezione 2b</w:t>
+      </w:r>
+    </w:p>
+    <w:tbl>
+      <w:tblPr>
+        <w:tblStyle w:val="a0"/>
+        <w:tblW w:w="10515" w:type="dxa"/>
+        <w:jc w:val="left"/>
+        <w:tblInd w:w="30" w:type="dxa"/>
+        <w:tblLayout w:type="fixed"/>
+        <w:tblCellMar>
+          <w:top w:w="100" w:type="dxa"/>
+          <w:left w:w="100" w:type="dxa"/>
+          <w:bottom w:w="100" w:type="dxa"/>
+          <w:right w:w="100" w:type="dxa"/>
+        </w:tblCellMar>
+        <w:tblLook w:val="0600" w:noHBand="1" w:noVBand="1" w:firstColumn="0" w:lastRow="0" w:lastColumn="0" w:firstRow="0"/>
+      </w:tblPr>
+      <w:tblGrid>
+        <w:gridCol w:w="1073"/>
+        <w:gridCol w:w="4612"/>
+        <w:gridCol w:w="4830"/>
+      </w:tblGrid>
+      <w:tr>
+        <w:trPr/>
+        <w:tc>
+          <w:tcPr>
+            <w:tcW w:w="1073" w:type="dxa"/>
+            <w:tcBorders>
+              <w:top w:val="single" w:sz="8" w:space="0" w:color="000000"/>
+              <w:left w:val="single" w:sz="8" w:space="0" w:color="000000"/>
+              <w:bottom w:val="single" w:sz="8" w:space="0" w:color="000000"/>
+              <w:right w:val="single" w:sz="8" w:space="0" w:color="000000"/>
+            </w:tcBorders>
+            <w:shd w:color="auto" w:fill="C5F5E7" w:val="clear"/>
+          </w:tcPr>
+          <w:p>
+            <w:pPr>
+              <w:pStyle w:val="Titolo2"/>
+              <w:widowControl w:val="false"/>
+              <w:spacing w:before="0" w:after="0"/>
+              <w:rPr/>
+            </w:pPr>
+            <w:r>
+              <w:rPr/>
+              <w:t xml:space="preserve"># </w:t>
+            </w:r>
+          </w:p>
+        </w:tc>
+        <w:tc>
+          <w:tcPr>
+            <w:tcW w:w="4612" w:type="dxa"/>
+            <w:tcBorders>
+              <w:top w:val="single" w:sz="8" w:space="0" w:color="000000"/>
+              <w:bottom w:val="single" w:sz="8" w:space="0" w:color="000000"/>
+              <w:right w:val="single" w:sz="8" w:space="0" w:color="000000"/>
+            </w:tcBorders>
+            <w:shd w:color="auto" w:fill="C5F5E7" w:val="clear"/>
+          </w:tcPr>
+          <w:p>
+            <w:pPr>
+              <w:pStyle w:val="Titolo2"/>
+              <w:widowControl w:val="false"/>
+              <w:spacing w:before="0" w:after="0"/>
+              <w:ind w:left="100" w:hanging="0"/>
+              <w:jc w:val="center"/>
+              <w:rPr/>
+            </w:pPr>
+            <w:r>
+              <w:rPr/>
+              <w:t>Attore</w:t>
+            </w:r>
+          </w:p>
+        </w:tc>
+        <w:tc>
+          <w:tcPr>
+            <w:tcW w:w="4830" w:type="dxa"/>
+            <w:tcBorders>
+              <w:top w:val="single" w:sz="8" w:space="0" w:color="000000"/>
+              <w:bottom w:val="single" w:sz="8" w:space="0" w:color="000000"/>
+              <w:right w:val="single" w:sz="8" w:space="0" w:color="000000"/>
+            </w:tcBorders>
+            <w:shd w:color="auto" w:fill="C5F5E7" w:val="clear"/>
+          </w:tcPr>
+          <w:p>
+            <w:pPr>
+              <w:pStyle w:val="Titolo2"/>
+              <w:widowControl w:val="false"/>
+              <w:spacing w:before="0" w:after="0"/>
+              <w:ind w:left="100" w:hanging="0"/>
+              <w:jc w:val="center"/>
+              <w:rPr/>
+            </w:pPr>
+            <w:r>
+              <w:rPr/>
+              <w:t>Sistema</w:t>
+            </w:r>
+          </w:p>
+        </w:tc>
+      </w:tr>
+      <w:tr>
+        <w:trPr/>
+        <w:tc>
+          <w:tcPr>
+            <w:tcW w:w="1073" w:type="dxa"/>
+            <w:tcBorders>
+              <w:left w:val="single" w:sz="8" w:space="0" w:color="000000"/>
+              <w:bottom w:val="single" w:sz="8" w:space="0" w:color="000000"/>
+              <w:right w:val="single" w:sz="8" w:space="0" w:color="000000"/>
+            </w:tcBorders>
+            <w:shd w:color="auto" w:fill="auto" w:val="clear"/>
+          </w:tcPr>
+          <w:p>
+            <w:pPr>
+              <w:pStyle w:val="Titolo3"/>
+              <w:widowControl w:val="false"/>
+              <w:spacing w:before="0" w:after="0"/>
+              <w:jc w:val="left"/>
+              <w:rPr>
+                <w:position w:val="0"/>
+                <w:sz w:val="24"/>
+                <w:sz w:val="24"/>
+                <w:vertAlign w:val="baseline"/>
+              </w:rPr>
+            </w:pPr>
+            <w:r>
+              <w:rPr>
+                <w:position w:val="0"/>
+                <w:sz w:val="24"/>
+                <w:sz w:val="24"/>
+                <w:vertAlign w:val="baseline"/>
+              </w:rPr>
+              <w:t>2b.1</w:t>
+            </w:r>
+          </w:p>
+        </w:tc>
+        <w:tc>
+          <w:tcPr>
+            <w:tcW w:w="4612" w:type="dxa"/>
+            <w:tcBorders>
+              <w:bottom w:val="single" w:sz="8" w:space="0" w:color="000000"/>
+              <w:right w:val="single" w:sz="8" w:space="0" w:color="000000"/>
+            </w:tcBorders>
+            <w:shd w:color="auto" w:fill="auto" w:val="clear"/>
+          </w:tcPr>
+          <w:p>
+            <w:pPr>
+              <w:pStyle w:val="Normal"/>
+              <w:widowControl w:val="false"/>
+              <w:ind w:left="100" w:hanging="0"/>
+              <w:jc w:val="left"/>
+              <w:rPr>
+                <w:i/>
+                <w:i/>
+                <w:iCs/>
+              </w:rPr>
+            </w:pPr>
+            <w:r>
+              <w:rPr>
+                <w:b w:val="false"/>
+                <w:bCs w:val="false"/>
+                <w:i w:val="false"/>
+                <w:iCs w:val="false"/>
+              </w:rPr>
+              <w:t>Modifica un servizio</w:t>
+            </w:r>
+          </w:p>
+        </w:tc>
+        <w:tc>
+          <w:tcPr>
+            <w:tcW w:w="4830" w:type="dxa"/>
+            <w:tcBorders>
+              <w:bottom w:val="single" w:sz="8" w:space="0" w:color="000000"/>
+              <w:right w:val="single" w:sz="8" w:space="0" w:color="000000"/>
+            </w:tcBorders>
+            <w:shd w:color="auto" w:fill="F5CCCD" w:val="clear"/>
+          </w:tcPr>
+          <w:p>
+            <w:pPr>
+              <w:pStyle w:val="Normal"/>
+              <w:widowControl w:val="false"/>
+              <w:jc w:val="left"/>
+              <w:rPr/>
+            </w:pPr>
+            <w:r>
+              <w:rPr/>
+              <w:t>L’evento associato al servizio è “in corso”</w:t>
+            </w:r>
+          </w:p>
+        </w:tc>
+      </w:tr>
+      <w:tr>
+        <w:trPr/>
+        <w:tc>
+          <w:tcPr>
+            <w:tcW w:w="1073" w:type="dxa"/>
+            <w:tcBorders>
+              <w:left w:val="single" w:sz="8" w:space="0" w:color="000000"/>
+              <w:bottom w:val="single" w:sz="8" w:space="0" w:color="000000"/>
+              <w:right w:val="single" w:sz="8" w:space="0" w:color="000000"/>
+            </w:tcBorders>
+            <w:shd w:color="auto" w:fill="auto" w:val="clear"/>
+          </w:tcPr>
+          <w:p>
+            <w:pPr>
+              <w:pStyle w:val="Titolo3"/>
+              <w:widowControl w:val="false"/>
+              <w:spacing w:before="0" w:after="0"/>
+              <w:jc w:val="left"/>
+              <w:rPr/>
+            </w:pPr>
+            <w:r>
+              <w:rPr/>
+            </w:r>
+          </w:p>
+        </w:tc>
+        <w:tc>
+          <w:tcPr>
+            <w:tcW w:w="4612" w:type="dxa"/>
+            <w:tcBorders>
+              <w:bottom w:val="single" w:sz="8" w:space="0" w:color="000000"/>
+              <w:right w:val="single" w:sz="8" w:space="0" w:color="000000"/>
+            </w:tcBorders>
+            <w:shd w:color="auto" w:fill="auto" w:val="clear"/>
+          </w:tcPr>
+          <w:p>
+            <w:pPr>
+              <w:pStyle w:val="Normal"/>
+              <w:widowControl w:val="false"/>
+              <w:ind w:left="100" w:hanging="0"/>
+              <w:jc w:val="left"/>
+              <w:rPr>
+                <w:i/>
+                <w:i/>
+              </w:rPr>
+            </w:pPr>
+            <w:r>
+              <w:rPr>
+                <w:i/>
+              </w:rPr>
+              <w:t>Ritorno al passo 2</w:t>
+            </w:r>
+          </w:p>
+        </w:tc>
+        <w:tc>
+          <w:tcPr>
+            <w:tcW w:w="4830" w:type="dxa"/>
+            <w:tcBorders>
+              <w:bottom w:val="single" w:sz="8" w:space="0" w:color="000000"/>
+              <w:right w:val="single" w:sz="8" w:space="0" w:color="000000"/>
+            </w:tcBorders>
+            <w:shd w:color="auto" w:fill="auto" w:val="clear"/>
+          </w:tcPr>
+          <w:p>
+            <w:pPr>
+              <w:pStyle w:val="Normal"/>
+              <w:widowControl w:val="false"/>
+              <w:ind w:left="100" w:hanging="0"/>
+              <w:jc w:val="left"/>
+              <w:rPr/>
+            </w:pPr>
+            <w:r>
+              <w:rPr/>
+            </w:r>
+          </w:p>
+        </w:tc>
+      </w:tr>
+    </w:tbl>
+    <w:p>
+      <w:pPr>
+        <w:pStyle w:val="Titolo1"/>
+        <w:spacing w:before="400" w:after="0"/>
+        <w:rPr>
+          <w:color w:val="FF0000"/>
+        </w:rPr>
+      </w:pPr>
+      <w:r>
+        <w:rPr>
+          <w:color w:val="FF0000"/>
+        </w:rPr>
+      </w:r>
+    </w:p>
+    <w:p>
+      <w:pPr>
+        <w:pStyle w:val="Titolo1"/>
+        <w:spacing w:before="400" w:after="0"/>
+        <w:rPr>
+          <w:color w:val="FF0000"/>
+        </w:rPr>
+      </w:pPr>
+      <w:r>
+        <w:rPr>
+          <w:color w:val="FF0000"/>
+        </w:rPr>
+        <w:t>Eccezione 3a</w:t>
+      </w:r>
+    </w:p>
+    <w:tbl>
+      <w:tblPr>
+        <w:tblStyle w:val="a0"/>
+        <w:tblW w:w="10515" w:type="dxa"/>
+        <w:jc w:val="left"/>
+        <w:tblInd w:w="30" w:type="dxa"/>
+        <w:tblLayout w:type="fixed"/>
+        <w:tblCellMar>
+          <w:top w:w="100" w:type="dxa"/>
+          <w:left w:w="100" w:type="dxa"/>
+          <w:bottom w:w="100" w:type="dxa"/>
+          <w:right w:w="100" w:type="dxa"/>
+        </w:tblCellMar>
+        <w:tblLook w:val="0600" w:noHBand="1" w:noVBand="1" w:firstColumn="0" w:lastRow="0" w:lastColumn="0" w:firstRow="0"/>
+      </w:tblPr>
+      <w:tblGrid>
+        <w:gridCol w:w="1073"/>
+        <w:gridCol w:w="4612"/>
+        <w:gridCol w:w="4830"/>
+      </w:tblGrid>
+      <w:tr>
+        <w:trPr/>
+        <w:tc>
+          <w:tcPr>
+            <w:tcW w:w="1073" w:type="dxa"/>
+            <w:tcBorders>
+              <w:top w:val="single" w:sz="8" w:space="0" w:color="000000"/>
+              <w:left w:val="single" w:sz="8" w:space="0" w:color="000000"/>
+              <w:bottom w:val="single" w:sz="8" w:space="0" w:color="000000"/>
+              <w:right w:val="single" w:sz="8" w:space="0" w:color="000000"/>
+            </w:tcBorders>
+            <w:shd w:color="auto" w:fill="C5F5E7" w:val="clear"/>
+          </w:tcPr>
+          <w:p>
+            <w:pPr>
+              <w:pStyle w:val="Titolo2"/>
+              <w:widowControl w:val="false"/>
+              <w:spacing w:before="0" w:after="0"/>
+              <w:rPr/>
+            </w:pPr>
+            <w:r>
+              <w:rPr/>
+              <w:t xml:space="preserve"># </w:t>
+            </w:r>
+          </w:p>
+        </w:tc>
+        <w:tc>
+          <w:tcPr>
+            <w:tcW w:w="4612" w:type="dxa"/>
+            <w:tcBorders>
+              <w:top w:val="single" w:sz="8" w:space="0" w:color="000000"/>
+              <w:bottom w:val="single" w:sz="8" w:space="0" w:color="000000"/>
+              <w:right w:val="single" w:sz="8" w:space="0" w:color="000000"/>
+            </w:tcBorders>
+            <w:shd w:color="auto" w:fill="C5F5E7" w:val="clear"/>
+          </w:tcPr>
+          <w:p>
+            <w:pPr>
+              <w:pStyle w:val="Titolo2"/>
+              <w:widowControl w:val="false"/>
+              <w:spacing w:before="0" w:after="0"/>
+              <w:ind w:left="100" w:hanging="0"/>
+              <w:jc w:val="center"/>
+              <w:rPr/>
+            </w:pPr>
+            <w:r>
+              <w:rPr/>
+              <w:t>Attore</w:t>
+            </w:r>
+          </w:p>
+        </w:tc>
+        <w:tc>
+          <w:tcPr>
+            <w:tcW w:w="4830" w:type="dxa"/>
+            <w:tcBorders>
+              <w:top w:val="single" w:sz="8" w:space="0" w:color="000000"/>
+              <w:bottom w:val="single" w:sz="8" w:space="0" w:color="000000"/>
+              <w:right w:val="single" w:sz="8" w:space="0" w:color="000000"/>
+            </w:tcBorders>
+            <w:shd w:color="auto" w:fill="C5F5E7" w:val="clear"/>
+          </w:tcPr>
+          <w:p>
+            <w:pPr>
+              <w:pStyle w:val="Titolo2"/>
+              <w:widowControl w:val="false"/>
+              <w:spacing w:before="0" w:after="0"/>
+              <w:ind w:left="100" w:hanging="0"/>
+              <w:jc w:val="center"/>
+              <w:rPr/>
+            </w:pPr>
+            <w:r>
+              <w:rPr/>
+              <w:t>Sistema</w:t>
+            </w:r>
+          </w:p>
+        </w:tc>
+      </w:tr>
+      <w:tr>
+        <w:trPr/>
+        <w:tc>
+          <w:tcPr>
+            <w:tcW w:w="1073" w:type="dxa"/>
+            <w:tcBorders>
+              <w:left w:val="single" w:sz="8" w:space="0" w:color="000000"/>
+              <w:bottom w:val="single" w:sz="8" w:space="0" w:color="000000"/>
+              <w:right w:val="single" w:sz="8" w:space="0" w:color="000000"/>
+            </w:tcBorders>
+            <w:shd w:color="auto" w:fill="auto" w:val="clear"/>
+          </w:tcPr>
+          <w:p>
+            <w:pPr>
+              <w:pStyle w:val="Titolo3"/>
+              <w:widowControl w:val="false"/>
+              <w:spacing w:before="0" w:after="0"/>
+              <w:jc w:val="left"/>
+              <w:rPr/>
+            </w:pPr>
+            <w:r>
+              <w:rPr/>
+              <w:t>3a.1</w:t>
+            </w:r>
+          </w:p>
+        </w:tc>
+        <w:tc>
+          <w:tcPr>
+            <w:tcW w:w="4612" w:type="dxa"/>
+            <w:tcBorders>
+              <w:bottom w:val="single" w:sz="8" w:space="0" w:color="000000"/>
+              <w:right w:val="single" w:sz="8" w:space="0" w:color="000000"/>
+            </w:tcBorders>
+            <w:shd w:color="auto" w:fill="auto" w:val="clear"/>
+          </w:tcPr>
+          <w:p>
+            <w:pPr>
+              <w:pStyle w:val="Normal"/>
+              <w:widowControl w:val="false"/>
+              <w:ind w:left="100" w:hanging="0"/>
+              <w:jc w:val="left"/>
+              <w:rPr/>
+            </w:pPr>
+            <w:r>
+              <w:rPr>
+                <w:b/>
+                <w:bCs/>
+                <w:i/>
+                <w:iCs/>
+              </w:rPr>
+              <w:t>Opzionalmente,</w:t>
+            </w:r>
+            <w:r>
+              <w:rPr>
+                <w:i/>
+                <w:iCs/>
+              </w:rPr>
+              <w:t xml:space="preserve"> </w:t>
+            </w:r>
+            <w:r>
+              <w:rPr/>
+              <w:t>assegna uno chef all’evento</w:t>
+            </w:r>
+          </w:p>
+        </w:tc>
+        <w:tc>
+          <w:tcPr>
+            <w:tcW w:w="4830" w:type="dxa"/>
+            <w:tcBorders>
+              <w:bottom w:val="single" w:sz="8" w:space="0" w:color="000000"/>
+              <w:right w:val="single" w:sz="8" w:space="0" w:color="000000"/>
+            </w:tcBorders>
+            <w:shd w:color="auto" w:fill="F5CCCD" w:val="clear"/>
+          </w:tcPr>
+          <w:p>
+            <w:pPr>
+              <w:pStyle w:val="Normal"/>
+              <w:widowControl w:val="false"/>
+              <w:jc w:val="left"/>
+              <w:rPr/>
+            </w:pPr>
+            <w:r>
+              <w:rPr/>
+              <w:t>Lo chef scelto è già impegnato in un altro evento nella stessa data ed ora</w:t>
+            </w:r>
+          </w:p>
+        </w:tc>
+      </w:tr>
+      <w:tr>
+        <w:trPr/>
+        <w:tc>
+          <w:tcPr>
+            <w:tcW w:w="1073" w:type="dxa"/>
+            <w:tcBorders>
+              <w:left w:val="single" w:sz="8" w:space="0" w:color="000000"/>
+              <w:bottom w:val="single" w:sz="8" w:space="0" w:color="000000"/>
+              <w:right w:val="single" w:sz="8" w:space="0" w:color="000000"/>
+            </w:tcBorders>
+            <w:shd w:color="auto" w:fill="auto" w:val="clear"/>
+          </w:tcPr>
+          <w:p>
+            <w:pPr>
+              <w:pStyle w:val="Titolo3"/>
+              <w:widowControl w:val="false"/>
+              <w:spacing w:before="0" w:after="0"/>
+              <w:jc w:val="left"/>
+              <w:rPr/>
+            </w:pPr>
+            <w:r>
+              <w:rPr/>
+            </w:r>
+          </w:p>
+        </w:tc>
+        <w:tc>
+          <w:tcPr>
+            <w:tcW w:w="4612" w:type="dxa"/>
+            <w:tcBorders>
+              <w:bottom w:val="single" w:sz="8" w:space="0" w:color="000000"/>
+              <w:right w:val="single" w:sz="8" w:space="0" w:color="000000"/>
+            </w:tcBorders>
+            <w:shd w:color="auto" w:fill="auto" w:val="clear"/>
+          </w:tcPr>
+          <w:p>
+            <w:pPr>
+              <w:pStyle w:val="Normal"/>
+              <w:widowControl w:val="false"/>
+              <w:ind w:left="100" w:hanging="0"/>
+              <w:jc w:val="left"/>
+              <w:rPr>
+                <w:i/>
+                <w:i/>
+              </w:rPr>
+            </w:pPr>
+            <w:r>
+              <w:rPr>
+                <w:i/>
+              </w:rPr>
+              <w:t>Ritorno al passo 3</w:t>
             </w:r>
           </w:p>
         </w:tc>
@@ -3297,13 +4493,7 @@
         <w:rPr>
           <w:color w:val="FF0000"/>
         </w:rPr>
-        <w:t xml:space="preserve">Eccezione </w:t>
-      </w:r>
-      <w:r>
-        <w:rPr>
-          <w:color w:val="FF0000"/>
-        </w:rPr>
-        <w:t>2b</w:t>
+        <w:t>Eccezione 3b</w:t>
       </w:r>
     </w:p>
     <w:tbl>
@@ -3322,15 +4512,15 @@
         <w:tblLook w:val="0600" w:noHBand="1" w:noVBand="1" w:firstColumn="0" w:lastRow="0" w:lastColumn="0" w:firstRow="0"/>
       </w:tblPr>
       <w:tblGrid>
-        <w:gridCol w:w="1077"/>
-        <w:gridCol w:w="4608"/>
+        <w:gridCol w:w="1073"/>
+        <w:gridCol w:w="4612"/>
         <w:gridCol w:w="4830"/>
       </w:tblGrid>
       <w:tr>
         <w:trPr/>
         <w:tc>
           <w:tcPr>
-            <w:tcW w:w="1077" w:type="dxa"/>
+            <w:tcW w:w="1073" w:type="dxa"/>
             <w:tcBorders>
               <w:top w:val="single" w:sz="8" w:space="0" w:color="000000"/>
               <w:left w:val="single" w:sz="8" w:space="0" w:color="000000"/>
@@ -3354,7 +4544,7 @@
         </w:tc>
         <w:tc>
           <w:tcPr>
-            <w:tcW w:w="4608" w:type="dxa"/>
+            <w:tcW w:w="4612" w:type="dxa"/>
             <w:tcBorders>
               <w:top w:val="single" w:sz="8" w:space="0" w:color="000000"/>
               <w:bottom w:val="single" w:sz="8" w:space="0" w:color="000000"/>
@@ -3407,7 +4597,7 @@
         <w:trPr/>
         <w:tc>
           <w:tcPr>
-            <w:tcW w:w="1077" w:type="dxa"/>
+            <w:tcW w:w="1073" w:type="dxa"/>
             <w:tcBorders>
               <w:left w:val="single" w:sz="8" w:space="0" w:color="000000"/>
               <w:bottom w:val="single" w:sz="8" w:space="0" w:color="000000"/>
@@ -3425,17 +4615,13 @@
             </w:pPr>
             <w:r>
               <w:rPr/>
-              <w:t>2b</w:t>
-            </w:r>
-            <w:r>
-              <w:rPr/>
-              <w:t>.1</w:t>
-            </w:r>
-          </w:p>
-        </w:tc>
-        <w:tc>
-          <w:tcPr>
-            <w:tcW w:w="4608" w:type="dxa"/>
+              <w:t>3b.1</w:t>
+            </w:r>
+          </w:p>
+        </w:tc>
+        <w:tc>
+          <w:tcPr>
+            <w:tcW w:w="4612" w:type="dxa"/>
             <w:tcBorders>
               <w:bottom w:val="single" w:sz="8" w:space="0" w:color="000000"/>
               <w:right w:val="single" w:sz="8" w:space="0" w:color="000000"/>
@@ -3490,11 +4676,7 @@
             </w:pPr>
             <w:r>
               <w:rPr/>
-              <w:t xml:space="preserve">Lo chef scelto </w:t>
-            </w:r>
-            <w:r>
-              <w:rPr/>
-              <w:t>non è disponibile</w:t>
+              <w:t>Lo chef scelto non è disponibile</w:t>
             </w:r>
           </w:p>
         </w:tc>
@@ -3503,7 +4685,7 @@
         <w:trPr/>
         <w:tc>
           <w:tcPr>
-            <w:tcW w:w="1077" w:type="dxa"/>
+            <w:tcW w:w="1073" w:type="dxa"/>
             <w:tcBorders>
               <w:left w:val="single" w:sz="8" w:space="0" w:color="000000"/>
               <w:bottom w:val="single" w:sz="8" w:space="0" w:color="000000"/>
@@ -3526,29 +4708,29 @@
         </w:tc>
         <w:tc>
           <w:tcPr>
-            <w:tcW w:w="4608" w:type="dxa"/>
-            <w:tcBorders>
-              <w:bottom w:val="single" w:sz="8" w:space="0" w:color="000000"/>
-              <w:right w:val="single" w:sz="8" w:space="0" w:color="000000"/>
-            </w:tcBorders>
-            <w:shd w:color="auto" w:fill="auto" w:val="clear"/>
-          </w:tcPr>
-          <w:p>
-            <w:pPr>
-              <w:pStyle w:val="Normal"/>
-              <w:widowControl w:val="false"/>
-              <w:ind w:left="100" w:hanging="0"/>
-              <w:jc w:val="left"/>
-              <w:rPr>
-                <w:i/>
-                <w:i/>
-              </w:rPr>
-            </w:pPr>
-            <w:r>
-              <w:rPr>
-                <w:i/>
-              </w:rPr>
-              <w:t>Ritorno al passo 2</w:t>
+            <w:tcW w:w="4612" w:type="dxa"/>
+            <w:tcBorders>
+              <w:bottom w:val="single" w:sz="8" w:space="0" w:color="000000"/>
+              <w:right w:val="single" w:sz="8" w:space="0" w:color="000000"/>
+            </w:tcBorders>
+            <w:shd w:color="auto" w:fill="auto" w:val="clear"/>
+          </w:tcPr>
+          <w:p>
+            <w:pPr>
+              <w:pStyle w:val="Normal"/>
+              <w:widowControl w:val="false"/>
+              <w:ind w:left="100" w:hanging="0"/>
+              <w:jc w:val="left"/>
+              <w:rPr>
+                <w:i/>
+                <w:i/>
+              </w:rPr>
+            </w:pPr>
+            <w:r>
+              <w:rPr>
+                <w:i/>
+              </w:rPr>
+              <w:t>Ritorno al passo 3</w:t>
             </w:r>
           </w:p>
         </w:tc>
@@ -3598,13 +4780,7 @@
         <w:rPr>
           <w:color w:val="FF0000"/>
         </w:rPr>
-        <w:t>Eccezione 3</w:t>
-      </w:r>
-      <w:r>
-        <w:rPr>
-          <w:color w:val="FF0000"/>
-        </w:rPr>
-        <w:t>a</w:t>
+        <w:t>Eccezione 4a</w:t>
       </w:r>
     </w:p>
     <w:tbl>
@@ -3623,15 +4799,15 @@
         <w:tblLook w:val="0600" w:noHBand="1" w:noVBand="1" w:firstColumn="0" w:lastRow="0" w:lastColumn="0" w:firstRow="0"/>
       </w:tblPr>
       <w:tblGrid>
-        <w:gridCol w:w="1077"/>
-        <w:gridCol w:w="4608"/>
+        <w:gridCol w:w="1073"/>
+        <w:gridCol w:w="4612"/>
         <w:gridCol w:w="4830"/>
       </w:tblGrid>
       <w:tr>
         <w:trPr/>
         <w:tc>
           <w:tcPr>
-            <w:tcW w:w="1077" w:type="dxa"/>
+            <w:tcW w:w="1073" w:type="dxa"/>
             <w:tcBorders>
               <w:top w:val="single" w:sz="8" w:space="0" w:color="000000"/>
               <w:left w:val="single" w:sz="8" w:space="0" w:color="000000"/>
@@ -3655,7 +4831,7 @@
         </w:tc>
         <w:tc>
           <w:tcPr>
-            <w:tcW w:w="4608" w:type="dxa"/>
+            <w:tcW w:w="4612" w:type="dxa"/>
             <w:tcBorders>
               <w:top w:val="single" w:sz="8" w:space="0" w:color="000000"/>
               <w:bottom w:val="single" w:sz="8" w:space="0" w:color="000000"/>
@@ -3708,7 +4884,7 @@
         <w:trPr/>
         <w:tc>
           <w:tcPr>
-            <w:tcW w:w="1077" w:type="dxa"/>
+            <w:tcW w:w="1073" w:type="dxa"/>
             <w:tcBorders>
               <w:left w:val="single" w:sz="8" w:space="0" w:color="000000"/>
               <w:bottom w:val="single" w:sz="8" w:space="0" w:color="000000"/>
@@ -3726,21 +4902,13 @@
             </w:pPr>
             <w:r>
               <w:rPr/>
-              <w:t>3</w:t>
-            </w:r>
-            <w:r>
-              <w:rPr/>
-              <w:t>a</w:t>
-            </w:r>
-            <w:r>
-              <w:rPr/>
-              <w:t>.1</w:t>
-            </w:r>
-          </w:p>
-        </w:tc>
-        <w:tc>
-          <w:tcPr>
-            <w:tcW w:w="4608" w:type="dxa"/>
+              <w:t>4a.1</w:t>
+            </w:r>
+          </w:p>
+        </w:tc>
+        <w:tc>
+          <w:tcPr>
+            <w:tcW w:w="4612" w:type="dxa"/>
             <w:tcBorders>
               <w:bottom w:val="single" w:sz="8" w:space="0" w:color="000000"/>
               <w:right w:val="single" w:sz="8" w:space="0" w:color="000000"/>
@@ -3771,25 +4939,7 @@
                 <w:i w:val="false"/>
                 <w:iCs w:val="false"/>
               </w:rPr>
-              <w:t xml:space="preserve">prenota </w:t>
-            </w:r>
-            <w:r>
-              <w:rPr>
-                <w:b w:val="false"/>
-                <w:bCs w:val="false"/>
-                <w:i w:val="false"/>
-                <w:iCs w:val="false"/>
-              </w:rPr>
-              <w:t>un membro del</w:t>
-            </w:r>
-            <w:r>
-              <w:rPr>
-                <w:b w:val="false"/>
-                <w:bCs w:val="false"/>
-                <w:i w:val="false"/>
-                <w:iCs w:val="false"/>
-              </w:rPr>
-              <w:t xml:space="preserve"> personale di servizio</w:t>
+              <w:t>prenota un membro del personale</w:t>
             </w:r>
           </w:p>
         </w:tc>
@@ -3811,15 +4961,7 @@
             </w:pPr>
             <w:r>
               <w:rPr/>
-              <w:t xml:space="preserve">Il </w:t>
-            </w:r>
-            <w:r>
-              <w:rPr/>
-              <w:t>membro</w:t>
-            </w:r>
-            <w:r>
-              <w:rPr/>
-              <w:t xml:space="preserve"> scelto lavora ad un altro evento</w:t>
+              <w:t>Il membro scelto lavora ad un altro evento</w:t>
             </w:r>
           </w:p>
         </w:tc>
@@ -3828,7 +4970,7 @@
         <w:trPr/>
         <w:tc>
           <w:tcPr>
-            <w:tcW w:w="1077" w:type="dxa"/>
+            <w:tcW w:w="1073" w:type="dxa"/>
             <w:tcBorders>
               <w:left w:val="single" w:sz="8" w:space="0" w:color="000000"/>
               <w:bottom w:val="single" w:sz="8" w:space="0" w:color="000000"/>
@@ -3851,29 +4993,29 @@
         </w:tc>
         <w:tc>
           <w:tcPr>
-            <w:tcW w:w="4608" w:type="dxa"/>
-            <w:tcBorders>
-              <w:bottom w:val="single" w:sz="8" w:space="0" w:color="000000"/>
-              <w:right w:val="single" w:sz="8" w:space="0" w:color="000000"/>
-            </w:tcBorders>
-            <w:shd w:color="auto" w:fill="auto" w:val="clear"/>
-          </w:tcPr>
-          <w:p>
-            <w:pPr>
-              <w:pStyle w:val="Normal"/>
-              <w:widowControl w:val="false"/>
-              <w:ind w:left="100" w:hanging="0"/>
-              <w:jc w:val="left"/>
-              <w:rPr>
-                <w:i/>
-                <w:i/>
-              </w:rPr>
-            </w:pPr>
-            <w:r>
-              <w:rPr>
-                <w:i/>
-              </w:rPr>
-              <w:t>Ritorna al passo 3</w:t>
+            <w:tcW w:w="4612" w:type="dxa"/>
+            <w:tcBorders>
+              <w:bottom w:val="single" w:sz="8" w:space="0" w:color="000000"/>
+              <w:right w:val="single" w:sz="8" w:space="0" w:color="000000"/>
+            </w:tcBorders>
+            <w:shd w:color="auto" w:fill="auto" w:val="clear"/>
+          </w:tcPr>
+          <w:p>
+            <w:pPr>
+              <w:pStyle w:val="Normal"/>
+              <w:widowControl w:val="false"/>
+              <w:ind w:left="100" w:hanging="0"/>
+              <w:jc w:val="left"/>
+              <w:rPr>
+                <w:i/>
+                <w:i/>
+              </w:rPr>
+            </w:pPr>
+            <w:r>
+              <w:rPr>
+                <w:i/>
+              </w:rPr>
+              <w:t>Ritorna al passo 4</w:t>
             </w:r>
           </w:p>
         </w:tc>
@@ -3913,13 +5055,7 @@
         <w:rPr>
           <w:color w:val="FF0000"/>
         </w:rPr>
-        <w:t>Eccezione 3</w:t>
-      </w:r>
-      <w:r>
-        <w:rPr>
-          <w:color w:val="FF0000"/>
-        </w:rPr>
-        <w:t>b</w:t>
+        <w:t>Eccezione 4b</w:t>
       </w:r>
     </w:p>
     <w:tbl>
@@ -3938,15 +5074,15 @@
         <w:tblLook w:val="0600" w:noHBand="1" w:noVBand="1" w:firstColumn="0" w:lastRow="0" w:lastColumn="0" w:firstRow="0"/>
       </w:tblPr>
       <w:tblGrid>
-        <w:gridCol w:w="1077"/>
-        <w:gridCol w:w="4608"/>
+        <w:gridCol w:w="1073"/>
+        <w:gridCol w:w="4612"/>
         <w:gridCol w:w="4830"/>
       </w:tblGrid>
       <w:tr>
         <w:trPr/>
         <w:tc>
           <w:tcPr>
-            <w:tcW w:w="1077" w:type="dxa"/>
+            <w:tcW w:w="1073" w:type="dxa"/>
             <w:tcBorders>
               <w:top w:val="single" w:sz="8" w:space="0" w:color="000000"/>
               <w:left w:val="single" w:sz="8" w:space="0" w:color="000000"/>
@@ -3970,7 +5106,7 @@
         </w:tc>
         <w:tc>
           <w:tcPr>
-            <w:tcW w:w="4608" w:type="dxa"/>
+            <w:tcW w:w="4612" w:type="dxa"/>
             <w:tcBorders>
               <w:top w:val="single" w:sz="8" w:space="0" w:color="000000"/>
               <w:bottom w:val="single" w:sz="8" w:space="0" w:color="000000"/>
@@ -4023,7 +5159,7 @@
         <w:trPr/>
         <w:tc>
           <w:tcPr>
-            <w:tcW w:w="1077" w:type="dxa"/>
+            <w:tcW w:w="1073" w:type="dxa"/>
             <w:tcBorders>
               <w:left w:val="single" w:sz="8" w:space="0" w:color="000000"/>
               <w:bottom w:val="single" w:sz="8" w:space="0" w:color="000000"/>
@@ -4041,21 +5177,13 @@
             </w:pPr>
             <w:r>
               <w:rPr/>
-              <w:t>3</w:t>
-            </w:r>
-            <w:r>
-              <w:rPr/>
-              <w:t>b</w:t>
-            </w:r>
-            <w:r>
-              <w:rPr/>
-              <w:t>.1</w:t>
-            </w:r>
-          </w:p>
-        </w:tc>
-        <w:tc>
-          <w:tcPr>
-            <w:tcW w:w="4608" w:type="dxa"/>
+              <w:t>4b.1</w:t>
+            </w:r>
+          </w:p>
+        </w:tc>
+        <w:tc>
+          <w:tcPr>
+            <w:tcW w:w="4612" w:type="dxa"/>
             <w:tcBorders>
               <w:bottom w:val="single" w:sz="8" w:space="0" w:color="000000"/>
               <w:right w:val="single" w:sz="8" w:space="0" w:color="000000"/>
@@ -4086,25 +5214,7 @@
                 <w:i w:val="false"/>
                 <w:iCs w:val="false"/>
               </w:rPr>
-              <w:t xml:space="preserve">prenota </w:t>
-            </w:r>
-            <w:r>
-              <w:rPr>
-                <w:b w:val="false"/>
-                <w:bCs w:val="false"/>
-                <w:i w:val="false"/>
-                <w:iCs w:val="false"/>
-              </w:rPr>
-              <w:t>un membro del</w:t>
-            </w:r>
-            <w:r>
-              <w:rPr>
-                <w:b w:val="false"/>
-                <w:bCs w:val="false"/>
-                <w:i w:val="false"/>
-                <w:iCs w:val="false"/>
-              </w:rPr>
-              <w:t xml:space="preserve"> personale di servizio</w:t>
+              <w:t>prenota un membro del personale</w:t>
             </w:r>
           </w:p>
         </w:tc>
@@ -4126,19 +5236,7 @@
             </w:pPr>
             <w:r>
               <w:rPr/>
-              <w:t xml:space="preserve">Il </w:t>
-            </w:r>
-            <w:r>
-              <w:rPr/>
-              <w:t>membro</w:t>
-            </w:r>
-            <w:r>
-              <w:rPr/>
-              <w:t xml:space="preserve"> scelto </w:t>
-            </w:r>
-            <w:r>
-              <w:rPr/>
-              <w:t>non è disponibile</w:t>
+              <w:t>Il membro scelto non è disponibile</w:t>
             </w:r>
           </w:p>
         </w:tc>
@@ -4147,7 +5245,7 @@
         <w:trPr/>
         <w:tc>
           <w:tcPr>
-            <w:tcW w:w="1077" w:type="dxa"/>
+            <w:tcW w:w="1073" w:type="dxa"/>
             <w:tcBorders>
               <w:left w:val="single" w:sz="8" w:space="0" w:color="000000"/>
               <w:bottom w:val="single" w:sz="8" w:space="0" w:color="000000"/>
@@ -4170,29 +5268,29 @@
         </w:tc>
         <w:tc>
           <w:tcPr>
-            <w:tcW w:w="4608" w:type="dxa"/>
-            <w:tcBorders>
-              <w:bottom w:val="single" w:sz="8" w:space="0" w:color="000000"/>
-              <w:right w:val="single" w:sz="8" w:space="0" w:color="000000"/>
-            </w:tcBorders>
-            <w:shd w:color="auto" w:fill="auto" w:val="clear"/>
-          </w:tcPr>
-          <w:p>
-            <w:pPr>
-              <w:pStyle w:val="Normal"/>
-              <w:widowControl w:val="false"/>
-              <w:ind w:left="100" w:hanging="0"/>
-              <w:jc w:val="left"/>
-              <w:rPr>
-                <w:i/>
-                <w:i/>
-              </w:rPr>
-            </w:pPr>
-            <w:r>
-              <w:rPr>
-                <w:i/>
-              </w:rPr>
-              <w:t>Ritorna al passo 3</w:t>
+            <w:tcW w:w="4612" w:type="dxa"/>
+            <w:tcBorders>
+              <w:bottom w:val="single" w:sz="8" w:space="0" w:color="000000"/>
+              <w:right w:val="single" w:sz="8" w:space="0" w:color="000000"/>
+            </w:tcBorders>
+            <w:shd w:color="auto" w:fill="auto" w:val="clear"/>
+          </w:tcPr>
+          <w:p>
+            <w:pPr>
+              <w:pStyle w:val="Normal"/>
+              <w:widowControl w:val="false"/>
+              <w:ind w:left="100" w:hanging="0"/>
+              <w:jc w:val="left"/>
+              <w:rPr>
+                <w:i/>
+                <w:i/>
+              </w:rPr>
+            </w:pPr>
+            <w:r>
+              <w:rPr>
+                <w:i/>
+              </w:rPr>
+              <w:t>Ritorna al passo 4</w:t>
             </w:r>
           </w:p>
         </w:tc>
@@ -4238,7 +5336,7 @@
       </w:pPr>
       <w:r>
         <w:rPr/>
-        <w:t>Estensione 3</w:t>
+        <w:t>Estensione 4</w:t>
       </w:r>
       <w:r>
         <w:rPr>
@@ -4266,15 +5364,15 @@
         <w:tblLook w:val="0600" w:noHBand="1" w:noVBand="1" w:firstColumn="0" w:lastRow="0" w:lastColumn="0" w:firstRow="0"/>
       </w:tblPr>
       <w:tblGrid>
-        <w:gridCol w:w="1077"/>
-        <w:gridCol w:w="4608"/>
+        <w:gridCol w:w="1073"/>
+        <w:gridCol w:w="4612"/>
         <w:gridCol w:w="4830"/>
       </w:tblGrid>
       <w:tr>
         <w:trPr/>
         <w:tc>
           <w:tcPr>
-            <w:tcW w:w="1077" w:type="dxa"/>
+            <w:tcW w:w="1073" w:type="dxa"/>
             <w:tcBorders>
               <w:top w:val="single" w:sz="8" w:space="0" w:color="000000"/>
               <w:left w:val="single" w:sz="8" w:space="0" w:color="000000"/>
@@ -4298,7 +5396,7 @@
         </w:tc>
         <w:tc>
           <w:tcPr>
-            <w:tcW w:w="4608" w:type="dxa"/>
+            <w:tcW w:w="4612" w:type="dxa"/>
             <w:tcBorders>
               <w:top w:val="single" w:sz="8" w:space="0" w:color="000000"/>
               <w:bottom w:val="single" w:sz="8" w:space="0" w:color="000000"/>
@@ -4351,7 +5449,7 @@
         <w:trPr/>
         <w:tc>
           <w:tcPr>
-            <w:tcW w:w="1077" w:type="dxa"/>
+            <w:tcW w:w="1073" w:type="dxa"/>
             <w:tcBorders>
               <w:left w:val="single" w:sz="8" w:space="0" w:color="000000"/>
               <w:bottom w:val="single" w:sz="8" w:space="0" w:color="000000"/>
@@ -4369,38 +5467,30 @@
             </w:pPr>
             <w:r>
               <w:rPr/>
-              <w:t>3a.1</w:t>
-            </w:r>
-          </w:p>
-        </w:tc>
-        <w:tc>
-          <w:tcPr>
-            <w:tcW w:w="4608" w:type="dxa"/>
-            <w:tcBorders>
-              <w:bottom w:val="single" w:sz="8" w:space="0" w:color="000000"/>
-              <w:right w:val="single" w:sz="8" w:space="0" w:color="000000"/>
-            </w:tcBorders>
-            <w:shd w:color="auto" w:fill="auto" w:val="clear"/>
-          </w:tcPr>
-          <w:p>
-            <w:pPr>
-              <w:pStyle w:val="Normal"/>
-              <w:widowControl w:val="false"/>
-              <w:ind w:left="100" w:hanging="0"/>
-              <w:jc w:val="left"/>
-              <w:rPr/>
-            </w:pPr>
-            <w:r>
-              <w:rPr/>
-              <w:t xml:space="preserve">Libera </w:t>
-            </w:r>
-            <w:r>
-              <w:rPr/>
-              <w:t>un membro del</w:t>
-            </w:r>
-            <w:r>
-              <w:rPr/>
-              <w:t xml:space="preserve"> personale prenotato</w:t>
+              <w:t>4a.1</w:t>
+            </w:r>
+          </w:p>
+        </w:tc>
+        <w:tc>
+          <w:tcPr>
+            <w:tcW w:w="4612" w:type="dxa"/>
+            <w:tcBorders>
+              <w:bottom w:val="single" w:sz="8" w:space="0" w:color="000000"/>
+              <w:right w:val="single" w:sz="8" w:space="0" w:color="000000"/>
+            </w:tcBorders>
+            <w:shd w:color="auto" w:fill="auto" w:val="clear"/>
+          </w:tcPr>
+          <w:p>
+            <w:pPr>
+              <w:pStyle w:val="Normal"/>
+              <w:widowControl w:val="false"/>
+              <w:ind w:left="100" w:hanging="0"/>
+              <w:jc w:val="left"/>
+              <w:rPr/>
+            </w:pPr>
+            <w:r>
+              <w:rPr/>
+              <w:t>Libera un membro del personale prenotato</w:t>
             </w:r>
           </w:p>
         </w:tc>
@@ -4436,7 +5526,7 @@
         <w:trPr/>
         <w:tc>
           <w:tcPr>
-            <w:tcW w:w="1077" w:type="dxa"/>
+            <w:tcW w:w="1073" w:type="dxa"/>
             <w:tcBorders>
               <w:left w:val="single" w:sz="8" w:space="0" w:color="000000"/>
               <w:bottom w:val="single" w:sz="8" w:space="0" w:color="000000"/>
@@ -4459,24 +5549,24 @@
         </w:tc>
         <w:tc>
           <w:tcPr>
-            <w:tcW w:w="4608" w:type="dxa"/>
-            <w:tcBorders>
-              <w:bottom w:val="single" w:sz="8" w:space="0" w:color="000000"/>
-              <w:right w:val="single" w:sz="8" w:space="0" w:color="000000"/>
-            </w:tcBorders>
-            <w:shd w:color="auto" w:fill="auto" w:val="clear"/>
-          </w:tcPr>
-          <w:p>
-            <w:pPr>
-              <w:pStyle w:val="Normal"/>
-              <w:widowControl w:val="false"/>
-              <w:ind w:left="100" w:hanging="0"/>
-              <w:jc w:val="left"/>
-              <w:rPr/>
-            </w:pPr>
-            <w:r>
-              <w:rPr/>
-              <w:t>Ripete il passo 3 fino a liberare tutto il personale desiderato</w:t>
+            <w:tcW w:w="4612" w:type="dxa"/>
+            <w:tcBorders>
+              <w:bottom w:val="single" w:sz="8" w:space="0" w:color="000000"/>
+              <w:right w:val="single" w:sz="8" w:space="0" w:color="000000"/>
+            </w:tcBorders>
+            <w:shd w:color="auto" w:fill="auto" w:val="clear"/>
+          </w:tcPr>
+          <w:p>
+            <w:pPr>
+              <w:pStyle w:val="Normal"/>
+              <w:widowControl w:val="false"/>
+              <w:ind w:left="100" w:hanging="0"/>
+              <w:jc w:val="left"/>
+              <w:rPr/>
+            </w:pPr>
+            <w:r>
+              <w:rPr/>
+              <w:t>Ripete il passo 4 fino a liberare tutto il personale desiderato</w:t>
             </w:r>
           </w:p>
         </w:tc>
@@ -4525,7 +5615,7 @@
       </w:pPr>
       <w:r>
         <w:rPr/>
-        <w:t>Estensione 4a</w:t>
+        <w:t>Estensione 5a</w:t>
       </w:r>
     </w:p>
     <w:tbl>
@@ -4544,15 +5634,15 @@
         <w:tblLook w:val="0600" w:noHBand="1" w:noVBand="1" w:firstColumn="0" w:lastRow="0" w:lastColumn="0" w:firstRow="0"/>
       </w:tblPr>
       <w:tblGrid>
-        <w:gridCol w:w="1077"/>
-        <w:gridCol w:w="4608"/>
+        <w:gridCol w:w="1073"/>
+        <w:gridCol w:w="4612"/>
         <w:gridCol w:w="4830"/>
       </w:tblGrid>
       <w:tr>
         <w:trPr/>
         <w:tc>
           <w:tcPr>
-            <w:tcW w:w="1077" w:type="dxa"/>
+            <w:tcW w:w="1073" w:type="dxa"/>
             <w:tcBorders>
               <w:top w:val="single" w:sz="8" w:space="0" w:color="000000"/>
               <w:left w:val="single" w:sz="8" w:space="0" w:color="000000"/>
@@ -4576,7 +5666,7 @@
         </w:tc>
         <w:tc>
           <w:tcPr>
-            <w:tcW w:w="4608" w:type="dxa"/>
+            <w:tcW w:w="4612" w:type="dxa"/>
             <w:tcBorders>
               <w:top w:val="single" w:sz="8" w:space="0" w:color="000000"/>
               <w:bottom w:val="single" w:sz="8" w:space="0" w:color="000000"/>
@@ -4629,7 +5719,7 @@
         <w:trPr/>
         <w:tc>
           <w:tcPr>
-            <w:tcW w:w="1077" w:type="dxa"/>
+            <w:tcW w:w="1073" w:type="dxa"/>
             <w:tcBorders>
               <w:left w:val="single" w:sz="8" w:space="0" w:color="000000"/>
               <w:bottom w:val="single" w:sz="8" w:space="0" w:color="000000"/>
@@ -4647,42 +5737,30 @@
             </w:pPr>
             <w:r>
               <w:rPr/>
-              <w:t>4a</w:t>
-            </w:r>
-            <w:r>
-              <w:rPr/>
-              <w:t>.1</w:t>
-            </w:r>
-          </w:p>
-        </w:tc>
-        <w:tc>
-          <w:tcPr>
-            <w:tcW w:w="4608" w:type="dxa"/>
-            <w:tcBorders>
-              <w:bottom w:val="single" w:sz="8" w:space="0" w:color="000000"/>
-              <w:right w:val="single" w:sz="8" w:space="0" w:color="000000"/>
-            </w:tcBorders>
-            <w:shd w:color="auto" w:fill="auto" w:val="clear"/>
-          </w:tcPr>
-          <w:p>
-            <w:pPr>
-              <w:pStyle w:val="Normal"/>
-              <w:widowControl w:val="false"/>
-              <w:ind w:left="100" w:hanging="0"/>
-              <w:jc w:val="left"/>
-              <w:rPr/>
-            </w:pPr>
-            <w:r>
-              <w:rPr/>
-              <w:t>Propone modifiche a</w:t>
-            </w:r>
-            <w:r>
-              <w:rPr/>
-              <w:t>d</w:t>
-            </w:r>
-            <w:r>
-              <w:rPr/>
-              <w:t xml:space="preserve"> menù scelto dallo chef</w:t>
+              <w:t>5a.1</w:t>
+            </w:r>
+          </w:p>
+        </w:tc>
+        <w:tc>
+          <w:tcPr>
+            <w:tcW w:w="4612" w:type="dxa"/>
+            <w:tcBorders>
+              <w:bottom w:val="single" w:sz="8" w:space="0" w:color="000000"/>
+              <w:right w:val="single" w:sz="8" w:space="0" w:color="000000"/>
+            </w:tcBorders>
+            <w:shd w:color="auto" w:fill="auto" w:val="clear"/>
+          </w:tcPr>
+          <w:p>
+            <w:pPr>
+              <w:pStyle w:val="Normal"/>
+              <w:widowControl w:val="false"/>
+              <w:ind w:left="100" w:hanging="0"/>
+              <w:jc w:val="left"/>
+              <w:rPr/>
+            </w:pPr>
+            <w:r>
+              <w:rPr/>
+              <w:t>Propone modifiche ad menù scelto dallo chef</w:t>
             </w:r>
           </w:p>
         </w:tc>
@@ -4718,7 +5796,7 @@
         <w:trPr/>
         <w:tc>
           <w:tcPr>
-            <w:tcW w:w="1077" w:type="dxa"/>
+            <w:tcW w:w="1073" w:type="dxa"/>
             <w:tcBorders>
               <w:left w:val="single" w:sz="8" w:space="0" w:color="000000"/>
               <w:bottom w:val="single" w:sz="8" w:space="0" w:color="000000"/>
@@ -4741,24 +5819,24 @@
         </w:tc>
         <w:tc>
           <w:tcPr>
-            <w:tcW w:w="4608" w:type="dxa"/>
-            <w:tcBorders>
-              <w:bottom w:val="single" w:sz="8" w:space="0" w:color="000000"/>
-              <w:right w:val="single" w:sz="8" w:space="0" w:color="000000"/>
-            </w:tcBorders>
-            <w:shd w:color="auto" w:fill="auto" w:val="clear"/>
-          </w:tcPr>
-          <w:p>
-            <w:pPr>
-              <w:pStyle w:val="Normal"/>
-              <w:widowControl w:val="false"/>
-              <w:ind w:left="100" w:hanging="0"/>
-              <w:jc w:val="left"/>
-              <w:rPr/>
-            </w:pPr>
-            <w:r>
-              <w:rPr/>
-              <w:t>Ripete il passo 4 fino a proporre modifiche a tutti i menù desiderati</w:t>
+            <w:tcW w:w="4612" w:type="dxa"/>
+            <w:tcBorders>
+              <w:bottom w:val="single" w:sz="8" w:space="0" w:color="000000"/>
+              <w:right w:val="single" w:sz="8" w:space="0" w:color="000000"/>
+            </w:tcBorders>
+            <w:shd w:color="auto" w:fill="auto" w:val="clear"/>
+          </w:tcPr>
+          <w:p>
+            <w:pPr>
+              <w:pStyle w:val="Normal"/>
+              <w:widowControl w:val="false"/>
+              <w:ind w:left="100" w:hanging="0"/>
+              <w:jc w:val="left"/>
+              <w:rPr/>
+            </w:pPr>
+            <w:r>
+              <w:rPr/>
+              <w:t>Ripete il passo 5 fino a proporre modifiche a tutti i menù desiderati</w:t>
             </w:r>
           </w:p>
         </w:tc>
@@ -4830,7 +5908,7 @@
         <w:rPr>
           <w:color w:val="FF0000"/>
         </w:rPr>
-        <w:t>Eccezione 4a</w:t>
+        <w:t>Eccezione 5a</w:t>
       </w:r>
     </w:p>
     <w:tbl>
@@ -4849,15 +5927,15 @@
         <w:tblLook w:val="0600" w:noHBand="1" w:noVBand="1" w:firstColumn="0" w:lastRow="0" w:lastColumn="0" w:firstRow="0"/>
       </w:tblPr>
       <w:tblGrid>
-        <w:gridCol w:w="1077"/>
-        <w:gridCol w:w="4608"/>
+        <w:gridCol w:w="1073"/>
+        <w:gridCol w:w="4612"/>
         <w:gridCol w:w="4830"/>
       </w:tblGrid>
       <w:tr>
         <w:trPr/>
         <w:tc>
           <w:tcPr>
-            <w:tcW w:w="1077" w:type="dxa"/>
+            <w:tcW w:w="1073" w:type="dxa"/>
             <w:tcBorders>
               <w:top w:val="single" w:sz="8" w:space="0" w:color="000000"/>
               <w:left w:val="single" w:sz="8" w:space="0" w:color="000000"/>
@@ -4881,7 +5959,7 @@
         </w:tc>
         <w:tc>
           <w:tcPr>
-            <w:tcW w:w="4608" w:type="dxa"/>
+            <w:tcW w:w="4612" w:type="dxa"/>
             <w:tcBorders>
               <w:top w:val="single" w:sz="8" w:space="0" w:color="000000"/>
               <w:bottom w:val="single" w:sz="8" w:space="0" w:color="000000"/>
@@ -4934,7 +6012,7 @@
         <w:trPr/>
         <w:tc>
           <w:tcPr>
-            <w:tcW w:w="1077" w:type="dxa"/>
+            <w:tcW w:w="1073" w:type="dxa"/>
             <w:tcBorders>
               <w:left w:val="single" w:sz="8" w:space="0" w:color="000000"/>
               <w:bottom w:val="single" w:sz="8" w:space="0" w:color="000000"/>
@@ -4952,38 +6030,30 @@
             </w:pPr>
             <w:r>
               <w:rPr/>
-              <w:t>4a.1</w:t>
-            </w:r>
-          </w:p>
-        </w:tc>
-        <w:tc>
-          <w:tcPr>
-            <w:tcW w:w="4608" w:type="dxa"/>
-            <w:tcBorders>
-              <w:bottom w:val="single" w:sz="8" w:space="0" w:color="000000"/>
-              <w:right w:val="single" w:sz="8" w:space="0" w:color="000000"/>
-            </w:tcBorders>
-            <w:shd w:color="auto" w:fill="auto" w:val="clear"/>
-          </w:tcPr>
-          <w:p>
-            <w:pPr>
-              <w:pStyle w:val="Normal"/>
-              <w:widowControl w:val="false"/>
-              <w:ind w:left="100" w:hanging="0"/>
-              <w:jc w:val="left"/>
-              <w:rPr/>
-            </w:pPr>
-            <w:r>
-              <w:rPr/>
-              <w:t>Propone modifiche a</w:t>
-            </w:r>
-            <w:r>
-              <w:rPr/>
-              <w:t>d</w:t>
-            </w:r>
-            <w:r>
-              <w:rPr/>
-              <w:t xml:space="preserve"> menù scelto dallo chef</w:t>
+              <w:t>5a.1</w:t>
+            </w:r>
+          </w:p>
+        </w:tc>
+        <w:tc>
+          <w:tcPr>
+            <w:tcW w:w="4612" w:type="dxa"/>
+            <w:tcBorders>
+              <w:bottom w:val="single" w:sz="8" w:space="0" w:color="000000"/>
+              <w:right w:val="single" w:sz="8" w:space="0" w:color="000000"/>
+            </w:tcBorders>
+            <w:shd w:color="auto" w:fill="auto" w:val="clear"/>
+          </w:tcPr>
+          <w:p>
+            <w:pPr>
+              <w:pStyle w:val="Normal"/>
+              <w:widowControl w:val="false"/>
+              <w:ind w:left="100" w:hanging="0"/>
+              <w:jc w:val="left"/>
+              <w:rPr/>
+            </w:pPr>
+            <w:r>
+              <w:rPr/>
+              <w:t>Propone modifiche ad menù scelto dallo chef</w:t>
             </w:r>
           </w:p>
         </w:tc>
@@ -5014,7 +6084,7 @@
         <w:trPr/>
         <w:tc>
           <w:tcPr>
-            <w:tcW w:w="1077" w:type="dxa"/>
+            <w:tcW w:w="1073" w:type="dxa"/>
             <w:tcBorders>
               <w:left w:val="single" w:sz="8" w:space="0" w:color="000000"/>
               <w:bottom w:val="single" w:sz="8" w:space="0" w:color="000000"/>
@@ -5037,7 +6107,7 @@
         </w:tc>
         <w:tc>
           <w:tcPr>
-            <w:tcW w:w="4608" w:type="dxa"/>
+            <w:tcW w:w="4612" w:type="dxa"/>
             <w:tcBorders>
               <w:bottom w:val="single" w:sz="8" w:space="0" w:color="000000"/>
               <w:right w:val="single" w:sz="8" w:space="0" w:color="000000"/>

</xml_diff>

<commit_message>
Version 1.5[24/05/2023]: full implementation of main scenario's ssd
</commit_message>
<xml_diff>
--- a/FasePreliminareIdeazione/UC_Dettagliato.docx
+++ b/FasePreliminareIdeazione/UC_Dettagliato.docx
@@ -203,15 +203,15 @@
         <w:tblLook w:val="0600" w:noHBand="1" w:noVBand="1" w:firstColumn="0" w:lastRow="0" w:lastColumn="0" w:firstRow="0"/>
       </w:tblPr>
       <w:tblGrid>
-        <w:gridCol w:w="563"/>
-        <w:gridCol w:w="5122"/>
+        <w:gridCol w:w="562"/>
+        <w:gridCol w:w="5123"/>
         <w:gridCol w:w="4830"/>
       </w:tblGrid>
       <w:tr>
         <w:trPr/>
         <w:tc>
           <w:tcPr>
-            <w:tcW w:w="563" w:type="dxa"/>
+            <w:tcW w:w="562" w:type="dxa"/>
             <w:tcBorders>
               <w:top w:val="single" w:sz="8" w:space="0" w:color="000000"/>
               <w:left w:val="single" w:sz="8" w:space="0" w:color="000000"/>
@@ -235,7 +235,7 @@
         </w:tc>
         <w:tc>
           <w:tcPr>
-            <w:tcW w:w="5122" w:type="dxa"/>
+            <w:tcW w:w="5123" w:type="dxa"/>
             <w:tcBorders>
               <w:top w:val="single" w:sz="8" w:space="0" w:color="000000"/>
               <w:bottom w:val="single" w:sz="8" w:space="0" w:color="000000"/>
@@ -290,7 +290,7 @@
         <w:trPr/>
         <w:tc>
           <w:tcPr>
-            <w:tcW w:w="563" w:type="dxa"/>
+            <w:tcW w:w="562" w:type="dxa"/>
             <w:tcBorders>
               <w:left w:val="single" w:sz="8" w:space="0" w:color="000000"/>
               <w:bottom w:val="single" w:sz="8" w:space="0" w:color="000000"/>
@@ -314,7 +314,7 @@
         </w:tc>
         <w:tc>
           <w:tcPr>
-            <w:tcW w:w="5122" w:type="dxa"/>
+            <w:tcW w:w="5123" w:type="dxa"/>
             <w:tcBorders>
               <w:bottom w:val="single" w:sz="8" w:space="0" w:color="000000"/>
               <w:right w:val="single" w:sz="8" w:space="0" w:color="000000"/>
@@ -370,7 +370,7 @@
         <w:trPr/>
         <w:tc>
           <w:tcPr>
-            <w:tcW w:w="563" w:type="dxa"/>
+            <w:tcW w:w="562" w:type="dxa"/>
             <w:tcBorders>
               <w:left w:val="single" w:sz="8" w:space="0" w:color="000000"/>
               <w:bottom w:val="single" w:sz="8" w:space="0" w:color="000000"/>
@@ -394,7 +394,7 @@
         </w:tc>
         <w:tc>
           <w:tcPr>
-            <w:tcW w:w="5122" w:type="dxa"/>
+            <w:tcW w:w="5123" w:type="dxa"/>
             <w:tcBorders>
               <w:bottom w:val="single" w:sz="8" w:space="0" w:color="000000"/>
               <w:right w:val="single" w:sz="8" w:space="0" w:color="000000"/>
@@ -468,7 +468,7 @@
         <w:trPr/>
         <w:tc>
           <w:tcPr>
-            <w:tcW w:w="563" w:type="dxa"/>
+            <w:tcW w:w="562" w:type="dxa"/>
             <w:tcBorders>
               <w:left w:val="single" w:sz="8" w:space="0" w:color="000000"/>
               <w:bottom w:val="single" w:sz="8" w:space="0" w:color="000000"/>
@@ -491,7 +491,7 @@
         </w:tc>
         <w:tc>
           <w:tcPr>
-            <w:tcW w:w="5122" w:type="dxa"/>
+            <w:tcW w:w="5123" w:type="dxa"/>
             <w:tcBorders>
               <w:bottom w:val="single" w:sz="8" w:space="0" w:color="000000"/>
               <w:right w:val="single" w:sz="8" w:space="0" w:color="000000"/>
@@ -546,7 +546,7 @@
         <w:trPr/>
         <w:tc>
           <w:tcPr>
-            <w:tcW w:w="563" w:type="dxa"/>
+            <w:tcW w:w="562" w:type="dxa"/>
             <w:tcBorders>
               <w:left w:val="single" w:sz="8" w:space="0" w:color="000000"/>
               <w:bottom w:val="single" w:sz="8" w:space="0" w:color="000000"/>
@@ -569,7 +569,7 @@
         </w:tc>
         <w:tc>
           <w:tcPr>
-            <w:tcW w:w="5122" w:type="dxa"/>
+            <w:tcW w:w="5123" w:type="dxa"/>
             <w:tcBorders>
               <w:bottom w:val="single" w:sz="8" w:space="0" w:color="000000"/>
               <w:right w:val="single" w:sz="8" w:space="0" w:color="000000"/>
@@ -624,7 +624,7 @@
         <w:trPr/>
         <w:tc>
           <w:tcPr>
-            <w:tcW w:w="563" w:type="dxa"/>
+            <w:tcW w:w="562" w:type="dxa"/>
             <w:tcBorders>
               <w:left w:val="single" w:sz="8" w:space="0" w:color="000000"/>
               <w:bottom w:val="single" w:sz="8" w:space="0" w:color="000000"/>
@@ -648,7 +648,7 @@
         </w:tc>
         <w:tc>
           <w:tcPr>
-            <w:tcW w:w="5122" w:type="dxa"/>
+            <w:tcW w:w="5123" w:type="dxa"/>
             <w:tcBorders>
               <w:bottom w:val="single" w:sz="8" w:space="0" w:color="000000"/>
               <w:right w:val="single" w:sz="8" w:space="0" w:color="000000"/>
@@ -712,7 +712,7 @@
         <w:trPr/>
         <w:tc>
           <w:tcPr>
-            <w:tcW w:w="563" w:type="dxa"/>
+            <w:tcW w:w="562" w:type="dxa"/>
             <w:tcBorders>
               <w:left w:val="single" w:sz="8" w:space="0" w:color="000000"/>
               <w:bottom w:val="single" w:sz="8" w:space="0" w:color="000000"/>
@@ -736,7 +736,7 @@
         </w:tc>
         <w:tc>
           <w:tcPr>
-            <w:tcW w:w="5122" w:type="dxa"/>
+            <w:tcW w:w="5123" w:type="dxa"/>
             <w:tcBorders>
               <w:bottom w:val="single" w:sz="8" w:space="0" w:color="000000"/>
               <w:right w:val="single" w:sz="8" w:space="0" w:color="000000"/>
@@ -798,7 +798,7 @@
         <w:trPr/>
         <w:tc>
           <w:tcPr>
-            <w:tcW w:w="563" w:type="dxa"/>
+            <w:tcW w:w="562" w:type="dxa"/>
             <w:tcBorders>
               <w:left w:val="single" w:sz="8" w:space="0" w:color="000000"/>
               <w:bottom w:val="single" w:sz="8" w:space="0" w:color="000000"/>
@@ -821,7 +821,7 @@
         </w:tc>
         <w:tc>
           <w:tcPr>
-            <w:tcW w:w="5122" w:type="dxa"/>
+            <w:tcW w:w="5123" w:type="dxa"/>
             <w:tcBorders>
               <w:bottom w:val="single" w:sz="8" w:space="0" w:color="000000"/>
               <w:right w:val="single" w:sz="8" w:space="0" w:color="000000"/>
@@ -887,7 +887,7 @@
         <w:trPr/>
         <w:tc>
           <w:tcPr>
-            <w:tcW w:w="563" w:type="dxa"/>
+            <w:tcW w:w="562" w:type="dxa"/>
             <w:tcBorders>
               <w:left w:val="single" w:sz="8" w:space="0" w:color="000000"/>
               <w:bottom w:val="single" w:sz="8" w:space="0" w:color="000000"/>
@@ -911,7 +911,7 @@
         </w:tc>
         <w:tc>
           <w:tcPr>
-            <w:tcW w:w="5122" w:type="dxa"/>
+            <w:tcW w:w="5123" w:type="dxa"/>
             <w:tcBorders>
               <w:bottom w:val="single" w:sz="8" w:space="0" w:color="000000"/>
               <w:right w:val="single" w:sz="8" w:space="0" w:color="000000"/>
@@ -953,6 +953,7 @@
           <w:p>
             <w:pPr>
               <w:pStyle w:val="Normal"/>
+              <w:widowControl w:val="false"/>
               <w:rPr/>
             </w:pPr>
             <w:r>
@@ -963,6 +964,7 @@
           <w:p>
             <w:pPr>
               <w:pStyle w:val="Normal"/>
+              <w:widowControl w:val="false"/>
               <w:rPr/>
             </w:pPr>
             <w:r>
@@ -976,7 +978,7 @@
         <w:trPr/>
         <w:tc>
           <w:tcPr>
-            <w:tcW w:w="563" w:type="dxa"/>
+            <w:tcW w:w="562" w:type="dxa"/>
             <w:tcBorders>
               <w:left w:val="single" w:sz="8" w:space="0" w:color="000000"/>
               <w:bottom w:val="single" w:sz="8" w:space="0" w:color="000000"/>
@@ -999,7 +1001,7 @@
         </w:tc>
         <w:tc>
           <w:tcPr>
-            <w:tcW w:w="5122" w:type="dxa"/>
+            <w:tcW w:w="5123" w:type="dxa"/>
             <w:tcBorders>
               <w:bottom w:val="single" w:sz="8" w:space="0" w:color="000000"/>
               <w:right w:val="single" w:sz="8" w:space="0" w:color="000000"/>
@@ -1046,7 +1048,7 @@
         <w:trPr/>
         <w:tc>
           <w:tcPr>
-            <w:tcW w:w="563" w:type="dxa"/>
+            <w:tcW w:w="562" w:type="dxa"/>
             <w:tcBorders>
               <w:left w:val="single" w:sz="8" w:space="0" w:color="000000"/>
               <w:bottom w:val="single" w:sz="8" w:space="0" w:color="000000"/>
@@ -1070,7 +1072,7 @@
         </w:tc>
         <w:tc>
           <w:tcPr>
-            <w:tcW w:w="5122" w:type="dxa"/>
+            <w:tcW w:w="5123" w:type="dxa"/>
             <w:tcBorders>
               <w:bottom w:val="single" w:sz="8" w:space="0" w:color="000000"/>
               <w:right w:val="single" w:sz="8" w:space="0" w:color="000000"/>
@@ -1132,7 +1134,7 @@
         <w:trPr/>
         <w:tc>
           <w:tcPr>
-            <w:tcW w:w="563" w:type="dxa"/>
+            <w:tcW w:w="562" w:type="dxa"/>
             <w:tcBorders>
               <w:left w:val="single" w:sz="8" w:space="0" w:color="000000"/>
               <w:bottom w:val="single" w:sz="8" w:space="0" w:color="000000"/>
@@ -1155,7 +1157,7 @@
         </w:tc>
         <w:tc>
           <w:tcPr>
-            <w:tcW w:w="5122" w:type="dxa"/>
+            <w:tcW w:w="5123" w:type="dxa"/>
             <w:tcBorders>
               <w:bottom w:val="single" w:sz="8" w:space="0" w:color="000000"/>
               <w:right w:val="single" w:sz="8" w:space="0" w:color="000000"/>
@@ -1202,7 +1204,7 @@
         <w:trPr/>
         <w:tc>
           <w:tcPr>
-            <w:tcW w:w="563" w:type="dxa"/>
+            <w:tcW w:w="562" w:type="dxa"/>
             <w:tcBorders>
               <w:left w:val="single" w:sz="8" w:space="0" w:color="000000"/>
               <w:bottom w:val="single" w:sz="8" w:space="0" w:color="000000"/>
@@ -1225,7 +1227,7 @@
         </w:tc>
         <w:tc>
           <w:tcPr>
-            <w:tcW w:w="5122" w:type="dxa"/>
+            <w:tcW w:w="5123" w:type="dxa"/>
             <w:tcBorders>
               <w:bottom w:val="single" w:sz="8" w:space="0" w:color="000000"/>
               <w:right w:val="single" w:sz="8" w:space="0" w:color="000000"/>
@@ -1272,7 +1274,7 @@
         <w:trPr/>
         <w:tc>
           <w:tcPr>
-            <w:tcW w:w="563" w:type="dxa"/>
+            <w:tcW w:w="562" w:type="dxa"/>
             <w:tcBorders>
               <w:left w:val="single" w:sz="8" w:space="0" w:color="000000"/>
               <w:bottom w:val="single" w:sz="8" w:space="0" w:color="000000"/>
@@ -1295,7 +1297,7 @@
         </w:tc>
         <w:tc>
           <w:tcPr>
-            <w:tcW w:w="5122" w:type="dxa"/>
+            <w:tcW w:w="5123" w:type="dxa"/>
             <w:tcBorders>
               <w:bottom w:val="single" w:sz="8" w:space="0" w:color="000000"/>
               <w:right w:val="single" w:sz="8" w:space="0" w:color="000000"/>
@@ -1404,15 +1406,15 @@
         <w:tblLook w:val="0600" w:noHBand="1" w:noVBand="1" w:firstColumn="0" w:lastRow="0" w:lastColumn="0" w:firstRow="0"/>
       </w:tblPr>
       <w:tblGrid>
-        <w:gridCol w:w="1073"/>
-        <w:gridCol w:w="4612"/>
+        <w:gridCol w:w="1072"/>
+        <w:gridCol w:w="4613"/>
         <w:gridCol w:w="4830"/>
       </w:tblGrid>
       <w:tr>
         <w:trPr/>
         <w:tc>
           <w:tcPr>
-            <w:tcW w:w="1073" w:type="dxa"/>
+            <w:tcW w:w="1072" w:type="dxa"/>
             <w:tcBorders>
               <w:top w:val="single" w:sz="8" w:space="0" w:color="000000"/>
               <w:left w:val="single" w:sz="8" w:space="0" w:color="000000"/>
@@ -1438,7 +1440,7 @@
         </w:tc>
         <w:tc>
           <w:tcPr>
-            <w:tcW w:w="4612" w:type="dxa"/>
+            <w:tcW w:w="4613" w:type="dxa"/>
             <w:tcBorders>
               <w:top w:val="single" w:sz="8" w:space="0" w:color="000000"/>
               <w:bottom w:val="single" w:sz="8" w:space="0" w:color="000000"/>
@@ -1495,7 +1497,7 @@
         <w:trPr/>
         <w:tc>
           <w:tcPr>
-            <w:tcW w:w="1073" w:type="dxa"/>
+            <w:tcW w:w="1072" w:type="dxa"/>
             <w:tcBorders>
               <w:left w:val="single" w:sz="8" w:space="0" w:color="000000"/>
               <w:bottom w:val="single" w:sz="8" w:space="0" w:color="000000"/>
@@ -1519,7 +1521,7 @@
         </w:tc>
         <w:tc>
           <w:tcPr>
-            <w:tcW w:w="4612" w:type="dxa"/>
+            <w:tcW w:w="4613" w:type="dxa"/>
             <w:tcBorders>
               <w:bottom w:val="single" w:sz="8" w:space="0" w:color="000000"/>
               <w:right w:val="single" w:sz="8" w:space="0" w:color="000000"/>
@@ -1567,7 +1569,7 @@
         <w:trPr/>
         <w:tc>
           <w:tcPr>
-            <w:tcW w:w="1073" w:type="dxa"/>
+            <w:tcW w:w="1072" w:type="dxa"/>
             <w:tcBorders>
               <w:left w:val="single" w:sz="8" w:space="0" w:color="000000"/>
               <w:bottom w:val="single" w:sz="8" w:space="0" w:color="000000"/>
@@ -1593,7 +1595,7 @@
         </w:tc>
         <w:tc>
           <w:tcPr>
-            <w:tcW w:w="4612" w:type="dxa"/>
+            <w:tcW w:w="4613" w:type="dxa"/>
             <w:tcBorders>
               <w:bottom w:val="single" w:sz="8" w:space="0" w:color="000000"/>
               <w:right w:val="single" w:sz="8" w:space="0" w:color="000000"/>
@@ -1739,15 +1741,15 @@
         <w:tblLook w:val="0600" w:noHBand="1" w:noVBand="1" w:firstColumn="0" w:lastRow="0" w:lastColumn="0" w:firstRow="0"/>
       </w:tblPr>
       <w:tblGrid>
-        <w:gridCol w:w="1073"/>
-        <w:gridCol w:w="4612"/>
+        <w:gridCol w:w="1072"/>
+        <w:gridCol w:w="4613"/>
         <w:gridCol w:w="4830"/>
       </w:tblGrid>
       <w:tr>
         <w:trPr/>
         <w:tc>
           <w:tcPr>
-            <w:tcW w:w="1073" w:type="dxa"/>
+            <w:tcW w:w="1072" w:type="dxa"/>
             <w:tcBorders>
               <w:top w:val="single" w:sz="8" w:space="0" w:color="000000"/>
               <w:left w:val="single" w:sz="8" w:space="0" w:color="000000"/>
@@ -1771,7 +1773,7 @@
         </w:tc>
         <w:tc>
           <w:tcPr>
-            <w:tcW w:w="4612" w:type="dxa"/>
+            <w:tcW w:w="4613" w:type="dxa"/>
             <w:tcBorders>
               <w:top w:val="single" w:sz="8" w:space="0" w:color="000000"/>
               <w:bottom w:val="single" w:sz="8" w:space="0" w:color="000000"/>
@@ -1824,7 +1826,7 @@
         <w:trPr/>
         <w:tc>
           <w:tcPr>
-            <w:tcW w:w="1073" w:type="dxa"/>
+            <w:tcW w:w="1072" w:type="dxa"/>
             <w:tcBorders>
               <w:left w:val="single" w:sz="8" w:space="0" w:color="000000"/>
               <w:bottom w:val="single" w:sz="8" w:space="0" w:color="000000"/>
@@ -1848,7 +1850,7 @@
         </w:tc>
         <w:tc>
           <w:tcPr>
-            <w:tcW w:w="4612" w:type="dxa"/>
+            <w:tcW w:w="4613" w:type="dxa"/>
             <w:tcBorders>
               <w:bottom w:val="single" w:sz="8" w:space="0" w:color="000000"/>
               <w:right w:val="single" w:sz="8" w:space="0" w:color="000000"/>
@@ -1896,7 +1898,7 @@
         <w:trPr/>
         <w:tc>
           <w:tcPr>
-            <w:tcW w:w="1073" w:type="dxa"/>
+            <w:tcW w:w="1072" w:type="dxa"/>
             <w:tcBorders>
               <w:left w:val="single" w:sz="8" w:space="0" w:color="000000"/>
               <w:bottom w:val="single" w:sz="8" w:space="0" w:color="000000"/>
@@ -1919,7 +1921,7 @@
         </w:tc>
         <w:tc>
           <w:tcPr>
-            <w:tcW w:w="4612" w:type="dxa"/>
+            <w:tcW w:w="4613" w:type="dxa"/>
             <w:tcBorders>
               <w:bottom w:val="single" w:sz="8" w:space="0" w:color="000000"/>
               <w:right w:val="single" w:sz="8" w:space="0" w:color="000000"/>
@@ -2005,15 +2007,15 @@
         <w:tblLook w:val="0600" w:noHBand="1" w:noVBand="1" w:firstColumn="0" w:lastRow="0" w:lastColumn="0" w:firstRow="0"/>
       </w:tblPr>
       <w:tblGrid>
-        <w:gridCol w:w="1073"/>
-        <w:gridCol w:w="4612"/>
+        <w:gridCol w:w="1072"/>
+        <w:gridCol w:w="4613"/>
         <w:gridCol w:w="4830"/>
       </w:tblGrid>
       <w:tr>
         <w:trPr/>
         <w:tc>
           <w:tcPr>
-            <w:tcW w:w="1073" w:type="dxa"/>
+            <w:tcW w:w="1072" w:type="dxa"/>
             <w:tcBorders>
               <w:top w:val="single" w:sz="8" w:space="0" w:color="000000"/>
               <w:left w:val="single" w:sz="8" w:space="0" w:color="000000"/>
@@ -2037,7 +2039,7 @@
         </w:tc>
         <w:tc>
           <w:tcPr>
-            <w:tcW w:w="4612" w:type="dxa"/>
+            <w:tcW w:w="4613" w:type="dxa"/>
             <w:tcBorders>
               <w:top w:val="single" w:sz="8" w:space="0" w:color="000000"/>
               <w:bottom w:val="single" w:sz="8" w:space="0" w:color="000000"/>
@@ -2090,7 +2092,7 @@
         <w:trPr/>
         <w:tc>
           <w:tcPr>
-            <w:tcW w:w="1073" w:type="dxa"/>
+            <w:tcW w:w="1072" w:type="dxa"/>
             <w:tcBorders>
               <w:left w:val="single" w:sz="8" w:space="0" w:color="000000"/>
               <w:bottom w:val="single" w:sz="8" w:space="0" w:color="000000"/>
@@ -2114,7 +2116,7 @@
         </w:tc>
         <w:tc>
           <w:tcPr>
-            <w:tcW w:w="4612" w:type="dxa"/>
+            <w:tcW w:w="4613" w:type="dxa"/>
             <w:tcBorders>
               <w:bottom w:val="single" w:sz="8" w:space="0" w:color="000000"/>
               <w:right w:val="single" w:sz="8" w:space="0" w:color="000000"/>
@@ -2162,7 +2164,7 @@
         <w:trPr/>
         <w:tc>
           <w:tcPr>
-            <w:tcW w:w="1073" w:type="dxa"/>
+            <w:tcW w:w="1072" w:type="dxa"/>
             <w:tcBorders>
               <w:left w:val="single" w:sz="8" w:space="0" w:color="000000"/>
               <w:bottom w:val="single" w:sz="8" w:space="0" w:color="000000"/>
@@ -2185,7 +2187,7 @@
         </w:tc>
         <w:tc>
           <w:tcPr>
-            <w:tcW w:w="4612" w:type="dxa"/>
+            <w:tcW w:w="4613" w:type="dxa"/>
             <w:tcBorders>
               <w:bottom w:val="single" w:sz="8" w:space="0" w:color="000000"/>
               <w:right w:val="single" w:sz="8" w:space="0" w:color="000000"/>
@@ -2275,15 +2277,15 @@
         <w:tblLook w:val="0600" w:noHBand="1" w:noVBand="1" w:firstColumn="0" w:lastRow="0" w:lastColumn="0" w:firstRow="0"/>
       </w:tblPr>
       <w:tblGrid>
-        <w:gridCol w:w="1073"/>
-        <w:gridCol w:w="4612"/>
+        <w:gridCol w:w="1072"/>
+        <w:gridCol w:w="4613"/>
         <w:gridCol w:w="4830"/>
       </w:tblGrid>
       <w:tr>
         <w:trPr/>
         <w:tc>
           <w:tcPr>
-            <w:tcW w:w="1073" w:type="dxa"/>
+            <w:tcW w:w="1072" w:type="dxa"/>
             <w:tcBorders>
               <w:top w:val="single" w:sz="8" w:space="0" w:color="000000"/>
               <w:left w:val="single" w:sz="8" w:space="0" w:color="000000"/>
@@ -2307,7 +2309,7 @@
         </w:tc>
         <w:tc>
           <w:tcPr>
-            <w:tcW w:w="4612" w:type="dxa"/>
+            <w:tcW w:w="4613" w:type="dxa"/>
             <w:tcBorders>
               <w:top w:val="single" w:sz="8" w:space="0" w:color="000000"/>
               <w:bottom w:val="single" w:sz="8" w:space="0" w:color="000000"/>
@@ -2360,7 +2362,7 @@
         <w:trPr/>
         <w:tc>
           <w:tcPr>
-            <w:tcW w:w="1073" w:type="dxa"/>
+            <w:tcW w:w="1072" w:type="dxa"/>
             <w:tcBorders>
               <w:left w:val="single" w:sz="8" w:space="0" w:color="000000"/>
               <w:bottom w:val="single" w:sz="8" w:space="0" w:color="000000"/>
@@ -2384,7 +2386,7 @@
         </w:tc>
         <w:tc>
           <w:tcPr>
-            <w:tcW w:w="4612" w:type="dxa"/>
+            <w:tcW w:w="4613" w:type="dxa"/>
             <w:tcBorders>
               <w:bottom w:val="single" w:sz="8" w:space="0" w:color="000000"/>
               <w:right w:val="single" w:sz="8" w:space="0" w:color="000000"/>
@@ -2432,7 +2434,7 @@
         <w:trPr/>
         <w:tc>
           <w:tcPr>
-            <w:tcW w:w="1073" w:type="dxa"/>
+            <w:tcW w:w="1072" w:type="dxa"/>
             <w:tcBorders>
               <w:left w:val="single" w:sz="8" w:space="0" w:color="000000"/>
               <w:bottom w:val="single" w:sz="8" w:space="0" w:color="000000"/>
@@ -2455,7 +2457,7 @@
         </w:tc>
         <w:tc>
           <w:tcPr>
-            <w:tcW w:w="4612" w:type="dxa"/>
+            <w:tcW w:w="4613" w:type="dxa"/>
             <w:tcBorders>
               <w:bottom w:val="single" w:sz="8" w:space="0" w:color="000000"/>
               <w:right w:val="single" w:sz="8" w:space="0" w:color="000000"/>
@@ -2541,15 +2543,15 @@
         <w:tblLook w:val="0600" w:noHBand="1" w:noVBand="1" w:firstColumn="0" w:lastRow="0" w:lastColumn="0" w:firstRow="0"/>
       </w:tblPr>
       <w:tblGrid>
-        <w:gridCol w:w="1073"/>
-        <w:gridCol w:w="4612"/>
+        <w:gridCol w:w="1072"/>
+        <w:gridCol w:w="4613"/>
         <w:gridCol w:w="4830"/>
       </w:tblGrid>
       <w:tr>
         <w:trPr/>
         <w:tc>
           <w:tcPr>
-            <w:tcW w:w="1073" w:type="dxa"/>
+            <w:tcW w:w="1072" w:type="dxa"/>
             <w:tcBorders>
               <w:top w:val="single" w:sz="8" w:space="0" w:color="000000"/>
               <w:left w:val="single" w:sz="8" w:space="0" w:color="000000"/>
@@ -2573,7 +2575,7 @@
         </w:tc>
         <w:tc>
           <w:tcPr>
-            <w:tcW w:w="4612" w:type="dxa"/>
+            <w:tcW w:w="4613" w:type="dxa"/>
             <w:tcBorders>
               <w:top w:val="single" w:sz="8" w:space="0" w:color="000000"/>
               <w:bottom w:val="single" w:sz="8" w:space="0" w:color="000000"/>
@@ -2626,7 +2628,7 @@
         <w:trPr/>
         <w:tc>
           <w:tcPr>
-            <w:tcW w:w="1073" w:type="dxa"/>
+            <w:tcW w:w="1072" w:type="dxa"/>
             <w:tcBorders>
               <w:left w:val="single" w:sz="8" w:space="0" w:color="000000"/>
               <w:bottom w:val="single" w:sz="8" w:space="0" w:color="000000"/>
@@ -2650,7 +2652,7 @@
         </w:tc>
         <w:tc>
           <w:tcPr>
-            <w:tcW w:w="4612" w:type="dxa"/>
+            <w:tcW w:w="4613" w:type="dxa"/>
             <w:tcBorders>
               <w:bottom w:val="single" w:sz="8" w:space="0" w:color="000000"/>
               <w:right w:val="single" w:sz="8" w:space="0" w:color="000000"/>
@@ -2698,7 +2700,7 @@
         <w:trPr/>
         <w:tc>
           <w:tcPr>
-            <w:tcW w:w="1073" w:type="dxa"/>
+            <w:tcW w:w="1072" w:type="dxa"/>
             <w:tcBorders>
               <w:left w:val="single" w:sz="8" w:space="0" w:color="000000"/>
               <w:bottom w:val="single" w:sz="8" w:space="0" w:color="000000"/>
@@ -2721,7 +2723,7 @@
         </w:tc>
         <w:tc>
           <w:tcPr>
-            <w:tcW w:w="4612" w:type="dxa"/>
+            <w:tcW w:w="4613" w:type="dxa"/>
             <w:tcBorders>
               <w:bottom w:val="single" w:sz="8" w:space="0" w:color="000000"/>
               <w:right w:val="single" w:sz="8" w:space="0" w:color="000000"/>
@@ -2832,15 +2834,15 @@
         <w:tblLook w:val="0600" w:noHBand="1" w:noVBand="1" w:firstColumn="0" w:lastRow="0" w:lastColumn="0" w:firstRow="0"/>
       </w:tblPr>
       <w:tblGrid>
-        <w:gridCol w:w="1073"/>
-        <w:gridCol w:w="4612"/>
+        <w:gridCol w:w="1072"/>
+        <w:gridCol w:w="4613"/>
         <w:gridCol w:w="4830"/>
       </w:tblGrid>
       <w:tr>
         <w:trPr/>
         <w:tc>
           <w:tcPr>
-            <w:tcW w:w="1073" w:type="dxa"/>
+            <w:tcW w:w="1072" w:type="dxa"/>
             <w:tcBorders>
               <w:top w:val="single" w:sz="8" w:space="0" w:color="000000"/>
               <w:left w:val="single" w:sz="8" w:space="0" w:color="000000"/>
@@ -2864,7 +2866,7 @@
         </w:tc>
         <w:tc>
           <w:tcPr>
-            <w:tcW w:w="4612" w:type="dxa"/>
+            <w:tcW w:w="4613" w:type="dxa"/>
             <w:tcBorders>
               <w:top w:val="single" w:sz="8" w:space="0" w:color="000000"/>
               <w:bottom w:val="single" w:sz="8" w:space="0" w:color="000000"/>
@@ -2917,7 +2919,7 @@
         <w:trPr/>
         <w:tc>
           <w:tcPr>
-            <w:tcW w:w="1073" w:type="dxa"/>
+            <w:tcW w:w="1072" w:type="dxa"/>
             <w:tcBorders>
               <w:left w:val="single" w:sz="8" w:space="0" w:color="000000"/>
               <w:bottom w:val="single" w:sz="8" w:space="0" w:color="000000"/>
@@ -2941,7 +2943,7 @@
         </w:tc>
         <w:tc>
           <w:tcPr>
-            <w:tcW w:w="4612" w:type="dxa"/>
+            <w:tcW w:w="4613" w:type="dxa"/>
             <w:tcBorders>
               <w:bottom w:val="single" w:sz="8" w:space="0" w:color="000000"/>
               <w:right w:val="single" w:sz="8" w:space="0" w:color="000000"/>
@@ -3006,7 +3008,7 @@
         <w:trPr/>
         <w:tc>
           <w:tcPr>
-            <w:tcW w:w="1073" w:type="dxa"/>
+            <w:tcW w:w="1072" w:type="dxa"/>
             <w:tcBorders>
               <w:left w:val="single" w:sz="8" w:space="0" w:color="000000"/>
               <w:bottom w:val="single" w:sz="8" w:space="0" w:color="000000"/>
@@ -3029,7 +3031,7 @@
         </w:tc>
         <w:tc>
           <w:tcPr>
-            <w:tcW w:w="4612" w:type="dxa"/>
+            <w:tcW w:w="4613" w:type="dxa"/>
             <w:tcBorders>
               <w:bottom w:val="single" w:sz="8" w:space="0" w:color="000000"/>
               <w:right w:val="single" w:sz="8" w:space="0" w:color="000000"/>
@@ -3106,15 +3108,15 @@
         <w:tblLook w:val="0600" w:noHBand="1" w:noVBand="1" w:firstColumn="0" w:lastRow="0" w:lastColumn="0" w:firstRow="0"/>
       </w:tblPr>
       <w:tblGrid>
-        <w:gridCol w:w="1073"/>
-        <w:gridCol w:w="4612"/>
+        <w:gridCol w:w="1072"/>
+        <w:gridCol w:w="4613"/>
         <w:gridCol w:w="4830"/>
       </w:tblGrid>
       <w:tr>
         <w:trPr/>
         <w:tc>
           <w:tcPr>
-            <w:tcW w:w="1073" w:type="dxa"/>
+            <w:tcW w:w="1072" w:type="dxa"/>
             <w:tcBorders>
               <w:top w:val="single" w:sz="8" w:space="0" w:color="000000"/>
               <w:left w:val="single" w:sz="8" w:space="0" w:color="000000"/>
@@ -3138,7 +3140,7 @@
         </w:tc>
         <w:tc>
           <w:tcPr>
-            <w:tcW w:w="4612" w:type="dxa"/>
+            <w:tcW w:w="4613" w:type="dxa"/>
             <w:tcBorders>
               <w:top w:val="single" w:sz="8" w:space="0" w:color="000000"/>
               <w:bottom w:val="single" w:sz="8" w:space="0" w:color="000000"/>
@@ -3191,7 +3193,7 @@
         <w:trPr/>
         <w:tc>
           <w:tcPr>
-            <w:tcW w:w="1073" w:type="dxa"/>
+            <w:tcW w:w="1072" w:type="dxa"/>
             <w:tcBorders>
               <w:left w:val="single" w:sz="8" w:space="0" w:color="000000"/>
               <w:bottom w:val="single" w:sz="8" w:space="0" w:color="000000"/>
@@ -3215,7 +3217,7 @@
         </w:tc>
         <w:tc>
           <w:tcPr>
-            <w:tcW w:w="4612" w:type="dxa"/>
+            <w:tcW w:w="4613" w:type="dxa"/>
             <w:tcBorders>
               <w:bottom w:val="single" w:sz="8" w:space="0" w:color="000000"/>
               <w:right w:val="single" w:sz="8" w:space="0" w:color="000000"/>
@@ -3263,7 +3265,7 @@
         <w:trPr/>
         <w:tc>
           <w:tcPr>
-            <w:tcW w:w="1073" w:type="dxa"/>
+            <w:tcW w:w="1072" w:type="dxa"/>
             <w:tcBorders>
               <w:left w:val="single" w:sz="8" w:space="0" w:color="000000"/>
               <w:bottom w:val="single" w:sz="8" w:space="0" w:color="000000"/>
@@ -3286,7 +3288,7 @@
         </w:tc>
         <w:tc>
           <w:tcPr>
-            <w:tcW w:w="4612" w:type="dxa"/>
+            <w:tcW w:w="4613" w:type="dxa"/>
             <w:tcBorders>
               <w:bottom w:val="single" w:sz="8" w:space="0" w:color="000000"/>
               <w:right w:val="single" w:sz="8" w:space="0" w:color="000000"/>
@@ -3369,15 +3371,15 @@
         <w:tblLook w:val="0600" w:noHBand="1" w:noVBand="1" w:firstColumn="0" w:lastRow="0" w:lastColumn="0" w:firstRow="0"/>
       </w:tblPr>
       <w:tblGrid>
-        <w:gridCol w:w="1073"/>
-        <w:gridCol w:w="4612"/>
+        <w:gridCol w:w="1072"/>
+        <w:gridCol w:w="4613"/>
         <w:gridCol w:w="4830"/>
       </w:tblGrid>
       <w:tr>
         <w:trPr/>
         <w:tc>
           <w:tcPr>
-            <w:tcW w:w="1073" w:type="dxa"/>
+            <w:tcW w:w="1072" w:type="dxa"/>
             <w:tcBorders>
               <w:top w:val="single" w:sz="8" w:space="0" w:color="000000"/>
               <w:left w:val="single" w:sz="8" w:space="0" w:color="000000"/>
@@ -3401,7 +3403,7 @@
         </w:tc>
         <w:tc>
           <w:tcPr>
-            <w:tcW w:w="4612" w:type="dxa"/>
+            <w:tcW w:w="4613" w:type="dxa"/>
             <w:tcBorders>
               <w:top w:val="single" w:sz="8" w:space="0" w:color="000000"/>
               <w:bottom w:val="single" w:sz="8" w:space="0" w:color="000000"/>
@@ -3454,7 +3456,7 @@
         <w:trPr/>
         <w:tc>
           <w:tcPr>
-            <w:tcW w:w="1073" w:type="dxa"/>
+            <w:tcW w:w="1072" w:type="dxa"/>
             <w:tcBorders>
               <w:left w:val="single" w:sz="8" w:space="0" w:color="000000"/>
               <w:bottom w:val="single" w:sz="8" w:space="0" w:color="000000"/>
@@ -3478,7 +3480,7 @@
         </w:tc>
         <w:tc>
           <w:tcPr>
-            <w:tcW w:w="4612" w:type="dxa"/>
+            <w:tcW w:w="4613" w:type="dxa"/>
             <w:tcBorders>
               <w:bottom w:val="single" w:sz="8" w:space="0" w:color="000000"/>
               <w:right w:val="single" w:sz="8" w:space="0" w:color="000000"/>
@@ -3526,7 +3528,7 @@
         <w:trPr/>
         <w:tc>
           <w:tcPr>
-            <w:tcW w:w="1073" w:type="dxa"/>
+            <w:tcW w:w="1072" w:type="dxa"/>
             <w:tcBorders>
               <w:left w:val="single" w:sz="8" w:space="0" w:color="000000"/>
               <w:bottom w:val="single" w:sz="8" w:space="0" w:color="000000"/>
@@ -3549,7 +3551,7 @@
         </w:tc>
         <w:tc>
           <w:tcPr>
-            <w:tcW w:w="4612" w:type="dxa"/>
+            <w:tcW w:w="4613" w:type="dxa"/>
             <w:tcBorders>
               <w:bottom w:val="single" w:sz="8" w:space="0" w:color="000000"/>
               <w:right w:val="single" w:sz="8" w:space="0" w:color="000000"/>
@@ -3630,15 +3632,15 @@
         <w:tblLook w:val="0600" w:noHBand="1" w:noVBand="1" w:firstColumn="0" w:lastRow="0" w:lastColumn="0" w:firstRow="0"/>
       </w:tblPr>
       <w:tblGrid>
-        <w:gridCol w:w="1073"/>
-        <w:gridCol w:w="4612"/>
+        <w:gridCol w:w="1072"/>
+        <w:gridCol w:w="4613"/>
         <w:gridCol w:w="4830"/>
       </w:tblGrid>
       <w:tr>
         <w:trPr/>
         <w:tc>
           <w:tcPr>
-            <w:tcW w:w="1073" w:type="dxa"/>
+            <w:tcW w:w="1072" w:type="dxa"/>
             <w:tcBorders>
               <w:top w:val="single" w:sz="8" w:space="0" w:color="000000"/>
               <w:left w:val="single" w:sz="8" w:space="0" w:color="000000"/>
@@ -3662,7 +3664,7 @@
         </w:tc>
         <w:tc>
           <w:tcPr>
-            <w:tcW w:w="4612" w:type="dxa"/>
+            <w:tcW w:w="4613" w:type="dxa"/>
             <w:tcBorders>
               <w:top w:val="single" w:sz="8" w:space="0" w:color="000000"/>
               <w:bottom w:val="single" w:sz="8" w:space="0" w:color="000000"/>
@@ -3715,7 +3717,7 @@
         <w:trPr/>
         <w:tc>
           <w:tcPr>
-            <w:tcW w:w="1073" w:type="dxa"/>
+            <w:tcW w:w="1072" w:type="dxa"/>
             <w:tcBorders>
               <w:left w:val="single" w:sz="8" w:space="0" w:color="000000"/>
               <w:bottom w:val="single" w:sz="8" w:space="0" w:color="000000"/>
@@ -3749,7 +3751,7 @@
         </w:tc>
         <w:tc>
           <w:tcPr>
-            <w:tcW w:w="4612" w:type="dxa"/>
+            <w:tcW w:w="4613" w:type="dxa"/>
             <w:tcBorders>
               <w:bottom w:val="single" w:sz="8" w:space="0" w:color="000000"/>
               <w:right w:val="single" w:sz="8" w:space="0" w:color="000000"/>
@@ -3822,7 +3824,7 @@
         <w:trPr/>
         <w:tc>
           <w:tcPr>
-            <w:tcW w:w="1073" w:type="dxa"/>
+            <w:tcW w:w="1072" w:type="dxa"/>
             <w:tcBorders>
               <w:left w:val="single" w:sz="8" w:space="0" w:color="000000"/>
               <w:bottom w:val="single" w:sz="8" w:space="0" w:color="000000"/>
@@ -3845,7 +3847,7 @@
         </w:tc>
         <w:tc>
           <w:tcPr>
-            <w:tcW w:w="4612" w:type="dxa"/>
+            <w:tcW w:w="4613" w:type="dxa"/>
             <w:tcBorders>
               <w:bottom w:val="single" w:sz="8" w:space="0" w:color="000000"/>
               <w:right w:val="single" w:sz="8" w:space="0" w:color="000000"/>
@@ -3926,15 +3928,15 @@
         <w:tblLook w:val="0600" w:noHBand="1" w:noVBand="1" w:firstColumn="0" w:lastRow="0" w:lastColumn="0" w:firstRow="0"/>
       </w:tblPr>
       <w:tblGrid>
-        <w:gridCol w:w="1073"/>
-        <w:gridCol w:w="4612"/>
+        <w:gridCol w:w="1072"/>
+        <w:gridCol w:w="4613"/>
         <w:gridCol w:w="4830"/>
       </w:tblGrid>
       <w:tr>
         <w:trPr/>
         <w:tc>
           <w:tcPr>
-            <w:tcW w:w="1073" w:type="dxa"/>
+            <w:tcW w:w="1072" w:type="dxa"/>
             <w:tcBorders>
               <w:top w:val="single" w:sz="8" w:space="0" w:color="000000"/>
               <w:left w:val="single" w:sz="8" w:space="0" w:color="000000"/>
@@ -3958,7 +3960,7 @@
         </w:tc>
         <w:tc>
           <w:tcPr>
-            <w:tcW w:w="4612" w:type="dxa"/>
+            <w:tcW w:w="4613" w:type="dxa"/>
             <w:tcBorders>
               <w:top w:val="single" w:sz="8" w:space="0" w:color="000000"/>
               <w:bottom w:val="single" w:sz="8" w:space="0" w:color="000000"/>
@@ -4011,7 +4013,7 @@
         <w:trPr/>
         <w:tc>
           <w:tcPr>
-            <w:tcW w:w="1073" w:type="dxa"/>
+            <w:tcW w:w="1072" w:type="dxa"/>
             <w:tcBorders>
               <w:left w:val="single" w:sz="8" w:space="0" w:color="000000"/>
               <w:bottom w:val="single" w:sz="8" w:space="0" w:color="000000"/>
@@ -4045,7 +4047,7 @@
         </w:tc>
         <w:tc>
           <w:tcPr>
-            <w:tcW w:w="4612" w:type="dxa"/>
+            <w:tcW w:w="4613" w:type="dxa"/>
             <w:tcBorders>
               <w:bottom w:val="single" w:sz="8" w:space="0" w:color="000000"/>
               <w:right w:val="single" w:sz="8" w:space="0" w:color="000000"/>
@@ -4102,7 +4104,7 @@
         <w:trPr/>
         <w:tc>
           <w:tcPr>
-            <w:tcW w:w="1073" w:type="dxa"/>
+            <w:tcW w:w="1072" w:type="dxa"/>
             <w:tcBorders>
               <w:left w:val="single" w:sz="8" w:space="0" w:color="000000"/>
               <w:bottom w:val="single" w:sz="8" w:space="0" w:color="000000"/>
@@ -4125,7 +4127,7 @@
         </w:tc>
         <w:tc>
           <w:tcPr>
-            <w:tcW w:w="4612" w:type="dxa"/>
+            <w:tcW w:w="4613" w:type="dxa"/>
             <w:tcBorders>
               <w:bottom w:val="single" w:sz="8" w:space="0" w:color="000000"/>
               <w:right w:val="single" w:sz="8" w:space="0" w:color="000000"/>
@@ -4220,15 +4222,15 @@
         <w:tblLook w:val="0600" w:noHBand="1" w:noVBand="1" w:firstColumn="0" w:lastRow="0" w:lastColumn="0" w:firstRow="0"/>
       </w:tblPr>
       <w:tblGrid>
-        <w:gridCol w:w="1073"/>
-        <w:gridCol w:w="4612"/>
+        <w:gridCol w:w="1072"/>
+        <w:gridCol w:w="4613"/>
         <w:gridCol w:w="4830"/>
       </w:tblGrid>
       <w:tr>
         <w:trPr/>
         <w:tc>
           <w:tcPr>
-            <w:tcW w:w="1073" w:type="dxa"/>
+            <w:tcW w:w="1072" w:type="dxa"/>
             <w:tcBorders>
               <w:top w:val="single" w:sz="8" w:space="0" w:color="000000"/>
               <w:left w:val="single" w:sz="8" w:space="0" w:color="000000"/>
@@ -4252,7 +4254,7 @@
         </w:tc>
         <w:tc>
           <w:tcPr>
-            <w:tcW w:w="4612" w:type="dxa"/>
+            <w:tcW w:w="4613" w:type="dxa"/>
             <w:tcBorders>
               <w:top w:val="single" w:sz="8" w:space="0" w:color="000000"/>
               <w:bottom w:val="single" w:sz="8" w:space="0" w:color="000000"/>
@@ -4305,7 +4307,7 @@
         <w:trPr/>
         <w:tc>
           <w:tcPr>
-            <w:tcW w:w="1073" w:type="dxa"/>
+            <w:tcW w:w="1072" w:type="dxa"/>
             <w:tcBorders>
               <w:left w:val="single" w:sz="8" w:space="0" w:color="000000"/>
               <w:bottom w:val="single" w:sz="8" w:space="0" w:color="000000"/>
@@ -4329,7 +4331,7 @@
         </w:tc>
         <w:tc>
           <w:tcPr>
-            <w:tcW w:w="4612" w:type="dxa"/>
+            <w:tcW w:w="4613" w:type="dxa"/>
             <w:tcBorders>
               <w:bottom w:val="single" w:sz="8" w:space="0" w:color="000000"/>
               <w:right w:val="single" w:sz="8" w:space="0" w:color="000000"/>
@@ -4393,7 +4395,7 @@
         <w:trPr/>
         <w:tc>
           <w:tcPr>
-            <w:tcW w:w="1073" w:type="dxa"/>
+            <w:tcW w:w="1072" w:type="dxa"/>
             <w:tcBorders>
               <w:left w:val="single" w:sz="8" w:space="0" w:color="000000"/>
               <w:bottom w:val="single" w:sz="8" w:space="0" w:color="000000"/>
@@ -4416,7 +4418,7 @@
         </w:tc>
         <w:tc>
           <w:tcPr>
-            <w:tcW w:w="4612" w:type="dxa"/>
+            <w:tcW w:w="4613" w:type="dxa"/>
             <w:tcBorders>
               <w:bottom w:val="single" w:sz="8" w:space="0" w:color="000000"/>
               <w:right w:val="single" w:sz="8" w:space="0" w:color="000000"/>
@@ -4512,15 +4514,15 @@
         <w:tblLook w:val="0600" w:noHBand="1" w:noVBand="1" w:firstColumn="0" w:lastRow="0" w:lastColumn="0" w:firstRow="0"/>
       </w:tblPr>
       <w:tblGrid>
-        <w:gridCol w:w="1073"/>
-        <w:gridCol w:w="4612"/>
+        <w:gridCol w:w="1072"/>
+        <w:gridCol w:w="4613"/>
         <w:gridCol w:w="4830"/>
       </w:tblGrid>
       <w:tr>
         <w:trPr/>
         <w:tc>
           <w:tcPr>
-            <w:tcW w:w="1073" w:type="dxa"/>
+            <w:tcW w:w="1072" w:type="dxa"/>
             <w:tcBorders>
               <w:top w:val="single" w:sz="8" w:space="0" w:color="000000"/>
               <w:left w:val="single" w:sz="8" w:space="0" w:color="000000"/>
@@ -4544,7 +4546,7 @@
         </w:tc>
         <w:tc>
           <w:tcPr>
-            <w:tcW w:w="4612" w:type="dxa"/>
+            <w:tcW w:w="4613" w:type="dxa"/>
             <w:tcBorders>
               <w:top w:val="single" w:sz="8" w:space="0" w:color="000000"/>
               <w:bottom w:val="single" w:sz="8" w:space="0" w:color="000000"/>
@@ -4597,7 +4599,7 @@
         <w:trPr/>
         <w:tc>
           <w:tcPr>
-            <w:tcW w:w="1073" w:type="dxa"/>
+            <w:tcW w:w="1072" w:type="dxa"/>
             <w:tcBorders>
               <w:left w:val="single" w:sz="8" w:space="0" w:color="000000"/>
               <w:bottom w:val="single" w:sz="8" w:space="0" w:color="000000"/>
@@ -4621,7 +4623,7 @@
         </w:tc>
         <w:tc>
           <w:tcPr>
-            <w:tcW w:w="4612" w:type="dxa"/>
+            <w:tcW w:w="4613" w:type="dxa"/>
             <w:tcBorders>
               <w:bottom w:val="single" w:sz="8" w:space="0" w:color="000000"/>
               <w:right w:val="single" w:sz="8" w:space="0" w:color="000000"/>
@@ -4685,7 +4687,7 @@
         <w:trPr/>
         <w:tc>
           <w:tcPr>
-            <w:tcW w:w="1073" w:type="dxa"/>
+            <w:tcW w:w="1072" w:type="dxa"/>
             <w:tcBorders>
               <w:left w:val="single" w:sz="8" w:space="0" w:color="000000"/>
               <w:bottom w:val="single" w:sz="8" w:space="0" w:color="000000"/>
@@ -4708,7 +4710,7 @@
         </w:tc>
         <w:tc>
           <w:tcPr>
-            <w:tcW w:w="4612" w:type="dxa"/>
+            <w:tcW w:w="4613" w:type="dxa"/>
             <w:tcBorders>
               <w:bottom w:val="single" w:sz="8" w:space="0" w:color="000000"/>
               <w:right w:val="single" w:sz="8" w:space="0" w:color="000000"/>
@@ -4799,15 +4801,15 @@
         <w:tblLook w:val="0600" w:noHBand="1" w:noVBand="1" w:firstColumn="0" w:lastRow="0" w:lastColumn="0" w:firstRow="0"/>
       </w:tblPr>
       <w:tblGrid>
-        <w:gridCol w:w="1073"/>
-        <w:gridCol w:w="4612"/>
+        <w:gridCol w:w="1072"/>
+        <w:gridCol w:w="4613"/>
         <w:gridCol w:w="4830"/>
       </w:tblGrid>
       <w:tr>
         <w:trPr/>
         <w:tc>
           <w:tcPr>
-            <w:tcW w:w="1073" w:type="dxa"/>
+            <w:tcW w:w="1072" w:type="dxa"/>
             <w:tcBorders>
               <w:top w:val="single" w:sz="8" w:space="0" w:color="000000"/>
               <w:left w:val="single" w:sz="8" w:space="0" w:color="000000"/>
@@ -4831,7 +4833,7 @@
         </w:tc>
         <w:tc>
           <w:tcPr>
-            <w:tcW w:w="4612" w:type="dxa"/>
+            <w:tcW w:w="4613" w:type="dxa"/>
             <w:tcBorders>
               <w:top w:val="single" w:sz="8" w:space="0" w:color="000000"/>
               <w:bottom w:val="single" w:sz="8" w:space="0" w:color="000000"/>
@@ -4884,7 +4886,7 @@
         <w:trPr/>
         <w:tc>
           <w:tcPr>
-            <w:tcW w:w="1073" w:type="dxa"/>
+            <w:tcW w:w="1072" w:type="dxa"/>
             <w:tcBorders>
               <w:left w:val="single" w:sz="8" w:space="0" w:color="000000"/>
               <w:bottom w:val="single" w:sz="8" w:space="0" w:color="000000"/>
@@ -4908,7 +4910,7 @@
         </w:tc>
         <w:tc>
           <w:tcPr>
-            <w:tcW w:w="4612" w:type="dxa"/>
+            <w:tcW w:w="4613" w:type="dxa"/>
             <w:tcBorders>
               <w:bottom w:val="single" w:sz="8" w:space="0" w:color="000000"/>
               <w:right w:val="single" w:sz="8" w:space="0" w:color="000000"/>
@@ -4970,7 +4972,7 @@
         <w:trPr/>
         <w:tc>
           <w:tcPr>
-            <w:tcW w:w="1073" w:type="dxa"/>
+            <w:tcW w:w="1072" w:type="dxa"/>
             <w:tcBorders>
               <w:left w:val="single" w:sz="8" w:space="0" w:color="000000"/>
               <w:bottom w:val="single" w:sz="8" w:space="0" w:color="000000"/>
@@ -4993,7 +4995,7 @@
         </w:tc>
         <w:tc>
           <w:tcPr>
-            <w:tcW w:w="4612" w:type="dxa"/>
+            <w:tcW w:w="4613" w:type="dxa"/>
             <w:tcBorders>
               <w:bottom w:val="single" w:sz="8" w:space="0" w:color="000000"/>
               <w:right w:val="single" w:sz="8" w:space="0" w:color="000000"/>
@@ -5074,15 +5076,15 @@
         <w:tblLook w:val="0600" w:noHBand="1" w:noVBand="1" w:firstColumn="0" w:lastRow="0" w:lastColumn="0" w:firstRow="0"/>
       </w:tblPr>
       <w:tblGrid>
-        <w:gridCol w:w="1073"/>
-        <w:gridCol w:w="4612"/>
+        <w:gridCol w:w="1072"/>
+        <w:gridCol w:w="4613"/>
         <w:gridCol w:w="4830"/>
       </w:tblGrid>
       <w:tr>
         <w:trPr/>
         <w:tc>
           <w:tcPr>
-            <w:tcW w:w="1073" w:type="dxa"/>
+            <w:tcW w:w="1072" w:type="dxa"/>
             <w:tcBorders>
               <w:top w:val="single" w:sz="8" w:space="0" w:color="000000"/>
               <w:left w:val="single" w:sz="8" w:space="0" w:color="000000"/>
@@ -5106,7 +5108,7 @@
         </w:tc>
         <w:tc>
           <w:tcPr>
-            <w:tcW w:w="4612" w:type="dxa"/>
+            <w:tcW w:w="4613" w:type="dxa"/>
             <w:tcBorders>
               <w:top w:val="single" w:sz="8" w:space="0" w:color="000000"/>
               <w:bottom w:val="single" w:sz="8" w:space="0" w:color="000000"/>
@@ -5159,7 +5161,7 @@
         <w:trPr/>
         <w:tc>
           <w:tcPr>
-            <w:tcW w:w="1073" w:type="dxa"/>
+            <w:tcW w:w="1072" w:type="dxa"/>
             <w:tcBorders>
               <w:left w:val="single" w:sz="8" w:space="0" w:color="000000"/>
               <w:bottom w:val="single" w:sz="8" w:space="0" w:color="000000"/>
@@ -5183,7 +5185,7 @@
         </w:tc>
         <w:tc>
           <w:tcPr>
-            <w:tcW w:w="4612" w:type="dxa"/>
+            <w:tcW w:w="4613" w:type="dxa"/>
             <w:tcBorders>
               <w:bottom w:val="single" w:sz="8" w:space="0" w:color="000000"/>
               <w:right w:val="single" w:sz="8" w:space="0" w:color="000000"/>
@@ -5245,7 +5247,7 @@
         <w:trPr/>
         <w:tc>
           <w:tcPr>
-            <w:tcW w:w="1073" w:type="dxa"/>
+            <w:tcW w:w="1072" w:type="dxa"/>
             <w:tcBorders>
               <w:left w:val="single" w:sz="8" w:space="0" w:color="000000"/>
               <w:bottom w:val="single" w:sz="8" w:space="0" w:color="000000"/>
@@ -5268,7 +5270,7 @@
         </w:tc>
         <w:tc>
           <w:tcPr>
-            <w:tcW w:w="4612" w:type="dxa"/>
+            <w:tcW w:w="4613" w:type="dxa"/>
             <w:tcBorders>
               <w:bottom w:val="single" w:sz="8" w:space="0" w:color="000000"/>
               <w:right w:val="single" w:sz="8" w:space="0" w:color="000000"/>
@@ -5364,15 +5366,15 @@
         <w:tblLook w:val="0600" w:noHBand="1" w:noVBand="1" w:firstColumn="0" w:lastRow="0" w:lastColumn="0" w:firstRow="0"/>
       </w:tblPr>
       <w:tblGrid>
-        <w:gridCol w:w="1073"/>
-        <w:gridCol w:w="4612"/>
+        <w:gridCol w:w="1072"/>
+        <w:gridCol w:w="4613"/>
         <w:gridCol w:w="4830"/>
       </w:tblGrid>
       <w:tr>
         <w:trPr/>
         <w:tc>
           <w:tcPr>
-            <w:tcW w:w="1073" w:type="dxa"/>
+            <w:tcW w:w="1072" w:type="dxa"/>
             <w:tcBorders>
               <w:top w:val="single" w:sz="8" w:space="0" w:color="000000"/>
               <w:left w:val="single" w:sz="8" w:space="0" w:color="000000"/>
@@ -5396,7 +5398,7 @@
         </w:tc>
         <w:tc>
           <w:tcPr>
-            <w:tcW w:w="4612" w:type="dxa"/>
+            <w:tcW w:w="4613" w:type="dxa"/>
             <w:tcBorders>
               <w:top w:val="single" w:sz="8" w:space="0" w:color="000000"/>
               <w:bottom w:val="single" w:sz="8" w:space="0" w:color="000000"/>
@@ -5449,7 +5451,7 @@
         <w:trPr/>
         <w:tc>
           <w:tcPr>
-            <w:tcW w:w="1073" w:type="dxa"/>
+            <w:tcW w:w="1072" w:type="dxa"/>
             <w:tcBorders>
               <w:left w:val="single" w:sz="8" w:space="0" w:color="000000"/>
               <w:bottom w:val="single" w:sz="8" w:space="0" w:color="000000"/>
@@ -5473,7 +5475,7 @@
         </w:tc>
         <w:tc>
           <w:tcPr>
-            <w:tcW w:w="4612" w:type="dxa"/>
+            <w:tcW w:w="4613" w:type="dxa"/>
             <w:tcBorders>
               <w:bottom w:val="single" w:sz="8" w:space="0" w:color="000000"/>
               <w:right w:val="single" w:sz="8" w:space="0" w:color="000000"/>
@@ -5526,7 +5528,7 @@
         <w:trPr/>
         <w:tc>
           <w:tcPr>
-            <w:tcW w:w="1073" w:type="dxa"/>
+            <w:tcW w:w="1072" w:type="dxa"/>
             <w:tcBorders>
               <w:left w:val="single" w:sz="8" w:space="0" w:color="000000"/>
               <w:bottom w:val="single" w:sz="8" w:space="0" w:color="000000"/>
@@ -5549,7 +5551,7 @@
         </w:tc>
         <w:tc>
           <w:tcPr>
-            <w:tcW w:w="4612" w:type="dxa"/>
+            <w:tcW w:w="4613" w:type="dxa"/>
             <w:tcBorders>
               <w:bottom w:val="single" w:sz="8" w:space="0" w:color="000000"/>
               <w:right w:val="single" w:sz="8" w:space="0" w:color="000000"/>
@@ -5634,15 +5636,15 @@
         <w:tblLook w:val="0600" w:noHBand="1" w:noVBand="1" w:firstColumn="0" w:lastRow="0" w:lastColumn="0" w:firstRow="0"/>
       </w:tblPr>
       <w:tblGrid>
-        <w:gridCol w:w="1073"/>
-        <w:gridCol w:w="4612"/>
+        <w:gridCol w:w="1072"/>
+        <w:gridCol w:w="4613"/>
         <w:gridCol w:w="4830"/>
       </w:tblGrid>
       <w:tr>
         <w:trPr/>
         <w:tc>
           <w:tcPr>
-            <w:tcW w:w="1073" w:type="dxa"/>
+            <w:tcW w:w="1072" w:type="dxa"/>
             <w:tcBorders>
               <w:top w:val="single" w:sz="8" w:space="0" w:color="000000"/>
               <w:left w:val="single" w:sz="8" w:space="0" w:color="000000"/>
@@ -5666,7 +5668,7 @@
         </w:tc>
         <w:tc>
           <w:tcPr>
-            <w:tcW w:w="4612" w:type="dxa"/>
+            <w:tcW w:w="4613" w:type="dxa"/>
             <w:tcBorders>
               <w:top w:val="single" w:sz="8" w:space="0" w:color="000000"/>
               <w:bottom w:val="single" w:sz="8" w:space="0" w:color="000000"/>
@@ -5719,7 +5721,7 @@
         <w:trPr/>
         <w:tc>
           <w:tcPr>
-            <w:tcW w:w="1073" w:type="dxa"/>
+            <w:tcW w:w="1072" w:type="dxa"/>
             <w:tcBorders>
               <w:left w:val="single" w:sz="8" w:space="0" w:color="000000"/>
               <w:bottom w:val="single" w:sz="8" w:space="0" w:color="000000"/>
@@ -5743,7 +5745,7 @@
         </w:tc>
         <w:tc>
           <w:tcPr>
-            <w:tcW w:w="4612" w:type="dxa"/>
+            <w:tcW w:w="4613" w:type="dxa"/>
             <w:tcBorders>
               <w:bottom w:val="single" w:sz="8" w:space="0" w:color="000000"/>
               <w:right w:val="single" w:sz="8" w:space="0" w:color="000000"/>
@@ -5796,7 +5798,7 @@
         <w:trPr/>
         <w:tc>
           <w:tcPr>
-            <w:tcW w:w="1073" w:type="dxa"/>
+            <w:tcW w:w="1072" w:type="dxa"/>
             <w:tcBorders>
               <w:left w:val="single" w:sz="8" w:space="0" w:color="000000"/>
               <w:bottom w:val="single" w:sz="8" w:space="0" w:color="000000"/>
@@ -5819,7 +5821,7 @@
         </w:tc>
         <w:tc>
           <w:tcPr>
-            <w:tcW w:w="4612" w:type="dxa"/>
+            <w:tcW w:w="4613" w:type="dxa"/>
             <w:tcBorders>
               <w:bottom w:val="single" w:sz="8" w:space="0" w:color="000000"/>
               <w:right w:val="single" w:sz="8" w:space="0" w:color="000000"/>
@@ -5927,15 +5929,15 @@
         <w:tblLook w:val="0600" w:noHBand="1" w:noVBand="1" w:firstColumn="0" w:lastRow="0" w:lastColumn="0" w:firstRow="0"/>
       </w:tblPr>
       <w:tblGrid>
-        <w:gridCol w:w="1073"/>
-        <w:gridCol w:w="4612"/>
+        <w:gridCol w:w="1072"/>
+        <w:gridCol w:w="4613"/>
         <w:gridCol w:w="4830"/>
       </w:tblGrid>
       <w:tr>
         <w:trPr/>
         <w:tc>
           <w:tcPr>
-            <w:tcW w:w="1073" w:type="dxa"/>
+            <w:tcW w:w="1072" w:type="dxa"/>
             <w:tcBorders>
               <w:top w:val="single" w:sz="8" w:space="0" w:color="000000"/>
               <w:left w:val="single" w:sz="8" w:space="0" w:color="000000"/>
@@ -5959,7 +5961,7 @@
         </w:tc>
         <w:tc>
           <w:tcPr>
-            <w:tcW w:w="4612" w:type="dxa"/>
+            <w:tcW w:w="4613" w:type="dxa"/>
             <w:tcBorders>
               <w:top w:val="single" w:sz="8" w:space="0" w:color="000000"/>
               <w:bottom w:val="single" w:sz="8" w:space="0" w:color="000000"/>
@@ -6012,7 +6014,7 @@
         <w:trPr/>
         <w:tc>
           <w:tcPr>
-            <w:tcW w:w="1073" w:type="dxa"/>
+            <w:tcW w:w="1072" w:type="dxa"/>
             <w:tcBorders>
               <w:left w:val="single" w:sz="8" w:space="0" w:color="000000"/>
               <w:bottom w:val="single" w:sz="8" w:space="0" w:color="000000"/>
@@ -6036,7 +6038,7 @@
         </w:tc>
         <w:tc>
           <w:tcPr>
-            <w:tcW w:w="4612" w:type="dxa"/>
+            <w:tcW w:w="4613" w:type="dxa"/>
             <w:tcBorders>
               <w:bottom w:val="single" w:sz="8" w:space="0" w:color="000000"/>
               <w:right w:val="single" w:sz="8" w:space="0" w:color="000000"/>
@@ -6084,7 +6086,7 @@
         <w:trPr/>
         <w:tc>
           <w:tcPr>
-            <w:tcW w:w="1073" w:type="dxa"/>
+            <w:tcW w:w="1072" w:type="dxa"/>
             <w:tcBorders>
               <w:left w:val="single" w:sz="8" w:space="0" w:color="000000"/>
               <w:bottom w:val="single" w:sz="8" w:space="0" w:color="000000"/>
@@ -6107,7 +6109,7 @@
         </w:tc>
         <w:tc>
           <w:tcPr>
-            <w:tcW w:w="4612" w:type="dxa"/>
+            <w:tcW w:w="4613" w:type="dxa"/>
             <w:tcBorders>
               <w:bottom w:val="single" w:sz="8" w:space="0" w:color="000000"/>
               <w:right w:val="single" w:sz="8" w:space="0" w:color="000000"/>

</xml_diff>